<commit_message>
Atualização Documentação dia 22/06
DRE e Cronograma atualizados
</commit_message>
<xml_diff>
--- a/Documentação/Sistema Escola XYZ - Documento de Requisitos.docx
+++ b/Documentação/Sistema Escola XYZ - Documento de Requisitos.docx
@@ -1,6 +1,6 @@
 
 <file path=word/document.xml><?xml version="1.0" encoding="utf-8"?>
-<w:document xmlns:wpc="http://schemas.microsoft.com/office/word/2010/wordprocessingCanvas" xmlns:cx="http://schemas.microsoft.com/office/drawing/2014/chartex" xmlns:cx1="http://schemas.microsoft.com/office/drawing/2015/9/8/chartex" xmlns:cx2="http://schemas.microsoft.com/office/drawing/2015/10/21/chartex" xmlns:cx3="http://schemas.microsoft.com/office/drawing/2016/5/9/chartex" xmlns:cx4="http://schemas.microsoft.com/office/drawing/2016/5/10/chartex" xmlns:cx5="http://schemas.microsoft.com/office/drawing/2016/5/11/chartex" xmlns:cx6="http://schemas.microsoft.com/office/drawing/2016/5/12/chartex" xmlns:cx7="http://schemas.microsoft.com/office/drawing/2016/5/13/chartex" xmlns:cx8="http://schemas.microsoft.com/office/drawing/2016/5/14/chartex" xmlns:mc="http://schemas.openxmlformats.org/markup-compatibility/2006" xmlns:aink="http://schemas.microsoft.com/office/drawing/2016/ink" xmlns:am3d="http://schemas.microsoft.com/office/drawing/2017/model3d" xmlns:o="urn:schemas-microsoft-com:office:office" xmlns:r="http://schemas.openxmlformats.org/officeDocument/2006/relationships" xmlns:m="http://schemas.openxmlformats.org/officeDocument/2006/math" xmlns:v="urn:schemas-microsoft-com:vml" xmlns:wp14="http://schemas.microsoft.com/office/word/2010/wordprocessingDrawing" xmlns:wp="http://schemas.openxmlformats.org/drawingml/2006/wordprocessingDrawing" xmlns:w10="urn:schemas-microsoft-com:office:word" xmlns:w="http://schemas.openxmlformats.org/wordprocessingml/2006/main" xmlns:w14="http://schemas.microsoft.com/office/word/2010/wordml" xmlns:w15="http://schemas.microsoft.com/office/word/2012/wordml" xmlns:w16cid="http://schemas.microsoft.com/office/word/2016/wordml/cid" xmlns:w16se="http://schemas.microsoft.com/office/word/2015/wordml/symex" xmlns:wpg="http://schemas.microsoft.com/office/word/2010/wordprocessingGroup" xmlns:wpi="http://schemas.microsoft.com/office/word/2010/wordprocessingInk" xmlns:wne="http://schemas.microsoft.com/office/word/2006/wordml" xmlns:wps="http://schemas.microsoft.com/office/word/2010/wordprocessingShape" mc:Ignorable="w14 w15 w16se w16cid wp14">
+<w:document xmlns:wpc="http://schemas.microsoft.com/office/word/2010/wordprocessingCanvas" xmlns:mc="http://schemas.openxmlformats.org/markup-compatibility/2006" xmlns:o="urn:schemas-microsoft-com:office:office" xmlns:r="http://schemas.openxmlformats.org/officeDocument/2006/relationships" xmlns:m="http://schemas.openxmlformats.org/officeDocument/2006/math" xmlns:v="urn:schemas-microsoft-com:vml" xmlns:wp14="http://schemas.microsoft.com/office/word/2010/wordprocessingDrawing" xmlns:wp="http://schemas.openxmlformats.org/drawingml/2006/wordprocessingDrawing" xmlns:w10="urn:schemas-microsoft-com:office:word" xmlns:w="http://schemas.openxmlformats.org/wordprocessingml/2006/main" xmlns:w14="http://schemas.microsoft.com/office/word/2010/wordml" xmlns:wpg="http://schemas.microsoft.com/office/word/2010/wordprocessingGroup" xmlns:wpi="http://schemas.microsoft.com/office/word/2010/wordprocessingInk" xmlns:wne="http://schemas.microsoft.com/office/word/2006/wordml" xmlns:wps="http://schemas.microsoft.com/office/word/2010/wordprocessingShape" mc:Ignorable="w14 wp14">
   <w:body>
     <w:p/>
     <w:p>
@@ -150,7 +150,7 @@
           <w:b/>
           <w:color w:val="000000"/>
         </w:rPr>
-        <w:t>3</w:t>
+        <w:t>4</w:t>
       </w:r>
       <w:r>
         <w:rPr>
@@ -219,7 +219,7 @@
                     <pic:cNvPicPr preferRelativeResize="0"/>
                   </pic:nvPicPr>
                   <pic:blipFill>
-                    <a:blip r:embed="rId8"/>
+                    <a:blip r:embed="rId9"/>
                     <a:srcRect/>
                     <a:stretch>
                       <a:fillRect/>
@@ -350,8 +350,8 @@
           <w:szCs w:val="28"/>
         </w:rPr>
         <w:sectPr>
-          <w:headerReference w:type="default" r:id="rId9"/>
-          <w:footerReference w:type="default" r:id="rId10"/>
+          <w:headerReference w:type="default" r:id="rId10"/>
+          <w:footerReference w:type="default" r:id="rId11"/>
           <w:pgSz w:w="11906" w:h="16838"/>
           <w:pgMar w:top="1701" w:right="1418" w:bottom="1899" w:left="1418" w:header="720" w:footer="732" w:gutter="0"/>
           <w:pgNumType w:start="1"/>
@@ -1879,6 +1879,28 @@
               <w:t>Correção nas numerações das tabelas</w:t>
             </w:r>
           </w:p>
+          <w:p>
+            <w:pPr>
+              <w:keepLines/>
+              <w:widowControl w:val="0"/>
+              <w:pBdr>
+                <w:top w:val="nil"/>
+                <w:left w:val="nil"/>
+                <w:bottom w:val="nil"/>
+                <w:right w:val="nil"/>
+                <w:between w:val="nil"/>
+              </w:pBdr>
+              <w:spacing w:before="0" w:after="0"/>
+              <w:ind w:left="284"/>
+              <w:jc w:val="left"/>
+              <w:rPr>
+                <w:rFonts w:ascii="Arial" w:eastAsia="Arial" w:hAnsi="Arial" w:cs="Arial"/>
+                <w:color w:val="000000"/>
+                <w:sz w:val="22"/>
+                <w:szCs w:val="22"/>
+              </w:rPr>
+            </w:pPr>
+          </w:p>
         </w:tc>
         <w:tc>
           <w:tcPr>
@@ -1993,6 +2015,72 @@
               <w:t>/06/2018</w:t>
             </w:r>
           </w:p>
+          <w:p>
+            <w:pPr>
+              <w:keepLines/>
+              <w:widowControl w:val="0"/>
+              <w:pBdr>
+                <w:top w:val="nil"/>
+                <w:left w:val="nil"/>
+                <w:bottom w:val="nil"/>
+                <w:right w:val="nil"/>
+                <w:between w:val="nil"/>
+              </w:pBdr>
+              <w:spacing w:before="0" w:after="0"/>
+              <w:ind w:left="284"/>
+              <w:jc w:val="left"/>
+              <w:rPr>
+                <w:rFonts w:ascii="Arial" w:eastAsia="Arial" w:hAnsi="Arial" w:cs="Arial"/>
+                <w:color w:val="000000"/>
+                <w:sz w:val="22"/>
+                <w:szCs w:val="22"/>
+              </w:rPr>
+            </w:pPr>
+          </w:p>
+          <w:p>
+            <w:pPr>
+              <w:keepLines/>
+              <w:widowControl w:val="0"/>
+              <w:pBdr>
+                <w:top w:val="nil"/>
+                <w:left w:val="nil"/>
+                <w:bottom w:val="nil"/>
+                <w:right w:val="nil"/>
+                <w:between w:val="nil"/>
+              </w:pBdr>
+              <w:spacing w:before="0" w:after="0"/>
+              <w:ind w:left="284"/>
+              <w:jc w:val="left"/>
+              <w:rPr>
+                <w:rFonts w:ascii="Arial" w:eastAsia="Arial" w:hAnsi="Arial" w:cs="Arial"/>
+                <w:color w:val="000000"/>
+                <w:sz w:val="22"/>
+                <w:szCs w:val="22"/>
+              </w:rPr>
+            </w:pPr>
+          </w:p>
+          <w:p>
+            <w:pPr>
+              <w:keepLines/>
+              <w:widowControl w:val="0"/>
+              <w:pBdr>
+                <w:top w:val="nil"/>
+                <w:left w:val="nil"/>
+                <w:bottom w:val="nil"/>
+                <w:right w:val="nil"/>
+                <w:between w:val="nil"/>
+              </w:pBdr>
+              <w:spacing w:before="0" w:after="0"/>
+              <w:ind w:left="284"/>
+              <w:jc w:val="left"/>
+              <w:rPr>
+                <w:rFonts w:ascii="Arial" w:eastAsia="Arial" w:hAnsi="Arial" w:cs="Arial"/>
+                <w:color w:val="000000"/>
+                <w:sz w:val="22"/>
+                <w:szCs w:val="22"/>
+              </w:rPr>
+            </w:pPr>
+          </w:p>
         </w:tc>
         <w:tc>
           <w:tcPr>
@@ -2073,6 +2161,7 @@
                 <w:szCs w:val="22"/>
               </w:rPr>
             </w:pPr>
+            <w:proofErr w:type="gramStart"/>
             <w:r>
               <w:rPr>
                 <w:rFonts w:ascii="Arial" w:eastAsia="Arial" w:hAnsi="Arial" w:cs="Arial"/>
@@ -2080,7 +2169,17 @@
                 <w:sz w:val="22"/>
                 <w:szCs w:val="22"/>
               </w:rPr>
-              <w:t>Item “Designação” colocado como obrigatório e remoção da obrigatoriedade de “Professor representante” e “Alunos representantes” na tabela 7.</w:t>
+              <w:t>Item “Designação” colocado</w:t>
+            </w:r>
+            <w:proofErr w:type="gramEnd"/>
+            <w:r>
+              <w:rPr>
+                <w:rFonts w:ascii="Arial" w:eastAsia="Arial" w:hAnsi="Arial" w:cs="Arial"/>
+                <w:color w:val="000000"/>
+                <w:sz w:val="22"/>
+                <w:szCs w:val="22"/>
+              </w:rPr>
+              <w:t xml:space="preserve"> como obrigatório e remoção da obrigatoriedade de “Professor representante” e “Alunos representantes” na tabela 7.</w:t>
             </w:r>
           </w:p>
         </w:tc>
@@ -2128,6 +2227,258 @@
               </w:rPr>
               <w:t>João Pedro Lopes</w:t>
             </w:r>
+          </w:p>
+          <w:p>
+            <w:pPr>
+              <w:keepLines/>
+              <w:widowControl w:val="0"/>
+              <w:pBdr>
+                <w:top w:val="nil"/>
+                <w:left w:val="nil"/>
+                <w:bottom w:val="nil"/>
+                <w:right w:val="nil"/>
+                <w:between w:val="nil"/>
+              </w:pBdr>
+              <w:spacing w:before="0" w:after="0"/>
+              <w:ind w:left="284"/>
+              <w:jc w:val="left"/>
+              <w:rPr>
+                <w:rFonts w:ascii="Arial" w:eastAsia="Arial" w:hAnsi="Arial" w:cs="Arial"/>
+                <w:color w:val="000000"/>
+                <w:sz w:val="22"/>
+                <w:szCs w:val="22"/>
+              </w:rPr>
+            </w:pPr>
+          </w:p>
+        </w:tc>
+      </w:tr>
+      <w:tr>
+        <w:trPr>
+          <w:trHeight w:val="240"/>
+        </w:trPr>
+        <w:tc>
+          <w:tcPr>
+            <w:tcW w:w="1567" w:type="dxa"/>
+            <w:tcBorders>
+              <w:top w:val="single" w:sz="4" w:space="0" w:color="000000"/>
+              <w:left w:val="single" w:sz="4" w:space="0" w:color="000000"/>
+              <w:bottom w:val="single" w:sz="4" w:space="0" w:color="000000"/>
+            </w:tcBorders>
+            <w:shd w:val="clear" w:color="auto" w:fill="auto"/>
+            <w:tcMar>
+              <w:left w:w="-5" w:type="dxa"/>
+            </w:tcMar>
+          </w:tcPr>
+          <w:p>
+            <w:pPr>
+              <w:keepLines/>
+              <w:widowControl w:val="0"/>
+              <w:pBdr>
+                <w:top w:val="nil"/>
+                <w:left w:val="nil"/>
+                <w:bottom w:val="nil"/>
+                <w:right w:val="nil"/>
+                <w:between w:val="nil"/>
+              </w:pBdr>
+              <w:spacing w:before="0" w:after="0"/>
+              <w:ind w:left="284"/>
+              <w:jc w:val="left"/>
+              <w:rPr>
+                <w:rFonts w:ascii="Arial" w:eastAsia="Arial" w:hAnsi="Arial" w:cs="Arial"/>
+                <w:color w:val="000000"/>
+                <w:sz w:val="22"/>
+                <w:szCs w:val="22"/>
+              </w:rPr>
+            </w:pPr>
+            <w:r>
+              <w:rPr>
+                <w:rFonts w:ascii="Arial" w:eastAsia="Arial" w:hAnsi="Arial" w:cs="Arial"/>
+                <w:color w:val="000000"/>
+                <w:sz w:val="22"/>
+                <w:szCs w:val="22"/>
+              </w:rPr>
+              <w:t>22/06/2018</w:t>
+            </w:r>
+          </w:p>
+        </w:tc>
+        <w:tc>
+          <w:tcPr>
+            <w:tcW w:w="855" w:type="dxa"/>
+            <w:tcBorders>
+              <w:top w:val="single" w:sz="4" w:space="0" w:color="000000"/>
+              <w:left w:val="single" w:sz="4" w:space="0" w:color="000000"/>
+              <w:bottom w:val="single" w:sz="4" w:space="0" w:color="000000"/>
+            </w:tcBorders>
+            <w:shd w:val="clear" w:color="auto" w:fill="auto"/>
+            <w:tcMar>
+              <w:left w:w="-5" w:type="dxa"/>
+            </w:tcMar>
+          </w:tcPr>
+          <w:p>
+            <w:pPr>
+              <w:keepLines/>
+              <w:widowControl w:val="0"/>
+              <w:pBdr>
+                <w:top w:val="nil"/>
+                <w:left w:val="nil"/>
+                <w:bottom w:val="nil"/>
+                <w:right w:val="nil"/>
+                <w:between w:val="nil"/>
+              </w:pBdr>
+              <w:spacing w:before="0" w:after="0"/>
+              <w:ind w:left="284"/>
+              <w:jc w:val="left"/>
+              <w:rPr>
+                <w:rFonts w:ascii="Arial" w:eastAsia="Arial" w:hAnsi="Arial" w:cs="Arial"/>
+                <w:color w:val="000000"/>
+                <w:sz w:val="22"/>
+                <w:szCs w:val="22"/>
+              </w:rPr>
+            </w:pPr>
+            <w:r>
+              <w:rPr>
+                <w:rFonts w:ascii="Arial" w:eastAsia="Arial" w:hAnsi="Arial" w:cs="Arial"/>
+                <w:color w:val="000000"/>
+                <w:sz w:val="22"/>
+                <w:szCs w:val="22"/>
+              </w:rPr>
+              <w:t>1.4</w:t>
+            </w:r>
+          </w:p>
+        </w:tc>
+        <w:tc>
+          <w:tcPr>
+            <w:tcW w:w="4669" w:type="dxa"/>
+            <w:tcBorders>
+              <w:top w:val="single" w:sz="4" w:space="0" w:color="000000"/>
+              <w:left w:val="single" w:sz="4" w:space="0" w:color="000000"/>
+              <w:bottom w:val="single" w:sz="4" w:space="0" w:color="000000"/>
+            </w:tcBorders>
+            <w:shd w:val="clear" w:color="auto" w:fill="auto"/>
+            <w:tcMar>
+              <w:left w:w="-5" w:type="dxa"/>
+            </w:tcMar>
+          </w:tcPr>
+          <w:p>
+            <w:pPr>
+              <w:keepLines/>
+              <w:widowControl w:val="0"/>
+              <w:pBdr>
+                <w:top w:val="nil"/>
+                <w:left w:val="nil"/>
+                <w:bottom w:val="nil"/>
+                <w:right w:val="nil"/>
+                <w:between w:val="nil"/>
+              </w:pBdr>
+              <w:spacing w:before="0" w:after="0"/>
+              <w:ind w:left="284"/>
+              <w:jc w:val="left"/>
+              <w:rPr>
+                <w:rFonts w:ascii="Arial" w:eastAsia="Arial" w:hAnsi="Arial" w:cs="Arial"/>
+                <w:color w:val="000000"/>
+                <w:sz w:val="22"/>
+                <w:szCs w:val="22"/>
+              </w:rPr>
+            </w:pPr>
+            <w:r>
+              <w:rPr>
+                <w:rFonts w:ascii="Arial" w:eastAsia="Arial" w:hAnsi="Arial" w:cs="Arial"/>
+                <w:color w:val="000000"/>
+                <w:sz w:val="22"/>
+                <w:szCs w:val="22"/>
+              </w:rPr>
+              <w:t xml:space="preserve">Modificações nos: RF25 e RF26. Foram mudadas os itens impressos no relatório para adaptação de funcionalidade do </w:t>
+            </w:r>
+            <w:proofErr w:type="spellStart"/>
+            <w:proofErr w:type="gramStart"/>
+            <w:r>
+              <w:rPr>
+                <w:rFonts w:ascii="Arial" w:eastAsia="Arial" w:hAnsi="Arial" w:cs="Arial"/>
+                <w:color w:val="000000"/>
+                <w:sz w:val="22"/>
+                <w:szCs w:val="22"/>
+              </w:rPr>
+              <w:t>CRUDBooster</w:t>
+            </w:r>
+            <w:proofErr w:type="spellEnd"/>
+            <w:proofErr w:type="gramEnd"/>
+            <w:r>
+              <w:rPr>
+                <w:rFonts w:ascii="Arial" w:eastAsia="Arial" w:hAnsi="Arial" w:cs="Arial"/>
+                <w:color w:val="000000"/>
+                <w:sz w:val="22"/>
+                <w:szCs w:val="22"/>
+              </w:rPr>
+              <w:t xml:space="preserve">. </w:t>
+            </w:r>
+          </w:p>
+        </w:tc>
+        <w:tc>
+          <w:tcPr>
+            <w:tcW w:w="1991" w:type="dxa"/>
+            <w:tcBorders>
+              <w:top w:val="single" w:sz="4" w:space="0" w:color="000000"/>
+              <w:left w:val="single" w:sz="4" w:space="0" w:color="000000"/>
+              <w:bottom w:val="single" w:sz="4" w:space="0" w:color="000000"/>
+              <w:right w:val="single" w:sz="4" w:space="0" w:color="000000"/>
+            </w:tcBorders>
+            <w:shd w:val="clear" w:color="auto" w:fill="auto"/>
+            <w:tcMar>
+              <w:left w:w="-5" w:type="dxa"/>
+            </w:tcMar>
+          </w:tcPr>
+          <w:p>
+            <w:pPr>
+              <w:keepLines/>
+              <w:widowControl w:val="0"/>
+              <w:pBdr>
+                <w:top w:val="nil"/>
+                <w:left w:val="nil"/>
+                <w:bottom w:val="nil"/>
+                <w:right w:val="nil"/>
+                <w:between w:val="nil"/>
+              </w:pBdr>
+              <w:spacing w:before="0" w:after="0"/>
+              <w:ind w:left="284"/>
+              <w:jc w:val="left"/>
+              <w:rPr>
+                <w:rFonts w:ascii="Arial" w:eastAsia="Arial" w:hAnsi="Arial" w:cs="Arial"/>
+                <w:color w:val="000000"/>
+                <w:sz w:val="22"/>
+                <w:szCs w:val="22"/>
+              </w:rPr>
+            </w:pPr>
+            <w:r>
+              <w:rPr>
+                <w:rFonts w:ascii="Arial" w:eastAsia="Arial" w:hAnsi="Arial" w:cs="Arial"/>
+                <w:color w:val="000000"/>
+                <w:sz w:val="22"/>
+                <w:szCs w:val="22"/>
+              </w:rPr>
+              <w:t xml:space="preserve">João Pedro Lopes, Matheus C., </w:t>
+            </w:r>
+            <w:proofErr w:type="spellStart"/>
+            <w:r>
+              <w:rPr>
+                <w:rFonts w:ascii="Arial" w:eastAsia="Arial" w:hAnsi="Arial" w:cs="Arial"/>
+                <w:color w:val="000000"/>
+                <w:sz w:val="22"/>
+                <w:szCs w:val="22"/>
+              </w:rPr>
+              <w:t>Ádrian</w:t>
+            </w:r>
+            <w:proofErr w:type="spellEnd"/>
+            <w:r>
+              <w:rPr>
+                <w:rFonts w:ascii="Arial" w:eastAsia="Arial" w:hAnsi="Arial" w:cs="Arial"/>
+                <w:color w:val="000000"/>
+                <w:sz w:val="22"/>
+                <w:szCs w:val="22"/>
+              </w:rPr>
+              <w:t xml:space="preserve"> C.</w:t>
+            </w:r>
+            <w:bookmarkStart w:id="0" w:name="_GoBack"/>
+            <w:bookmarkEnd w:id="0"/>
           </w:p>
         </w:tc>
       </w:tr>
@@ -3079,7 +3430,6 @@
         <w:jc w:val="center"/>
       </w:pPr>
       <w:r>
-        <w:lastRenderedPageBreak/>
         <w:t>SUMÁRIO</w:t>
       </w:r>
     </w:p>
@@ -5529,7 +5879,7 @@
             <w:noProof/>
             <w:webHidden/>
           </w:rPr>
-          <w:t>26</w:t>
+          <w:t>27</w:t>
         </w:r>
         <w:r>
           <w:rPr>
@@ -5553,7 +5903,6 @@
         <w:rPr>
           <w:noProof/>
         </w:rPr>
-        <w:lastRenderedPageBreak/>
         <w:t>4.</w:t>
       </w:r>
       <w:r>
@@ -5637,16 +5986,7 @@
             <w:rStyle w:val="Hyperlink"/>
             <w:noProof/>
           </w:rPr>
-          <w:t>Interface d</w:t>
-        </w:r>
-        <w:bookmarkStart w:id="0" w:name="_GoBack"/>
-        <w:bookmarkEnd w:id="0"/>
-        <w:r>
-          <w:rPr>
-            <w:rStyle w:val="Hyperlink"/>
-            <w:noProof/>
-          </w:rPr>
-          <w:t>e Sistema</w:t>
+          <w:t>Interface de Sistema</w:t>
         </w:r>
         <w:r>
           <w:rPr>
@@ -5687,7 +6027,7 @@
             <w:noProof/>
             <w:webHidden/>
           </w:rPr>
-          <w:t>27</w:t>
+          <w:t>28</w:t>
         </w:r>
         <w:r>
           <w:rPr>
@@ -5771,7 +6111,7 @@
             <w:noProof/>
             <w:webHidden/>
           </w:rPr>
-          <w:t>27</w:t>
+          <w:t>28</w:t>
         </w:r>
         <w:r>
           <w:rPr>
@@ -5855,7 +6195,7 @@
             <w:noProof/>
             <w:webHidden/>
           </w:rPr>
-          <w:t>27</w:t>
+          <w:t>29</w:t>
         </w:r>
         <w:r>
           <w:rPr>
@@ -5939,7 +6279,7 @@
             <w:noProof/>
             <w:webHidden/>
           </w:rPr>
-          <w:t>27</w:t>
+          <w:t>29</w:t>
         </w:r>
         <w:r>
           <w:rPr>
@@ -6023,7 +6363,7 @@
             <w:noProof/>
             <w:webHidden/>
           </w:rPr>
-          <w:t>28</w:t>
+          <w:t>29</w:t>
         </w:r>
         <w:r>
           <w:rPr>
@@ -6107,7 +6447,7 @@
             <w:noProof/>
             <w:webHidden/>
           </w:rPr>
-          <w:t>28</w:t>
+          <w:t>29</w:t>
         </w:r>
         <w:r>
           <w:rPr>
@@ -6191,7 +6531,7 @@
             <w:noProof/>
             <w:webHidden/>
           </w:rPr>
-          <w:t>28</w:t>
+          <w:t>30</w:t>
         </w:r>
         <w:r>
           <w:rPr>
@@ -6275,7 +6615,7 @@
             <w:noProof/>
             <w:webHidden/>
           </w:rPr>
-          <w:t>28</w:t>
+          <w:t>30</w:t>
         </w:r>
         <w:r>
           <w:rPr>
@@ -6359,7 +6699,7 @@
             <w:noProof/>
             <w:webHidden/>
           </w:rPr>
-          <w:t>29</w:t>
+          <w:t>30</w:t>
         </w:r>
         <w:r>
           <w:rPr>
@@ -6402,21 +6742,7 @@
             <w:rStyle w:val="Hyperlink"/>
             <w:noProof/>
           </w:rPr>
-          <w:t>Mudanças n</w:t>
-        </w:r>
-        <w:r>
-          <w:rPr>
-            <w:rStyle w:val="Hyperlink"/>
-            <w:noProof/>
-          </w:rPr>
-          <w:t>o</w:t>
-        </w:r>
-        <w:r>
-          <w:rPr>
-            <w:rStyle w:val="Hyperlink"/>
-            <w:noProof/>
-          </w:rPr>
-          <w:t>s requisitos</w:t>
+          <w:t>Mudanças nos requisitos</w:t>
         </w:r>
         <w:r>
           <w:rPr>
@@ -6457,7 +6783,7 @@
             <w:noProof/>
             <w:webHidden/>
           </w:rPr>
-          <w:t>29</w:t>
+          <w:t>30</w:t>
         </w:r>
         <w:r>
           <w:rPr>
@@ -9537,7 +9863,7 @@
           <w:sz w:val="22"/>
           <w:szCs w:val="22"/>
         </w:rPr>
-        <w:t>Prioridade</w:t>
+        <w:t>Prioridade:</w:t>
       </w:r>
       <w:proofErr w:type="gramStart"/>
       <w:r>
@@ -9546,7 +9872,7 @@
           <w:sz w:val="22"/>
           <w:szCs w:val="22"/>
         </w:rPr>
-        <w:t>:  [</w:t>
+        <w:t xml:space="preserve">  </w:t>
       </w:r>
       <w:proofErr w:type="gramEnd"/>
       <w:r>
@@ -9555,7 +9881,7 @@
           <w:sz w:val="22"/>
           <w:szCs w:val="22"/>
         </w:rPr>
-        <w:t>x]Essencia</w:t>
+        <w:t>[x]Essencia</w:t>
       </w:r>
       <w:r>
         <w:rPr>
@@ -10305,7 +10631,7 @@
           <w:sz w:val="22"/>
           <w:szCs w:val="22"/>
         </w:rPr>
-        <w:t>Prioridade</w:t>
+        <w:t>Prioridade:</w:t>
       </w:r>
       <w:proofErr w:type="gramStart"/>
       <w:r>
@@ -10314,7 +10640,7 @@
           <w:sz w:val="22"/>
           <w:szCs w:val="22"/>
         </w:rPr>
-        <w:t>:  [</w:t>
+        <w:t xml:space="preserve">  </w:t>
       </w:r>
       <w:proofErr w:type="gramEnd"/>
       <w:r>
@@ -10323,7 +10649,7 @@
           <w:sz w:val="22"/>
           <w:szCs w:val="22"/>
         </w:rPr>
-        <w:t>x]Essencia</w:t>
+        <w:t>[x]Essencia</w:t>
       </w:r>
       <w:r>
         <w:rPr>
@@ -10518,7 +10844,7 @@
           <w:sz w:val="22"/>
           <w:szCs w:val="22"/>
         </w:rPr>
-        <w:t>Prioridade</w:t>
+        <w:t>Prioridade:</w:t>
       </w:r>
       <w:proofErr w:type="gramStart"/>
       <w:r>
@@ -10527,7 +10853,7 @@
           <w:sz w:val="22"/>
           <w:szCs w:val="22"/>
         </w:rPr>
-        <w:t>:  [</w:t>
+        <w:t xml:space="preserve">  </w:t>
       </w:r>
       <w:proofErr w:type="gramEnd"/>
       <w:r>
@@ -10536,7 +10862,7 @@
           <w:sz w:val="22"/>
           <w:szCs w:val="22"/>
         </w:rPr>
-        <w:t>x]Essencia</w:t>
+        <w:t>[x]Essencia</w:t>
       </w:r>
       <w:r>
         <w:rPr>
@@ -10723,7 +11049,7 @@
           <w:sz w:val="22"/>
           <w:szCs w:val="22"/>
         </w:rPr>
-        <w:t>Prioridade</w:t>
+        <w:t>Prioridade:</w:t>
       </w:r>
       <w:proofErr w:type="gramStart"/>
       <w:r>
@@ -10732,7 +11058,7 @@
           <w:sz w:val="22"/>
           <w:szCs w:val="22"/>
         </w:rPr>
-        <w:t>:  [</w:t>
+        <w:t xml:space="preserve">  </w:t>
       </w:r>
       <w:proofErr w:type="gramEnd"/>
       <w:r>
@@ -10741,7 +11067,7 @@
           <w:sz w:val="22"/>
           <w:szCs w:val="22"/>
         </w:rPr>
-        <w:t>x]Essencia</w:t>
+        <w:t>[x]Essencia</w:t>
       </w:r>
       <w:r>
         <w:rPr>
@@ -11716,7 +12042,7 @@
                 <w:sz w:val="22"/>
                 <w:szCs w:val="22"/>
               </w:rPr>
-              <w:t xml:space="preserve">Campo aberto para preenchimento do CPF </w:t>
+              <w:t>Campo aberto para preenchimento do CPF do</w:t>
             </w:r>
             <w:proofErr w:type="gramStart"/>
             <w:r>
@@ -11725,7 +12051,7 @@
                 <w:sz w:val="22"/>
                 <w:szCs w:val="22"/>
               </w:rPr>
-              <w:t>do  responsável</w:t>
+              <w:t xml:space="preserve">  </w:t>
             </w:r>
             <w:proofErr w:type="gramEnd"/>
             <w:r>
@@ -11734,7 +12060,7 @@
                 <w:sz w:val="22"/>
                 <w:szCs w:val="22"/>
               </w:rPr>
-              <w:t xml:space="preserve"> do aluno, com limite de 11 dígitos, no formato </w:t>
+              <w:t xml:space="preserve">responsável do aluno, com limite de 11 dígitos, no formato </w:t>
             </w:r>
             <w:proofErr w:type="spellStart"/>
             <w:r>
@@ -12675,7 +13001,7 @@
           <w:sz w:val="22"/>
           <w:szCs w:val="22"/>
         </w:rPr>
-        <w:t>Prioridade</w:t>
+        <w:t>Prioridade:</w:t>
       </w:r>
       <w:proofErr w:type="gramStart"/>
       <w:r>
@@ -12684,7 +13010,7 @@
           <w:sz w:val="22"/>
           <w:szCs w:val="22"/>
         </w:rPr>
-        <w:t>:  [</w:t>
+        <w:t xml:space="preserve">  </w:t>
       </w:r>
       <w:proofErr w:type="gramEnd"/>
       <w:r>
@@ -12693,7 +13019,7 @@
           <w:sz w:val="22"/>
           <w:szCs w:val="22"/>
         </w:rPr>
-        <w:t>x]Essencia</w:t>
+        <w:t>[x]Essencia</w:t>
       </w:r>
       <w:r>
         <w:rPr>
@@ -12925,27 +13251,7 @@
           <w:sz w:val="22"/>
           <w:szCs w:val="22"/>
         </w:rPr>
-        <w:t>[RF7</w:t>
-      </w:r>
-      <w:proofErr w:type="gramStart"/>
-      <w:r>
-        <w:rPr>
-          <w:rFonts w:ascii="Arial" w:eastAsia="Arial" w:hAnsi="Arial" w:cs="Arial"/>
-          <w:b/>
-          <w:sz w:val="22"/>
-          <w:szCs w:val="22"/>
-        </w:rPr>
-        <w:t>] Modificar</w:t>
-      </w:r>
-      <w:proofErr w:type="gramEnd"/>
-      <w:r>
-        <w:rPr>
-          <w:rFonts w:ascii="Arial" w:eastAsia="Arial" w:hAnsi="Arial" w:cs="Arial"/>
-          <w:b/>
-          <w:sz w:val="22"/>
-          <w:szCs w:val="22"/>
-        </w:rPr>
-        <w:t xml:space="preserve"> alunos.</w:t>
+        <w:t>[RF7] Modificar alunos.</w:t>
       </w:r>
     </w:p>
     <w:p>
@@ -13509,7 +13815,7 @@
           <w:sz w:val="22"/>
           <w:szCs w:val="22"/>
         </w:rPr>
-        <w:t>Prioridade</w:t>
+        <w:t>Prioridade:</w:t>
       </w:r>
       <w:proofErr w:type="gramStart"/>
       <w:r>
@@ -13518,7 +13824,7 @@
           <w:sz w:val="22"/>
           <w:szCs w:val="22"/>
         </w:rPr>
-        <w:t>:  [</w:t>
+        <w:t xml:space="preserve">  </w:t>
       </w:r>
       <w:proofErr w:type="gramEnd"/>
       <w:r>
@@ -13527,7 +13833,7 @@
           <w:sz w:val="22"/>
           <w:szCs w:val="22"/>
         </w:rPr>
-        <w:t xml:space="preserve">x]Essencial                   </w:t>
+        <w:t xml:space="preserve">[x]Essencial                   </w:t>
       </w:r>
       <w:r>
         <w:rPr>
@@ -13709,7 +14015,7 @@
           <w:sz w:val="22"/>
           <w:szCs w:val="22"/>
         </w:rPr>
-        <w:t>Prioridade</w:t>
+        <w:t>Prioridade:</w:t>
       </w:r>
       <w:proofErr w:type="gramStart"/>
       <w:r>
@@ -13718,7 +14024,7 @@
           <w:sz w:val="22"/>
           <w:szCs w:val="22"/>
         </w:rPr>
-        <w:t>:  [</w:t>
+        <w:t xml:space="preserve">  </w:t>
       </w:r>
       <w:proofErr w:type="gramEnd"/>
       <w:r>
@@ -13727,7 +14033,7 @@
           <w:sz w:val="22"/>
           <w:szCs w:val="22"/>
         </w:rPr>
-        <w:t xml:space="preserve">x]Essencial                   </w:t>
+        <w:t xml:space="preserve">[x]Essencial                   </w:t>
       </w:r>
       <w:r>
         <w:rPr>
@@ -13833,7 +14139,16 @@
           <w:sz w:val="22"/>
           <w:szCs w:val="22"/>
         </w:rPr>
-        <w:t xml:space="preserve">O sistema deverá permitir a remoção dos dados de alunos, somente se houver solicitação de desligamento completo do aluno com as atividades escolares por parte dos responsáveis. Enquanto uma ou mais atividades ainda estejam sendo praticadas o </w:t>
+        <w:t xml:space="preserve">O sistema deverá permitir a remoção dos dados de alunos, somente se houver solicitação de desligamento completo do aluno com as atividades escolares por parte dos responsáveis. Enquanto uma ou mais atividades ainda estejam sendo </w:t>
+      </w:r>
+      <w:proofErr w:type="gramStart"/>
+      <w:r>
+        <w:rPr>
+          <w:rFonts w:ascii="Arial" w:eastAsia="Arial" w:hAnsi="Arial" w:cs="Arial"/>
+          <w:sz w:val="22"/>
+          <w:szCs w:val="22"/>
+        </w:rPr>
+        <w:t xml:space="preserve">praticadas o </w:t>
       </w:r>
       <w:r>
         <w:rPr>
@@ -13842,7 +14157,16 @@
           <w:szCs w:val="22"/>
         </w:rPr>
         <w:lastRenderedPageBreak/>
-        <w:t>desligamento não poderá ser concluído.</w:t>
+        <w:t>desligamento</w:t>
+      </w:r>
+      <w:proofErr w:type="gramEnd"/>
+      <w:r>
+        <w:rPr>
+          <w:rFonts w:ascii="Arial" w:eastAsia="Arial" w:hAnsi="Arial" w:cs="Arial"/>
+          <w:sz w:val="22"/>
+          <w:szCs w:val="22"/>
+        </w:rPr>
+        <w:t xml:space="preserve"> não poderá ser concluído.</w:t>
       </w:r>
       <w:r>
         <w:rPr>
@@ -13866,25 +14190,7 @@
           <w:sz w:val="22"/>
           <w:szCs w:val="22"/>
         </w:rPr>
-        <w:t>Prioridade</w:t>
-      </w:r>
-      <w:proofErr w:type="gramStart"/>
-      <w:r>
-        <w:rPr>
-          <w:rFonts w:ascii="Arial" w:eastAsia="Arial" w:hAnsi="Arial" w:cs="Arial"/>
-          <w:sz w:val="22"/>
-          <w:szCs w:val="22"/>
-        </w:rPr>
-        <w:t>:  [</w:t>
-      </w:r>
-      <w:proofErr w:type="gramEnd"/>
-      <w:r>
-        <w:rPr>
-          <w:rFonts w:ascii="Arial" w:eastAsia="Arial" w:hAnsi="Arial" w:cs="Arial"/>
-          <w:sz w:val="22"/>
-          <w:szCs w:val="22"/>
-        </w:rPr>
-        <w:t xml:space="preserve">x]Essencial                   </w:t>
+        <w:t xml:space="preserve">Prioridade:  [x]Essencial                   </w:t>
       </w:r>
       <w:r>
         <w:rPr>
@@ -14416,7 +14722,7 @@
           <w:szCs w:val="22"/>
         </w:rPr>
         <w:lastRenderedPageBreak/>
-        <w:t>Prioridade</w:t>
+        <w:t>Prioridade:</w:t>
       </w:r>
       <w:proofErr w:type="gramStart"/>
       <w:r>
@@ -14425,7 +14731,7 @@
           <w:sz w:val="22"/>
           <w:szCs w:val="22"/>
         </w:rPr>
-        <w:t>:  [</w:t>
+        <w:t xml:space="preserve">  </w:t>
       </w:r>
       <w:proofErr w:type="gramEnd"/>
       <w:r>
@@ -14434,7 +14740,7 @@
           <w:sz w:val="22"/>
           <w:szCs w:val="22"/>
         </w:rPr>
-        <w:t xml:space="preserve"> ]Essencial                   </w:t>
+        <w:t xml:space="preserve">[ ]Essencial                   </w:t>
       </w:r>
       <w:r>
         <w:rPr>
@@ -14651,27 +14957,7 @@
           <w:sz w:val="22"/>
           <w:szCs w:val="22"/>
         </w:rPr>
-        <w:t>RF11</w:t>
-      </w:r>
-      <w:proofErr w:type="gramStart"/>
-      <w:r>
-        <w:rPr>
-          <w:rFonts w:ascii="Arial" w:eastAsia="Arial" w:hAnsi="Arial" w:cs="Arial"/>
-          <w:b/>
-          <w:sz w:val="22"/>
-          <w:szCs w:val="22"/>
-        </w:rPr>
-        <w:t>] Modificar</w:t>
-      </w:r>
-      <w:proofErr w:type="gramEnd"/>
-      <w:r>
-        <w:rPr>
-          <w:rFonts w:ascii="Arial" w:eastAsia="Arial" w:hAnsi="Arial" w:cs="Arial"/>
-          <w:b/>
-          <w:sz w:val="22"/>
-          <w:szCs w:val="22"/>
-        </w:rPr>
-        <w:t xml:space="preserve"> sala.</w:t>
+        <w:t>RF11] Modificar sala.</w:t>
       </w:r>
     </w:p>
     <w:p>
@@ -15050,7 +15336,7 @@
           <w:sz w:val="22"/>
           <w:szCs w:val="22"/>
         </w:rPr>
-        <w:t>Prioridade</w:t>
+        <w:t>Prioridade:</w:t>
       </w:r>
       <w:proofErr w:type="gramStart"/>
       <w:r>
@@ -15059,7 +15345,7 @@
           <w:sz w:val="22"/>
           <w:szCs w:val="22"/>
         </w:rPr>
-        <w:t>:  [</w:t>
+        <w:t xml:space="preserve">  </w:t>
       </w:r>
       <w:proofErr w:type="gramEnd"/>
       <w:r>
@@ -15068,7 +15354,7 @@
           <w:sz w:val="22"/>
           <w:szCs w:val="22"/>
         </w:rPr>
-        <w:t xml:space="preserve"> ]Essencial</w:t>
+        <w:t>[ ]Essencial</w:t>
       </w:r>
       <w:r>
         <w:rPr>
@@ -15247,7 +15533,7 @@
           <w:sz w:val="22"/>
           <w:szCs w:val="22"/>
         </w:rPr>
-        <w:t>Prioridade</w:t>
+        <w:t>Prioridade:</w:t>
       </w:r>
       <w:proofErr w:type="gramStart"/>
       <w:r>
@@ -15256,7 +15542,7 @@
           <w:sz w:val="22"/>
           <w:szCs w:val="22"/>
         </w:rPr>
-        <w:t>:  [</w:t>
+        <w:t xml:space="preserve">  </w:t>
       </w:r>
       <w:proofErr w:type="gramEnd"/>
       <w:r>
@@ -15265,7 +15551,7 @@
           <w:sz w:val="22"/>
           <w:szCs w:val="22"/>
         </w:rPr>
-        <w:t xml:space="preserve"> ]Essencial                   </w:t>
+        <w:t xml:space="preserve">[ ]Essencial                   </w:t>
       </w:r>
       <w:r>
         <w:rPr>
@@ -15402,7 +15688,7 @@
           <w:sz w:val="22"/>
           <w:szCs w:val="22"/>
         </w:rPr>
-        <w:t>Prioridade</w:t>
+        <w:t>Prioridade:</w:t>
       </w:r>
       <w:proofErr w:type="gramStart"/>
       <w:r>
@@ -15411,7 +15697,7 @@
           <w:sz w:val="22"/>
           <w:szCs w:val="22"/>
         </w:rPr>
-        <w:t>:  [</w:t>
+        <w:t xml:space="preserve">  </w:t>
       </w:r>
       <w:proofErr w:type="gramEnd"/>
       <w:r>
@@ -15420,7 +15706,7 @@
           <w:sz w:val="22"/>
           <w:szCs w:val="22"/>
         </w:rPr>
-        <w:t xml:space="preserve"> ]Essencial                      </w:t>
+        <w:t xml:space="preserve">[ ]Essencial                      </w:t>
       </w:r>
       <w:r>
         <w:rPr>
@@ -16973,7 +17259,7 @@
           <w:sz w:val="22"/>
           <w:szCs w:val="22"/>
         </w:rPr>
-        <w:t>Prioridade</w:t>
+        <w:t>Prioridade:</w:t>
       </w:r>
       <w:proofErr w:type="gramStart"/>
       <w:r>
@@ -16982,7 +17268,7 @@
           <w:sz w:val="22"/>
           <w:szCs w:val="22"/>
         </w:rPr>
-        <w:t>:  [</w:t>
+        <w:t xml:space="preserve">  </w:t>
       </w:r>
       <w:proofErr w:type="gramEnd"/>
       <w:r>
@@ -16991,7 +17277,7 @@
           <w:sz w:val="22"/>
           <w:szCs w:val="22"/>
         </w:rPr>
-        <w:t xml:space="preserve">x]Essencial                   </w:t>
+        <w:t xml:space="preserve">[x]Essencial                   </w:t>
       </w:r>
       <w:r>
         <w:rPr>
@@ -17139,7 +17425,7 @@
           <w:sz w:val="22"/>
           <w:szCs w:val="22"/>
         </w:rPr>
-        <w:t>Prioridade</w:t>
+        <w:t>Prioridade:</w:t>
       </w:r>
       <w:proofErr w:type="gramStart"/>
       <w:r>
@@ -17148,7 +17434,7 @@
           <w:sz w:val="22"/>
           <w:szCs w:val="22"/>
         </w:rPr>
-        <w:t>:  [</w:t>
+        <w:t xml:space="preserve">  </w:t>
       </w:r>
       <w:proofErr w:type="gramEnd"/>
       <w:r>
@@ -17157,7 +17443,7 @@
           <w:sz w:val="22"/>
           <w:szCs w:val="22"/>
         </w:rPr>
-        <w:t xml:space="preserve">x]Essencial                   </w:t>
+        <w:t xml:space="preserve">[x]Essencial                   </w:t>
       </w:r>
       <w:r>
         <w:rPr>
@@ -17328,7 +17614,7 @@
           <w:sz w:val="22"/>
           <w:szCs w:val="22"/>
         </w:rPr>
-        <w:t>Prioridade</w:t>
+        <w:t>Prioridade:</w:t>
       </w:r>
       <w:proofErr w:type="gramStart"/>
       <w:r>
@@ -17337,7 +17623,7 @@
           <w:sz w:val="22"/>
           <w:szCs w:val="22"/>
         </w:rPr>
-        <w:t>:  [</w:t>
+        <w:t xml:space="preserve">  </w:t>
       </w:r>
       <w:proofErr w:type="gramEnd"/>
       <w:r>
@@ -17346,7 +17632,7 @@
           <w:sz w:val="22"/>
           <w:szCs w:val="22"/>
         </w:rPr>
-        <w:t xml:space="preserve">x]Essencial                   </w:t>
+        <w:t xml:space="preserve">[x]Essencial                   </w:t>
       </w:r>
       <w:r>
         <w:rPr>
@@ -19159,7 +19445,7 @@
           <w:sz w:val="22"/>
           <w:szCs w:val="22"/>
         </w:rPr>
-        <w:t>Prioridade</w:t>
+        <w:t>Prioridade:</w:t>
       </w:r>
       <w:proofErr w:type="gramStart"/>
       <w:r>
@@ -19168,7 +19454,7 @@
           <w:sz w:val="22"/>
           <w:szCs w:val="22"/>
         </w:rPr>
-        <w:t>:  [</w:t>
+        <w:t xml:space="preserve">  </w:t>
       </w:r>
       <w:proofErr w:type="gramEnd"/>
       <w:r>
@@ -19177,7 +19463,7 @@
           <w:sz w:val="22"/>
           <w:szCs w:val="22"/>
         </w:rPr>
-        <w:t xml:space="preserve">x]Essencial                   </w:t>
+        <w:t xml:space="preserve">[x]Essencial                   </w:t>
       </w:r>
       <w:r>
         <w:rPr>
@@ -20463,7 +20749,7 @@
           <w:sz w:val="22"/>
           <w:szCs w:val="22"/>
         </w:rPr>
-        <w:t>Prioridade</w:t>
+        <w:t>Prioridade:</w:t>
       </w:r>
       <w:proofErr w:type="gramStart"/>
       <w:r>
@@ -20472,7 +20758,7 @@
           <w:sz w:val="22"/>
           <w:szCs w:val="22"/>
         </w:rPr>
-        <w:t>:  [</w:t>
+        <w:t xml:space="preserve">  </w:t>
       </w:r>
       <w:proofErr w:type="gramEnd"/>
       <w:r>
@@ -20481,7 +20767,7 @@
           <w:sz w:val="22"/>
           <w:szCs w:val="22"/>
         </w:rPr>
-        <w:t xml:space="preserve">x]Essencial                   </w:t>
+        <w:t xml:space="preserve">[x]Essencial                   </w:t>
       </w:r>
       <w:r>
         <w:rPr>
@@ -20630,7 +20916,7 @@
           <w:sz w:val="22"/>
           <w:szCs w:val="22"/>
         </w:rPr>
-        <w:t>Prioridade</w:t>
+        <w:t>Prioridade:</w:t>
       </w:r>
       <w:proofErr w:type="gramStart"/>
       <w:r>
@@ -20639,7 +20925,7 @@
           <w:sz w:val="22"/>
           <w:szCs w:val="22"/>
         </w:rPr>
-        <w:t>:  [</w:t>
+        <w:t xml:space="preserve">  </w:t>
       </w:r>
       <w:proofErr w:type="gramEnd"/>
       <w:r>
@@ -20648,7 +20934,7 @@
           <w:sz w:val="22"/>
           <w:szCs w:val="22"/>
         </w:rPr>
-        <w:t xml:space="preserve">x]Essencial                   </w:t>
+        <w:t xml:space="preserve">[x]Essencial                   </w:t>
       </w:r>
       <w:r>
         <w:rPr>
@@ -20819,7 +21105,7 @@
           <w:sz w:val="22"/>
           <w:szCs w:val="22"/>
         </w:rPr>
-        <w:t>Prioridade</w:t>
+        <w:t>Prioridade:</w:t>
       </w:r>
       <w:proofErr w:type="gramStart"/>
       <w:r>
@@ -20828,7 +21114,7 @@
           <w:sz w:val="22"/>
           <w:szCs w:val="22"/>
         </w:rPr>
-        <w:t>:  [</w:t>
+        <w:t xml:space="preserve">  </w:t>
       </w:r>
       <w:proofErr w:type="gramEnd"/>
       <w:r>
@@ -20837,7 +21123,7 @@
           <w:sz w:val="22"/>
           <w:szCs w:val="22"/>
         </w:rPr>
-        <w:t xml:space="preserve">x]Essencial                   </w:t>
+        <w:t xml:space="preserve">[x]Essencial                   </w:t>
       </w:r>
       <w:r>
         <w:rPr>
@@ -21309,7 +21595,7 @@
                 <w:sz w:val="22"/>
                 <w:szCs w:val="22"/>
               </w:rPr>
-              <w:t xml:space="preserve">Campo aberto para </w:t>
+              <w:t>Campo aberto para preenchimento</w:t>
             </w:r>
             <w:proofErr w:type="gramStart"/>
             <w:r>
@@ -21318,7 +21604,7 @@
                 <w:sz w:val="22"/>
                 <w:szCs w:val="22"/>
               </w:rPr>
-              <w:t>preenchimento  da</w:t>
+              <w:t xml:space="preserve">  </w:t>
             </w:r>
             <w:proofErr w:type="gramEnd"/>
             <w:r>
@@ -21327,7 +21613,7 @@
                 <w:sz w:val="22"/>
                 <w:szCs w:val="22"/>
               </w:rPr>
-              <w:t xml:space="preserve"> descrição do equipamento, com limite de 200 caracteres</w:t>
+              <w:t>da descrição do equipamento, com limite de 200 caracteres</w:t>
             </w:r>
           </w:p>
         </w:tc>
@@ -21496,7 +21782,25 @@
                 <w:sz w:val="22"/>
                 <w:szCs w:val="22"/>
               </w:rPr>
-              <w:t xml:space="preserve">Campo de preenchimento do preço do equipamento com limite de 6 dígitos antes da vírgula e dois dígitos após a vírgula no modelo </w:t>
+              <w:t xml:space="preserve">Campo de preenchimento do preço do equipamento com limite de </w:t>
+            </w:r>
+            <w:proofErr w:type="gramStart"/>
+            <w:r>
+              <w:rPr>
+                <w:rFonts w:ascii="Arial" w:eastAsia="Arial" w:hAnsi="Arial" w:cs="Arial"/>
+                <w:sz w:val="22"/>
+                <w:szCs w:val="22"/>
+              </w:rPr>
+              <w:t>6</w:t>
+            </w:r>
+            <w:proofErr w:type="gramEnd"/>
+            <w:r>
+              <w:rPr>
+                <w:rFonts w:ascii="Arial" w:eastAsia="Arial" w:hAnsi="Arial" w:cs="Arial"/>
+                <w:sz w:val="22"/>
+                <w:szCs w:val="22"/>
+              </w:rPr>
+              <w:t xml:space="preserve"> dígitos antes da vírgula e dois dígitos após a vírgula no modelo </w:t>
             </w:r>
             <w:proofErr w:type="spellStart"/>
             <w:r>
@@ -21505,19 +21809,9 @@
                 <w:sz w:val="22"/>
                 <w:szCs w:val="22"/>
               </w:rPr>
-              <w:t>R$</w:t>
-            </w:r>
-            <w:proofErr w:type="gramStart"/>
-            <w:r>
-              <w:rPr>
-                <w:rFonts w:ascii="Arial" w:eastAsia="Arial" w:hAnsi="Arial" w:cs="Arial"/>
-                <w:sz w:val="22"/>
-                <w:szCs w:val="22"/>
-              </w:rPr>
-              <w:t>xxxxxx,xx</w:t>
+              <w:t>R$xxxxxx,xx</w:t>
             </w:r>
             <w:proofErr w:type="spellEnd"/>
-            <w:proofErr w:type="gramEnd"/>
           </w:p>
         </w:tc>
       </w:tr>
@@ -21604,7 +21898,7 @@
                 <w:sz w:val="22"/>
                 <w:szCs w:val="22"/>
               </w:rPr>
-              <w:t xml:space="preserve">Campo fechado para escolha da condição do equipamento, serão exibidas as seguintes escolhas: EM FUNCIONAMENTO </w:t>
+              <w:t>Campo fechado para escolha da condição do equipamento</w:t>
             </w:r>
             <w:proofErr w:type="gramStart"/>
             <w:r>
@@ -21613,7 +21907,7 @@
                 <w:sz w:val="22"/>
                 <w:szCs w:val="22"/>
               </w:rPr>
-              <w:t>e  PRECISA</w:t>
+              <w:t>, serão</w:t>
             </w:r>
             <w:proofErr w:type="gramEnd"/>
             <w:r>
@@ -21622,7 +21916,7 @@
                 <w:sz w:val="22"/>
                 <w:szCs w:val="22"/>
               </w:rPr>
-              <w:t xml:space="preserve"> DE REPAROS.</w:t>
+              <w:t xml:space="preserve"> exibidas as seguintes escolhas: EM FUNCIONAMENTO e  PRECISA DE REPAROS.</w:t>
             </w:r>
           </w:p>
         </w:tc>
@@ -21720,7 +22014,7 @@
           <w:sz w:val="22"/>
           <w:szCs w:val="22"/>
         </w:rPr>
-        <w:t>Prioridade</w:t>
+        <w:t>Prioridade:</w:t>
       </w:r>
       <w:proofErr w:type="gramStart"/>
       <w:r>
@@ -21729,7 +22023,7 @@
           <w:sz w:val="22"/>
           <w:szCs w:val="22"/>
         </w:rPr>
-        <w:t>:  [</w:t>
+        <w:t xml:space="preserve">  </w:t>
       </w:r>
       <w:proofErr w:type="gramEnd"/>
       <w:r>
@@ -21738,7 +22032,7 @@
           <w:sz w:val="22"/>
           <w:szCs w:val="22"/>
         </w:rPr>
-        <w:t xml:space="preserve">x]Essencial                   </w:t>
+        <w:t xml:space="preserve">[x]Essencial                   </w:t>
       </w:r>
       <w:r>
         <w:rPr>
@@ -22600,7 +22894,7 @@
           <w:sz w:val="22"/>
           <w:szCs w:val="22"/>
         </w:rPr>
-        <w:t>Prioridade</w:t>
+        <w:t>Prioridade:</w:t>
       </w:r>
       <w:proofErr w:type="gramStart"/>
       <w:r>
@@ -22609,7 +22903,7 @@
           <w:sz w:val="22"/>
           <w:szCs w:val="22"/>
         </w:rPr>
-        <w:t>:  [</w:t>
+        <w:t xml:space="preserve">  </w:t>
       </w:r>
       <w:proofErr w:type="gramEnd"/>
       <w:r>
@@ -22618,7 +22912,7 @@
           <w:sz w:val="22"/>
           <w:szCs w:val="22"/>
         </w:rPr>
-        <w:t xml:space="preserve">x]Essencial                   </w:t>
+        <w:t xml:space="preserve">[x]Essencial                   </w:t>
       </w:r>
       <w:r>
         <w:rPr>
@@ -22784,7 +23078,7 @@
           <w:sz w:val="22"/>
           <w:szCs w:val="22"/>
         </w:rPr>
-        <w:t>Prioridade</w:t>
+        <w:t>Prioridade:</w:t>
       </w:r>
       <w:proofErr w:type="gramStart"/>
       <w:r>
@@ -22793,7 +23087,7 @@
           <w:sz w:val="22"/>
           <w:szCs w:val="22"/>
         </w:rPr>
-        <w:t>:  [</w:t>
+        <w:t xml:space="preserve">  </w:t>
       </w:r>
       <w:proofErr w:type="gramEnd"/>
       <w:r>
@@ -22802,7 +23096,7 @@
           <w:sz w:val="22"/>
           <w:szCs w:val="22"/>
         </w:rPr>
-        <w:t xml:space="preserve">x]Essencial                   </w:t>
+        <w:t xml:space="preserve">[x]Essencial                   </w:t>
       </w:r>
       <w:r>
         <w:rPr>
@@ -22942,7 +23236,7 @@
           <w:sz w:val="22"/>
           <w:szCs w:val="22"/>
         </w:rPr>
-        <w:t>Prioridade</w:t>
+        <w:t>Prioridade:</w:t>
       </w:r>
       <w:proofErr w:type="gramStart"/>
       <w:r>
@@ -22951,7 +23245,7 @@
           <w:sz w:val="22"/>
           <w:szCs w:val="22"/>
         </w:rPr>
-        <w:t>:  [</w:t>
+        <w:t xml:space="preserve">  </w:t>
       </w:r>
       <w:proofErr w:type="gramEnd"/>
       <w:r>
@@ -22960,7 +23254,7 @@
           <w:sz w:val="22"/>
           <w:szCs w:val="22"/>
         </w:rPr>
-        <w:t xml:space="preserve">x]Essencial                   </w:t>
+        <w:t xml:space="preserve">[x]Essencial                   </w:t>
       </w:r>
       <w:r>
         <w:rPr>
@@ -23347,7 +23641,73 @@
                 <w:sz w:val="22"/>
                 <w:szCs w:val="22"/>
               </w:rPr>
-              <w:t>Total de alunos matriculados na data inicial……………………………………………….X</w:t>
+              <w:t>Total de a</w:t>
+            </w:r>
+            <w:r>
+              <w:rPr>
+                <w:rFonts w:ascii="Arial" w:eastAsia="Arial" w:hAnsi="Arial" w:cs="Arial"/>
+                <w:sz w:val="22"/>
+                <w:szCs w:val="22"/>
+              </w:rPr>
+              <w:t>lunos matricula</w:t>
+            </w:r>
+            <w:r>
+              <w:rPr>
+                <w:rFonts w:ascii="Arial" w:eastAsia="Arial" w:hAnsi="Arial" w:cs="Arial"/>
+                <w:sz w:val="22"/>
+                <w:szCs w:val="22"/>
+              </w:rPr>
+              <w:t>dos na data inicial</w:t>
+            </w:r>
+            <w:proofErr w:type="gramStart"/>
+            <w:r>
+              <w:rPr>
+                <w:rFonts w:ascii="Arial" w:eastAsia="Arial" w:hAnsi="Arial" w:cs="Arial"/>
+                <w:sz w:val="22"/>
+                <w:szCs w:val="22"/>
+              </w:rPr>
+              <w:t>………………………</w:t>
+            </w:r>
+            <w:r>
+              <w:rPr>
+                <w:rFonts w:ascii="Arial" w:eastAsia="Arial" w:hAnsi="Arial" w:cs="Arial"/>
+                <w:sz w:val="22"/>
+                <w:szCs w:val="22"/>
+              </w:rPr>
+              <w:t>……</w:t>
+            </w:r>
+            <w:r>
+              <w:rPr>
+                <w:rFonts w:ascii="Arial" w:eastAsia="Arial" w:hAnsi="Arial" w:cs="Arial"/>
+                <w:sz w:val="22"/>
+                <w:szCs w:val="22"/>
+              </w:rPr>
+              <w:t>....................</w:t>
+            </w:r>
+            <w:proofErr w:type="gramEnd"/>
+            <w:r>
+              <w:rPr>
+                <w:rFonts w:ascii="Arial" w:eastAsia="Arial" w:hAnsi="Arial" w:cs="Arial"/>
+                <w:sz w:val="22"/>
+                <w:szCs w:val="22"/>
+              </w:rPr>
+              <w:t>……….</w:t>
+            </w:r>
+            <w:r>
+              <w:rPr>
+                <w:rFonts w:ascii="Arial" w:eastAsia="Arial" w:hAnsi="Arial" w:cs="Arial"/>
+                <w:sz w:val="22"/>
+                <w:szCs w:val="22"/>
+              </w:rPr>
+              <w:t>.</w:t>
+            </w:r>
+            <w:r>
+              <w:rPr>
+                <w:rFonts w:ascii="Arial" w:eastAsia="Arial" w:hAnsi="Arial" w:cs="Arial"/>
+                <w:sz w:val="22"/>
+                <w:szCs w:val="22"/>
+              </w:rPr>
+              <w:t>X</w:t>
             </w:r>
           </w:p>
           <w:p>
@@ -23369,7 +23729,57 @@
                 <w:sz w:val="22"/>
                 <w:szCs w:val="22"/>
               </w:rPr>
-              <w:t>Total de matrículas desfeitas no intervalo de tempo estabelecido……………………...X</w:t>
+              <w:t>M</w:t>
+            </w:r>
+            <w:r>
+              <w:rPr>
+                <w:rFonts w:ascii="Arial" w:eastAsia="Arial" w:hAnsi="Arial" w:cs="Arial"/>
+                <w:sz w:val="22"/>
+                <w:szCs w:val="22"/>
+              </w:rPr>
+              <w:t>atrículas efetuadas no intervalo de tempo estabelecido</w:t>
+            </w:r>
+            <w:proofErr w:type="gramStart"/>
+            <w:r>
+              <w:rPr>
+                <w:rFonts w:ascii="Arial" w:eastAsia="Arial" w:hAnsi="Arial" w:cs="Arial"/>
+                <w:sz w:val="22"/>
+                <w:szCs w:val="22"/>
+              </w:rPr>
+              <w:t>……</w:t>
+            </w:r>
+            <w:r>
+              <w:rPr>
+                <w:rFonts w:ascii="Arial" w:eastAsia="Arial" w:hAnsi="Arial" w:cs="Arial"/>
+                <w:sz w:val="22"/>
+                <w:szCs w:val="22"/>
+              </w:rPr>
+              <w:t>.....................</w:t>
+            </w:r>
+            <w:r>
+              <w:rPr>
+                <w:rFonts w:ascii="Arial" w:eastAsia="Arial" w:hAnsi="Arial" w:cs="Arial"/>
+                <w:sz w:val="22"/>
+                <w:szCs w:val="22"/>
+              </w:rPr>
+              <w:t>……………….</w:t>
+            </w:r>
+            <w:r>
+              <w:rPr>
+                <w:rFonts w:ascii="Arial" w:eastAsia="Arial" w:hAnsi="Arial" w:cs="Arial"/>
+                <w:sz w:val="22"/>
+                <w:szCs w:val="22"/>
+              </w:rPr>
+              <w:t>.</w:t>
+            </w:r>
+            <w:proofErr w:type="gramEnd"/>
+            <w:r>
+              <w:rPr>
+                <w:rFonts w:ascii="Arial" w:eastAsia="Arial" w:hAnsi="Arial" w:cs="Arial"/>
+                <w:sz w:val="22"/>
+                <w:szCs w:val="22"/>
+              </w:rPr>
+              <w:t>X</w:t>
             </w:r>
           </w:p>
           <w:p>
@@ -23391,29 +23801,49 @@
                 <w:sz w:val="22"/>
                 <w:szCs w:val="22"/>
               </w:rPr>
-              <w:t>Total de matrículas efetuadas no intervalo de tempo estabelecido…………………….X</w:t>
-            </w:r>
-          </w:p>
-          <w:p>
-            <w:pPr>
-              <w:keepNext w:val="0"/>
-              <w:widowControl w:val="0"/>
-              <w:shd w:val="clear" w:color="auto" w:fill="auto"/>
-              <w:spacing w:before="0" w:after="0"/>
-              <w:jc w:val="left"/>
-              <w:rPr>
-                <w:rFonts w:ascii="Arial" w:eastAsia="Arial" w:hAnsi="Arial" w:cs="Arial"/>
-                <w:sz w:val="22"/>
-                <w:szCs w:val="22"/>
-              </w:rPr>
-            </w:pPr>
-            <w:r>
-              <w:rPr>
-                <w:rFonts w:ascii="Arial" w:eastAsia="Arial" w:hAnsi="Arial" w:cs="Arial"/>
-                <w:sz w:val="22"/>
-                <w:szCs w:val="22"/>
-              </w:rPr>
-              <w:t>Total de alunos matriculados na data final………………………………………………...X</w:t>
+              <w:t>A</w:t>
+            </w:r>
+            <w:r>
+              <w:rPr>
+                <w:rFonts w:ascii="Arial" w:eastAsia="Arial" w:hAnsi="Arial" w:cs="Arial"/>
+                <w:sz w:val="22"/>
+                <w:szCs w:val="22"/>
+              </w:rPr>
+              <w:t>lunos matriculados na data final</w:t>
+            </w:r>
+            <w:proofErr w:type="gramStart"/>
+            <w:r>
+              <w:rPr>
+                <w:rFonts w:ascii="Arial" w:eastAsia="Arial" w:hAnsi="Arial" w:cs="Arial"/>
+                <w:sz w:val="22"/>
+                <w:szCs w:val="22"/>
+              </w:rPr>
+              <w:t>…………………………………………</w:t>
+            </w:r>
+            <w:r>
+              <w:rPr>
+                <w:rFonts w:ascii="Arial" w:eastAsia="Arial" w:hAnsi="Arial" w:cs="Arial"/>
+                <w:sz w:val="22"/>
+                <w:szCs w:val="22"/>
+              </w:rPr>
+              <w:t>.....................</w:t>
+            </w:r>
+            <w:r>
+              <w:rPr>
+                <w:rFonts w:ascii="Arial" w:eastAsia="Arial" w:hAnsi="Arial" w:cs="Arial"/>
+                <w:sz w:val="22"/>
+                <w:szCs w:val="22"/>
+              </w:rPr>
+              <w:t>……...</w:t>
+            </w:r>
+            <w:proofErr w:type="gramEnd"/>
+            <w:r>
+              <w:rPr>
+                <w:rFonts w:ascii="Arial" w:eastAsia="Arial" w:hAnsi="Arial" w:cs="Arial"/>
+                <w:sz w:val="22"/>
+                <w:szCs w:val="22"/>
+              </w:rPr>
+              <w:t>X</w:t>
             </w:r>
           </w:p>
         </w:tc>
@@ -23421,19 +23851,22 @@
     </w:tbl>
     <w:p>
       <w:pPr>
-        <w:rPr>
-          <w:rFonts w:ascii="Arial" w:eastAsia="Arial" w:hAnsi="Arial" w:cs="Arial"/>
-          <w:sz w:val="22"/>
-          <w:szCs w:val="22"/>
-        </w:rPr>
-      </w:pPr>
-      <w:r>
-        <w:rPr>
-          <w:rFonts w:ascii="Arial" w:eastAsia="Arial" w:hAnsi="Arial" w:cs="Arial"/>
-          <w:sz w:val="22"/>
-          <w:szCs w:val="22"/>
-        </w:rPr>
-        <w:t>Prioridade</w:t>
+        <w:spacing w:after="160"/>
+        <w:rPr>
+          <w:rFonts w:ascii="Arial" w:eastAsia="Arial" w:hAnsi="Arial" w:cs="Arial"/>
+          <w:sz w:val="22"/>
+          <w:szCs w:val="22"/>
+        </w:rPr>
+      </w:pPr>
+      <w:r>
+        <w:rPr>
+          <w:rFonts w:ascii="Arial" w:eastAsia="Arial" w:hAnsi="Arial" w:cs="Arial"/>
+          <w:sz w:val="22"/>
+          <w:szCs w:val="22"/>
+        </w:rPr>
+        <w:lastRenderedPageBreak/>
+        <w:tab/>
+        <w:t xml:space="preserve">O relatório será impresso conforme exemplo mostrado abaixo na Imagem </w:t>
       </w:r>
       <w:proofErr w:type="gramStart"/>
       <w:r>
@@ -23442,7 +23875,7 @@
           <w:sz w:val="22"/>
           <w:szCs w:val="22"/>
         </w:rPr>
-        <w:t>:  [</w:t>
+        <w:t>1</w:t>
       </w:r>
       <w:proofErr w:type="gramEnd"/>
       <w:r>
@@ -23451,7 +23884,143 @@
           <w:sz w:val="22"/>
           <w:szCs w:val="22"/>
         </w:rPr>
-        <w:t xml:space="preserve">x]Essencial                   </w:t>
+        <w:t>:</w:t>
+      </w:r>
+    </w:p>
+    <w:p>
+      <w:pPr>
+        <w:jc w:val="center"/>
+        <w:rPr>
+          <w:rFonts w:ascii="Arial" w:eastAsia="Arial" w:hAnsi="Arial" w:cs="Arial"/>
+          <w:b/>
+          <w:sz w:val="22"/>
+          <w:szCs w:val="22"/>
+        </w:rPr>
+      </w:pPr>
+      <w:r>
+        <w:rPr>
+          <w:rFonts w:ascii="Arial" w:eastAsia="Arial" w:hAnsi="Arial" w:cs="Arial"/>
+          <w:b/>
+          <w:sz w:val="22"/>
+          <w:szCs w:val="22"/>
+        </w:rPr>
+        <w:t xml:space="preserve">Imagem </w:t>
+      </w:r>
+      <w:proofErr w:type="gramStart"/>
+      <w:r>
+        <w:rPr>
+          <w:rFonts w:ascii="Arial" w:eastAsia="Arial" w:hAnsi="Arial" w:cs="Arial"/>
+          <w:b/>
+          <w:sz w:val="22"/>
+          <w:szCs w:val="22"/>
+        </w:rPr>
+        <w:t>1</w:t>
+      </w:r>
+      <w:proofErr w:type="gramEnd"/>
+      <w:r>
+        <w:rPr>
+          <w:rFonts w:ascii="Arial" w:eastAsia="Arial" w:hAnsi="Arial" w:cs="Arial"/>
+          <w:b/>
+          <w:sz w:val="22"/>
+          <w:szCs w:val="22"/>
+        </w:rPr>
+        <w:t>: Exemplo de emissão de Relatório de Matrícula de Alunos</w:t>
+      </w:r>
+    </w:p>
+    <w:p>
+      <w:pPr>
+        <w:jc w:val="center"/>
+        <w:rPr>
+          <w:rFonts w:ascii="Arial" w:eastAsia="Arial" w:hAnsi="Arial" w:cs="Arial"/>
+          <w:b/>
+          <w:sz w:val="22"/>
+          <w:szCs w:val="22"/>
+        </w:rPr>
+      </w:pPr>
+      <w:r>
+        <w:rPr>
+          <w:noProof/>
+        </w:rPr>
+        <w:drawing>
+          <wp:inline distT="0" distB="0" distL="0" distR="0" wp14:anchorId="269031D7" wp14:editId="0C2A2761">
+            <wp:extent cx="5852806" cy="3057525"/>
+            <wp:effectExtent l="0" t="0" r="0" b="0"/>
+            <wp:docPr id="4" name="Imagem 4"/>
+            <wp:cNvGraphicFramePr>
+              <a:graphicFrameLocks xmlns:a="http://schemas.openxmlformats.org/drawingml/2006/main" noChangeAspect="1"/>
+            </wp:cNvGraphicFramePr>
+            <a:graphic xmlns:a="http://schemas.openxmlformats.org/drawingml/2006/main">
+              <a:graphicData uri="http://schemas.openxmlformats.org/drawingml/2006/picture">
+                <pic:pic xmlns:pic="http://schemas.openxmlformats.org/drawingml/2006/picture">
+                  <pic:nvPicPr>
+                    <pic:cNvPr id="0" name=""/>
+                    <pic:cNvPicPr/>
+                  </pic:nvPicPr>
+                  <pic:blipFill>
+                    <a:blip r:embed="rId12"/>
+                    <a:stretch>
+                      <a:fillRect/>
+                    </a:stretch>
+                  </pic:blipFill>
+                  <pic:spPr>
+                    <a:xfrm>
+                      <a:off x="0" y="0"/>
+                      <a:ext cx="5854793" cy="3058563"/>
+                    </a:xfrm>
+                    <a:prstGeom prst="rect">
+                      <a:avLst/>
+                    </a:prstGeom>
+                  </pic:spPr>
+                </pic:pic>
+              </a:graphicData>
+            </a:graphic>
+          </wp:inline>
+        </w:drawing>
+      </w:r>
+    </w:p>
+    <w:p>
+      <w:pPr>
+        <w:jc w:val="center"/>
+        <w:rPr>
+          <w:rFonts w:ascii="Arial" w:eastAsia="Arial" w:hAnsi="Arial" w:cs="Arial"/>
+          <w:sz w:val="22"/>
+          <w:szCs w:val="22"/>
+        </w:rPr>
+      </w:pPr>
+    </w:p>
+    <w:p>
+      <w:pPr>
+        <w:rPr>
+          <w:rFonts w:ascii="Arial" w:eastAsia="Arial" w:hAnsi="Arial" w:cs="Arial"/>
+          <w:sz w:val="22"/>
+          <w:szCs w:val="22"/>
+        </w:rPr>
+      </w:pPr>
+      <w:r>
+        <w:rPr>
+          <w:rFonts w:ascii="Arial" w:eastAsia="Arial" w:hAnsi="Arial" w:cs="Arial"/>
+          <w:sz w:val="22"/>
+          <w:szCs w:val="22"/>
+        </w:rPr>
+        <w:t>Prioridade:</w:t>
+      </w:r>
+      <w:proofErr w:type="gramStart"/>
+      <w:r>
+        <w:rPr>
+          <w:rFonts w:ascii="Arial" w:eastAsia="Arial" w:hAnsi="Arial" w:cs="Arial"/>
+          <w:sz w:val="22"/>
+          <w:szCs w:val="22"/>
+        </w:rPr>
+        <w:t xml:space="preserve">  </w:t>
+      </w:r>
+      <w:proofErr w:type="gramEnd"/>
+      <w:r>
+        <w:rPr>
+          <w:rFonts w:ascii="Arial" w:eastAsia="Arial" w:hAnsi="Arial" w:cs="Arial"/>
+          <w:sz w:val="22"/>
+          <w:szCs w:val="22"/>
+        </w:rPr>
+        <w:t xml:space="preserve">[x]Essencial                   </w:t>
       </w:r>
       <w:r>
         <w:rPr>
@@ -23567,7 +24136,7 @@
     <w:tbl>
       <w:tblPr>
         <w:tblStyle w:val="af2"/>
-        <w:tblW w:w="9144" w:type="dxa"/>
+        <w:tblW w:w="9114" w:type="dxa"/>
         <w:tblInd w:w="100" w:type="dxa"/>
         <w:tblBorders>
           <w:top w:val="single" w:sz="8" w:space="0" w:color="000000"/>
@@ -23581,15 +24150,15 @@
         <w:tblLook w:val="0600" w:firstRow="0" w:lastRow="0" w:firstColumn="0" w:lastColumn="0" w:noHBand="1" w:noVBand="1"/>
       </w:tblPr>
       <w:tblGrid>
-        <w:gridCol w:w="9144"/>
+        <w:gridCol w:w="9114"/>
       </w:tblGrid>
       <w:tr>
         <w:trPr>
-          <w:trHeight w:val="2396"/>
+          <w:trHeight w:val="2040"/>
         </w:trPr>
         <w:tc>
           <w:tcPr>
-            <w:tcW w:w="9144" w:type="dxa"/>
+            <w:tcW w:w="9114" w:type="dxa"/>
             <w:shd w:val="clear" w:color="auto" w:fill="auto"/>
             <w:tcMar>
               <w:top w:w="100" w:type="dxa"/>
@@ -23819,7 +24388,57 @@
                 <w:sz w:val="22"/>
                 <w:szCs w:val="22"/>
               </w:rPr>
-              <w:t>Total de professores com contrato vigente na data inicial……………………………….X</w:t>
+              <w:t>P</w:t>
+            </w:r>
+            <w:r>
+              <w:rPr>
+                <w:rFonts w:ascii="Arial" w:eastAsia="Arial" w:hAnsi="Arial" w:cs="Arial"/>
+                <w:sz w:val="22"/>
+                <w:szCs w:val="22"/>
+              </w:rPr>
+              <w:t>rofessores com contrato vigente na data inicial</w:t>
+            </w:r>
+            <w:proofErr w:type="gramStart"/>
+            <w:r>
+              <w:rPr>
+                <w:rFonts w:ascii="Arial" w:eastAsia="Arial" w:hAnsi="Arial" w:cs="Arial"/>
+                <w:sz w:val="22"/>
+                <w:szCs w:val="22"/>
+              </w:rPr>
+              <w:t>………………</w:t>
+            </w:r>
+            <w:r>
+              <w:rPr>
+                <w:rFonts w:ascii="Arial" w:eastAsia="Arial" w:hAnsi="Arial" w:cs="Arial"/>
+                <w:sz w:val="22"/>
+                <w:szCs w:val="22"/>
+              </w:rPr>
+              <w:t>.</w:t>
+            </w:r>
+            <w:proofErr w:type="gramEnd"/>
+            <w:r>
+              <w:rPr>
+                <w:rFonts w:ascii="Arial" w:eastAsia="Arial" w:hAnsi="Arial" w:cs="Arial"/>
+                <w:sz w:val="22"/>
+                <w:szCs w:val="22"/>
+              </w:rPr>
+              <w:t>………</w:t>
+            </w:r>
+            <w:r>
+              <w:rPr>
+                <w:rFonts w:ascii="Arial" w:eastAsia="Arial" w:hAnsi="Arial" w:cs="Arial"/>
+                <w:sz w:val="22"/>
+                <w:szCs w:val="22"/>
+              </w:rPr>
+              <w:t>.....................</w:t>
+            </w:r>
+            <w:r>
+              <w:rPr>
+                <w:rFonts w:ascii="Arial" w:eastAsia="Arial" w:hAnsi="Arial" w:cs="Arial"/>
+                <w:sz w:val="22"/>
+                <w:szCs w:val="22"/>
+              </w:rPr>
+              <w:t>……….X</w:t>
             </w:r>
           </w:p>
           <w:p>
@@ -23841,7 +24460,15 @@
                 <w:sz w:val="22"/>
                 <w:szCs w:val="22"/>
               </w:rPr>
-              <w:t>Total de contratos encerrados no intervalo de tempo estabelecido…</w:t>
+              <w:t>Professores cadastrados</w:t>
+            </w:r>
+            <w:r>
+              <w:rPr>
+                <w:rFonts w:ascii="Arial" w:eastAsia="Arial" w:hAnsi="Arial" w:cs="Arial"/>
+                <w:sz w:val="22"/>
+                <w:szCs w:val="22"/>
+              </w:rPr>
+              <w:t xml:space="preserve"> no intervalo de tempo estabelecido</w:t>
             </w:r>
             <w:proofErr w:type="gramStart"/>
             <w:r>
@@ -23850,7 +24477,7 @@
                 <w:sz w:val="22"/>
                 <w:szCs w:val="22"/>
               </w:rPr>
-              <w:t>…..</w:t>
+              <w:t>..........</w:t>
             </w:r>
             <w:proofErr w:type="gramEnd"/>
             <w:r>
@@ -23859,7 +24486,39 @@
                 <w:sz w:val="22"/>
                 <w:szCs w:val="22"/>
               </w:rPr>
-              <w:t>……………...X</w:t>
+              <w:t>………</w:t>
+            </w:r>
+            <w:r>
+              <w:rPr>
+                <w:rFonts w:ascii="Arial" w:eastAsia="Arial" w:hAnsi="Arial" w:cs="Arial"/>
+                <w:sz w:val="22"/>
+                <w:szCs w:val="22"/>
+              </w:rPr>
+              <w:t>....................</w:t>
+            </w:r>
+            <w:r>
+              <w:rPr>
+                <w:rFonts w:ascii="Arial" w:eastAsia="Arial" w:hAnsi="Arial" w:cs="Arial"/>
+                <w:sz w:val="22"/>
+                <w:szCs w:val="22"/>
+              </w:rPr>
+              <w:t>.</w:t>
+            </w:r>
+            <w:r>
+              <w:rPr>
+                <w:rFonts w:ascii="Arial" w:eastAsia="Arial" w:hAnsi="Arial" w:cs="Arial"/>
+                <w:sz w:val="22"/>
+                <w:szCs w:val="22"/>
+              </w:rPr>
+              <w:t>.....</w:t>
+            </w:r>
+            <w:r>
+              <w:rPr>
+                <w:rFonts w:ascii="Arial" w:eastAsia="Arial" w:hAnsi="Arial" w:cs="Arial"/>
+                <w:sz w:val="22"/>
+                <w:szCs w:val="22"/>
+              </w:rPr>
+              <w:t>X</w:t>
             </w:r>
           </w:p>
           <w:p>
@@ -23881,51 +24540,57 @@
                 <w:sz w:val="22"/>
                 <w:szCs w:val="22"/>
               </w:rPr>
-              <w:t>Total de contratos renovados no intervalo de tempo estabelecido.…………………….X</w:t>
-            </w:r>
-          </w:p>
-          <w:p>
-            <w:pPr>
-              <w:keepNext w:val="0"/>
-              <w:widowControl w:val="0"/>
-              <w:shd w:val="clear" w:color="auto" w:fill="auto"/>
-              <w:spacing w:before="0" w:after="0"/>
-              <w:jc w:val="left"/>
-              <w:rPr>
-                <w:rFonts w:ascii="Arial" w:eastAsia="Arial" w:hAnsi="Arial" w:cs="Arial"/>
-                <w:sz w:val="22"/>
-                <w:szCs w:val="22"/>
-              </w:rPr>
-            </w:pPr>
-            <w:r>
-              <w:rPr>
-                <w:rFonts w:ascii="Arial" w:eastAsia="Arial" w:hAnsi="Arial" w:cs="Arial"/>
-                <w:sz w:val="22"/>
-                <w:szCs w:val="22"/>
-              </w:rPr>
-              <w:t>Total de novos contratos estabelecidos no intervalo de tempo estabelecido………….X</w:t>
-            </w:r>
-          </w:p>
-          <w:p>
-            <w:pPr>
-              <w:keepNext w:val="0"/>
-              <w:widowControl w:val="0"/>
-              <w:shd w:val="clear" w:color="auto" w:fill="auto"/>
-              <w:spacing w:before="0" w:after="0"/>
-              <w:jc w:val="left"/>
-              <w:rPr>
-                <w:rFonts w:ascii="Arial" w:eastAsia="Arial" w:hAnsi="Arial" w:cs="Arial"/>
-                <w:sz w:val="22"/>
-                <w:szCs w:val="22"/>
-              </w:rPr>
-            </w:pPr>
-            <w:r>
-              <w:rPr>
-                <w:rFonts w:ascii="Arial" w:eastAsia="Arial" w:hAnsi="Arial" w:cs="Arial"/>
-                <w:sz w:val="22"/>
-                <w:szCs w:val="22"/>
-              </w:rPr>
-              <w:t>Total de professores com contrato vigente na data final……………………….………...X</w:t>
+              <w:t>P</w:t>
+            </w:r>
+            <w:r>
+              <w:rPr>
+                <w:rFonts w:ascii="Arial" w:eastAsia="Arial" w:hAnsi="Arial" w:cs="Arial"/>
+                <w:sz w:val="22"/>
+                <w:szCs w:val="22"/>
+              </w:rPr>
+              <w:t>rofessores com contrato vigente na data final</w:t>
+            </w:r>
+            <w:proofErr w:type="gramStart"/>
+            <w:r>
+              <w:rPr>
+                <w:rFonts w:ascii="Arial" w:eastAsia="Arial" w:hAnsi="Arial" w:cs="Arial"/>
+                <w:sz w:val="22"/>
+                <w:szCs w:val="22"/>
+              </w:rPr>
+              <w:t>……………………</w:t>
+            </w:r>
+            <w:r>
+              <w:rPr>
+                <w:rFonts w:ascii="Arial" w:eastAsia="Arial" w:hAnsi="Arial" w:cs="Arial"/>
+                <w:sz w:val="22"/>
+                <w:szCs w:val="22"/>
+              </w:rPr>
+              <w:t>.</w:t>
+            </w:r>
+            <w:proofErr w:type="gramEnd"/>
+            <w:r>
+              <w:rPr>
+                <w:rFonts w:ascii="Arial" w:eastAsia="Arial" w:hAnsi="Arial" w:cs="Arial"/>
+                <w:sz w:val="22"/>
+                <w:szCs w:val="22"/>
+              </w:rPr>
+              <w:t>….…</w:t>
+            </w:r>
+            <w:r>
+              <w:rPr>
+                <w:rFonts w:ascii="Arial" w:eastAsia="Arial" w:hAnsi="Arial" w:cs="Arial"/>
+                <w:sz w:val="22"/>
+                <w:szCs w:val="22"/>
+              </w:rPr>
+              <w:t>.....................</w:t>
+            </w:r>
+            <w:r>
+              <w:rPr>
+                <w:rFonts w:ascii="Arial" w:eastAsia="Arial" w:hAnsi="Arial" w:cs="Arial"/>
+                <w:sz w:val="22"/>
+                <w:szCs w:val="22"/>
+              </w:rPr>
+              <w:t>……...X</w:t>
             </w:r>
           </w:p>
         </w:tc>
@@ -23933,6 +24598,168 @@
     </w:tbl>
     <w:p>
       <w:pPr>
+        <w:spacing w:after="160"/>
+        <w:rPr>
+          <w:rFonts w:ascii="Arial" w:eastAsia="Arial" w:hAnsi="Arial" w:cs="Arial"/>
+          <w:sz w:val="22"/>
+          <w:szCs w:val="22"/>
+        </w:rPr>
+      </w:pPr>
+      <w:r>
+        <w:rPr>
+          <w:rFonts w:ascii="Arial" w:eastAsia="Arial" w:hAnsi="Arial" w:cs="Arial"/>
+          <w:sz w:val="22"/>
+          <w:szCs w:val="22"/>
+        </w:rPr>
+        <w:lastRenderedPageBreak/>
+        <w:tab/>
+      </w:r>
+      <w:r>
+        <w:rPr>
+          <w:rFonts w:ascii="Arial" w:eastAsia="Arial" w:hAnsi="Arial" w:cs="Arial"/>
+          <w:sz w:val="22"/>
+          <w:szCs w:val="22"/>
+        </w:rPr>
+        <w:t>O relatório será impresso conforme exemplo mostrado abaixo na</w:t>
+      </w:r>
+      <w:r>
+        <w:rPr>
+          <w:rFonts w:ascii="Arial" w:eastAsia="Arial" w:hAnsi="Arial" w:cs="Arial"/>
+          <w:sz w:val="22"/>
+          <w:szCs w:val="22"/>
+        </w:rPr>
+        <w:t xml:space="preserve"> Imagem </w:t>
+      </w:r>
+      <w:proofErr w:type="gramStart"/>
+      <w:r>
+        <w:rPr>
+          <w:rFonts w:ascii="Arial" w:eastAsia="Arial" w:hAnsi="Arial" w:cs="Arial"/>
+          <w:sz w:val="22"/>
+          <w:szCs w:val="22"/>
+        </w:rPr>
+        <w:t>2</w:t>
+      </w:r>
+      <w:proofErr w:type="gramEnd"/>
+      <w:r>
+        <w:rPr>
+          <w:rFonts w:ascii="Arial" w:eastAsia="Arial" w:hAnsi="Arial" w:cs="Arial"/>
+          <w:sz w:val="22"/>
+          <w:szCs w:val="22"/>
+        </w:rPr>
+        <w:t>:</w:t>
+      </w:r>
+    </w:p>
+    <w:p>
+      <w:pPr>
+        <w:jc w:val="center"/>
+        <w:rPr>
+          <w:rFonts w:ascii="Arial" w:eastAsia="Arial" w:hAnsi="Arial" w:cs="Arial"/>
+          <w:b/>
+          <w:sz w:val="22"/>
+          <w:szCs w:val="22"/>
+        </w:rPr>
+      </w:pPr>
+      <w:r>
+        <w:rPr>
+          <w:rFonts w:ascii="Arial" w:eastAsia="Arial" w:hAnsi="Arial" w:cs="Arial"/>
+          <w:b/>
+          <w:sz w:val="22"/>
+          <w:szCs w:val="22"/>
+        </w:rPr>
+        <w:t xml:space="preserve">Imagem </w:t>
+      </w:r>
+      <w:proofErr w:type="gramStart"/>
+      <w:r>
+        <w:rPr>
+          <w:rFonts w:ascii="Arial" w:eastAsia="Arial" w:hAnsi="Arial" w:cs="Arial"/>
+          <w:b/>
+          <w:sz w:val="22"/>
+          <w:szCs w:val="22"/>
+        </w:rPr>
+        <w:t>2</w:t>
+      </w:r>
+      <w:proofErr w:type="gramEnd"/>
+      <w:r>
+        <w:rPr>
+          <w:rFonts w:ascii="Arial" w:eastAsia="Arial" w:hAnsi="Arial" w:cs="Arial"/>
+          <w:b/>
+          <w:sz w:val="22"/>
+          <w:szCs w:val="22"/>
+        </w:rPr>
+        <w:t xml:space="preserve">: Exemplo de emissão de Relatório de </w:t>
+      </w:r>
+      <w:r>
+        <w:rPr>
+          <w:rFonts w:ascii="Arial" w:eastAsia="Arial" w:hAnsi="Arial" w:cs="Arial"/>
+          <w:b/>
+          <w:sz w:val="22"/>
+          <w:szCs w:val="22"/>
+        </w:rPr>
+        <w:t>Contrato de Professores</w:t>
+      </w:r>
+    </w:p>
+    <w:p>
+      <w:pPr>
+        <w:jc w:val="center"/>
+        <w:rPr>
+          <w:rFonts w:ascii="Arial" w:eastAsia="Arial" w:hAnsi="Arial" w:cs="Arial"/>
+          <w:b/>
+          <w:sz w:val="22"/>
+          <w:szCs w:val="22"/>
+        </w:rPr>
+      </w:pPr>
+      <w:r>
+        <w:rPr>
+          <w:noProof/>
+        </w:rPr>
+        <w:drawing>
+          <wp:inline distT="0" distB="0" distL="0" distR="0" wp14:anchorId="18326975" wp14:editId="1B4AA775">
+            <wp:extent cx="5936789" cy="3286125"/>
+            <wp:effectExtent l="0" t="0" r="6985" b="0"/>
+            <wp:docPr id="5" name="Imagem 5"/>
+            <wp:cNvGraphicFramePr>
+              <a:graphicFrameLocks xmlns:a="http://schemas.openxmlformats.org/drawingml/2006/main" noChangeAspect="1"/>
+            </wp:cNvGraphicFramePr>
+            <a:graphic xmlns:a="http://schemas.openxmlformats.org/drawingml/2006/main">
+              <a:graphicData uri="http://schemas.openxmlformats.org/drawingml/2006/picture">
+                <pic:pic xmlns:pic="http://schemas.openxmlformats.org/drawingml/2006/picture">
+                  <pic:nvPicPr>
+                    <pic:cNvPr id="0" name=""/>
+                    <pic:cNvPicPr/>
+                  </pic:nvPicPr>
+                  <pic:blipFill>
+                    <a:blip r:embed="rId13"/>
+                    <a:stretch>
+                      <a:fillRect/>
+                    </a:stretch>
+                  </pic:blipFill>
+                  <pic:spPr>
+                    <a:xfrm>
+                      <a:off x="0" y="0"/>
+                      <a:ext cx="5940729" cy="3288306"/>
+                    </a:xfrm>
+                    <a:prstGeom prst="rect">
+                      <a:avLst/>
+                    </a:prstGeom>
+                  </pic:spPr>
+                </pic:pic>
+              </a:graphicData>
+            </a:graphic>
+          </wp:inline>
+        </w:drawing>
+      </w:r>
+    </w:p>
+    <w:p>
+      <w:pPr>
+        <w:rPr>
+          <w:rFonts w:ascii="Arial" w:eastAsia="Arial" w:hAnsi="Arial" w:cs="Arial"/>
+          <w:sz w:val="22"/>
+          <w:szCs w:val="22"/>
+        </w:rPr>
+      </w:pPr>
+    </w:p>
+    <w:p>
+      <w:pPr>
         <w:rPr>
           <w:rFonts w:ascii="Arial" w:eastAsia="Arial" w:hAnsi="Arial" w:cs="Arial"/>
           <w:i/>
@@ -23946,8 +24773,7 @@
           <w:sz w:val="22"/>
           <w:szCs w:val="22"/>
         </w:rPr>
-        <w:lastRenderedPageBreak/>
-        <w:t>Prioridade</w:t>
+        <w:t>Prioridade:</w:t>
       </w:r>
       <w:proofErr w:type="gramStart"/>
       <w:r>
@@ -23956,7 +24782,7 @@
           <w:sz w:val="22"/>
           <w:szCs w:val="22"/>
         </w:rPr>
-        <w:t>:  [</w:t>
+        <w:t xml:space="preserve">  </w:t>
       </w:r>
       <w:proofErr w:type="gramEnd"/>
       <w:r>
@@ -23965,7 +24791,7 @@
           <w:sz w:val="22"/>
           <w:szCs w:val="22"/>
         </w:rPr>
-        <w:t xml:space="preserve">x]Essencial                   </w:t>
+        <w:t xml:space="preserve">[x]Essencial                   </w:t>
       </w:r>
       <w:r>
         <w:rPr>
@@ -24032,6 +24858,7 @@
         </w:rPr>
         <w:t>4</w:t>
       </w:r>
+      <w:proofErr w:type="gramEnd"/>
       <w:r>
         <w:rPr>
           <w:rFonts w:ascii="Arial" w:eastAsia="Arial" w:hAnsi="Arial" w:cs="Arial"/>
@@ -24049,18 +24876,7 @@
           <w:sz w:val="28"/>
           <w:szCs w:val="28"/>
         </w:rPr>
-        <w:t>Requisitos</w:t>
-      </w:r>
-      <w:proofErr w:type="gramEnd"/>
-      <w:r>
-        <w:rPr>
-          <w:rStyle w:val="Estilo6Char"/>
-          <w:rFonts w:ascii="Arial" w:eastAsia="Arial" w:hAnsi="Arial" w:cs="Arial"/>
-          <w:b/>
-          <w:sz w:val="28"/>
-          <w:szCs w:val="28"/>
-        </w:rPr>
-        <w:t xml:space="preserve"> Não Funcionais</w:t>
+        <w:t>Requisitos Não Funcionais</w:t>
       </w:r>
     </w:p>
     <w:p>
@@ -24222,7 +25038,7 @@
           <w:sz w:val="22"/>
           <w:szCs w:val="22"/>
         </w:rPr>
-        <w:t>Prioridade</w:t>
+        <w:t>Prioridade:</w:t>
       </w:r>
       <w:proofErr w:type="gramStart"/>
       <w:r>
@@ -24231,7 +25047,7 @@
           <w:sz w:val="22"/>
           <w:szCs w:val="22"/>
         </w:rPr>
-        <w:t>:  [</w:t>
+        <w:t xml:space="preserve">  </w:t>
       </w:r>
       <w:proofErr w:type="gramEnd"/>
       <w:r>
@@ -24240,7 +25056,7 @@
           <w:sz w:val="22"/>
           <w:szCs w:val="22"/>
         </w:rPr>
-        <w:t xml:space="preserve">x]Essencial                   </w:t>
+        <w:t xml:space="preserve">[x]Essencial                   </w:t>
       </w:r>
       <w:r>
         <w:rPr>
@@ -24390,6 +25206,7 @@
           <w:sz w:val="22"/>
           <w:szCs w:val="22"/>
         </w:rPr>
+        <w:lastRenderedPageBreak/>
         <w:t xml:space="preserve">Como o sistema tratará a manipulação do banco de dados de forma contínua, o mesmo responderá aos comandos de forma ágil, com </w:t>
       </w:r>
       <w:proofErr w:type="spellStart"/>
@@ -24435,7 +25252,7 @@
           <w:sz w:val="22"/>
           <w:szCs w:val="22"/>
         </w:rPr>
-        <w:t>Prioridade</w:t>
+        <w:t>Prioridade:</w:t>
       </w:r>
       <w:proofErr w:type="gramStart"/>
       <w:r>
@@ -24444,7 +25261,7 @@
           <w:sz w:val="22"/>
           <w:szCs w:val="22"/>
         </w:rPr>
-        <w:t>:  [</w:t>
+        <w:t xml:space="preserve">  </w:t>
       </w:r>
       <w:proofErr w:type="gramEnd"/>
       <w:r>
@@ -24453,7 +25270,7 @@
           <w:sz w:val="22"/>
           <w:szCs w:val="22"/>
         </w:rPr>
-        <w:t xml:space="preserve">x]Essencial                   </w:t>
+        <w:t xml:space="preserve">[x]Essencial                   </w:t>
       </w:r>
       <w:r>
         <w:rPr>
@@ -24632,7 +25449,7 @@
           <w:sz w:val="22"/>
           <w:szCs w:val="22"/>
         </w:rPr>
-        <w:t>Prioridade</w:t>
+        <w:t>Prioridade:</w:t>
       </w:r>
       <w:proofErr w:type="gramStart"/>
       <w:r>
@@ -24641,7 +25458,7 @@
           <w:sz w:val="22"/>
           <w:szCs w:val="22"/>
         </w:rPr>
-        <w:t>:  [</w:t>
+        <w:t xml:space="preserve">  </w:t>
       </w:r>
       <w:proofErr w:type="gramEnd"/>
       <w:r>
@@ -24650,7 +25467,7 @@
           <w:sz w:val="22"/>
           <w:szCs w:val="22"/>
         </w:rPr>
-        <w:t xml:space="preserve">x]Essencial                   </w:t>
+        <w:t xml:space="preserve">[x]Essencial                   </w:t>
       </w:r>
       <w:r>
         <w:rPr>
@@ -24753,7 +25570,6 @@
           <w:szCs w:val="22"/>
           <w:highlight w:val="white"/>
         </w:rPr>
-        <w:lastRenderedPageBreak/>
         <w:t>A senha para acesso ao sistema deverá possuir um número mínimo de caracteres. O ideal recomendado são 8 (oito). Também é recomendado que a senha possua caracteres especiais, letras maiúsculas e números.</w:t>
       </w:r>
     </w:p>
@@ -24780,7 +25596,7 @@
           <w:sz w:val="22"/>
           <w:szCs w:val="22"/>
         </w:rPr>
-        <w:t>Prioridade</w:t>
+        <w:t>Prioridade:</w:t>
       </w:r>
       <w:proofErr w:type="gramStart"/>
       <w:r>
@@ -24789,7 +25605,7 @@
           <w:sz w:val="22"/>
           <w:szCs w:val="22"/>
         </w:rPr>
-        <w:t>:  [</w:t>
+        <w:t xml:space="preserve">  </w:t>
       </w:r>
       <w:proofErr w:type="gramEnd"/>
       <w:r>
@@ -24798,7 +25614,7 @@
           <w:sz w:val="22"/>
           <w:szCs w:val="22"/>
         </w:rPr>
-        <w:t xml:space="preserve">x]Essencial                   </w:t>
+        <w:t xml:space="preserve">[x]Essencial                   </w:t>
       </w:r>
       <w:r>
         <w:rPr>
@@ -24928,7 +25744,7 @@
           <w:sz w:val="22"/>
           <w:szCs w:val="22"/>
         </w:rPr>
-        <w:t>Prioridade</w:t>
+        <w:t>Prioridade:</w:t>
       </w:r>
       <w:proofErr w:type="gramStart"/>
       <w:r>
@@ -24937,7 +25753,7 @@
           <w:sz w:val="22"/>
           <w:szCs w:val="22"/>
         </w:rPr>
-        <w:t>:  [</w:t>
+        <w:t xml:space="preserve">  </w:t>
       </w:r>
       <w:proofErr w:type="gramEnd"/>
       <w:r>
@@ -24946,7 +25762,7 @@
           <w:sz w:val="22"/>
           <w:szCs w:val="22"/>
         </w:rPr>
-        <w:t xml:space="preserve">x]Essencial                   </w:t>
+        <w:t xml:space="preserve">[x]Essencial                   </w:t>
       </w:r>
       <w:r>
         <w:rPr>
@@ -25000,148 +25816,146 @@
       </w:pPr>
       <w:bookmarkStart w:id="41" w:name="_Toc517091110"/>
       <w:proofErr w:type="spellStart"/>
+      <w:r>
+        <w:t>Logoff</w:t>
+      </w:r>
+      <w:proofErr w:type="spellEnd"/>
+      <w:r>
+        <w:t xml:space="preserve"> Automático</w:t>
+      </w:r>
+      <w:bookmarkEnd w:id="41"/>
+    </w:p>
+    <w:p>
+      <w:pPr>
+        <w:ind w:firstLine="720"/>
+        <w:rPr>
+          <w:rFonts w:ascii="Arial" w:eastAsia="Arial" w:hAnsi="Arial" w:cs="Arial"/>
+          <w:sz w:val="22"/>
+          <w:szCs w:val="22"/>
+          <w:highlight w:val="white"/>
+        </w:rPr>
+      </w:pPr>
+      <w:r>
+        <w:rPr>
+          <w:rFonts w:ascii="Arial" w:eastAsia="Arial" w:hAnsi="Arial" w:cs="Arial"/>
+          <w:sz w:val="22"/>
+          <w:szCs w:val="22"/>
+          <w:highlight w:val="white"/>
+        </w:rPr>
+        <w:t xml:space="preserve">        </w:t>
+      </w:r>
+      <w:r>
+        <w:rPr>
+          <w:rFonts w:ascii="Arial" w:eastAsia="Arial" w:hAnsi="Arial" w:cs="Arial"/>
+          <w:sz w:val="22"/>
+          <w:szCs w:val="22"/>
+          <w:highlight w:val="white"/>
+        </w:rPr>
+        <w:tab/>
+      </w:r>
+    </w:p>
+    <w:p>
+      <w:pPr>
+        <w:ind w:firstLine="720"/>
+        <w:rPr>
+          <w:rFonts w:ascii="Arial" w:eastAsia="Arial" w:hAnsi="Arial" w:cs="Arial"/>
+          <w:sz w:val="22"/>
+          <w:szCs w:val="22"/>
+          <w:highlight w:val="white"/>
+        </w:rPr>
+      </w:pPr>
+      <w:r>
+        <w:rPr>
+          <w:rFonts w:ascii="Arial" w:eastAsia="Arial" w:hAnsi="Arial" w:cs="Arial"/>
+          <w:sz w:val="22"/>
+          <w:szCs w:val="22"/>
+          <w:highlight w:val="white"/>
+        </w:rPr>
+        <w:t xml:space="preserve">O sistema deverá fazer </w:t>
+      </w:r>
+      <w:proofErr w:type="spellStart"/>
+      <w:r>
+        <w:rPr>
+          <w:rFonts w:ascii="Arial" w:eastAsia="Arial" w:hAnsi="Arial" w:cs="Arial"/>
+          <w:sz w:val="22"/>
+          <w:szCs w:val="22"/>
+          <w:highlight w:val="white"/>
+        </w:rPr>
+        <w:t>logoff</w:t>
+      </w:r>
+      <w:proofErr w:type="spellEnd"/>
+      <w:r>
+        <w:rPr>
+          <w:rFonts w:ascii="Arial" w:eastAsia="Arial" w:hAnsi="Arial" w:cs="Arial"/>
+          <w:sz w:val="22"/>
+          <w:szCs w:val="22"/>
+          <w:highlight w:val="white"/>
+        </w:rPr>
+        <w:t xml:space="preserve"> automático para todos os usuários </w:t>
+      </w:r>
+      <w:proofErr w:type="spellStart"/>
+      <w:r>
+        <w:rPr>
+          <w:rFonts w:ascii="Arial" w:eastAsia="Arial" w:hAnsi="Arial" w:cs="Arial"/>
+          <w:sz w:val="22"/>
+          <w:szCs w:val="22"/>
+          <w:highlight w:val="white"/>
+        </w:rPr>
+        <w:t>logados</w:t>
+      </w:r>
+      <w:proofErr w:type="spellEnd"/>
+      <w:r>
+        <w:rPr>
+          <w:rFonts w:ascii="Arial" w:eastAsia="Arial" w:hAnsi="Arial" w:cs="Arial"/>
+          <w:sz w:val="22"/>
+          <w:szCs w:val="22"/>
+          <w:highlight w:val="white"/>
+        </w:rPr>
+        <w:t>, após 10 minutos de inatividade. Esta ação também permite que o sistema não seja acessado por outras pessoas enquanto o usuário estiver indisponível.</w:t>
+      </w:r>
+    </w:p>
+    <w:p>
+      <w:pPr>
+        <w:rPr>
+          <w:rFonts w:ascii="Arial" w:eastAsia="Arial" w:hAnsi="Arial" w:cs="Arial"/>
+          <w:sz w:val="22"/>
+          <w:szCs w:val="22"/>
+        </w:rPr>
+      </w:pPr>
+    </w:p>
+    <w:p>
+      <w:pPr>
+        <w:rPr>
+          <w:rFonts w:ascii="Arial" w:eastAsia="Arial" w:hAnsi="Arial" w:cs="Arial"/>
+          <w:sz w:val="22"/>
+          <w:szCs w:val="22"/>
+        </w:rPr>
+      </w:pPr>
+      <w:r>
+        <w:rPr>
+          <w:rFonts w:ascii="Arial" w:eastAsia="Arial" w:hAnsi="Arial" w:cs="Arial"/>
+          <w:sz w:val="22"/>
+          <w:szCs w:val="22"/>
+        </w:rPr>
+        <w:t>Prioridade:</w:t>
+      </w:r>
       <w:proofErr w:type="gramStart"/>
       <w:r>
-        <w:t>Logoff</w:t>
-      </w:r>
-      <w:proofErr w:type="spellEnd"/>
-      <w:r>
-        <w:t xml:space="preserve"> Automático</w:t>
-      </w:r>
-      <w:bookmarkEnd w:id="41"/>
+        <w:rPr>
+          <w:rFonts w:ascii="Arial" w:eastAsia="Arial" w:hAnsi="Arial" w:cs="Arial"/>
+          <w:sz w:val="22"/>
+          <w:szCs w:val="22"/>
+        </w:rPr>
+        <w:t xml:space="preserve">  </w:t>
+      </w:r>
       <w:proofErr w:type="gramEnd"/>
-    </w:p>
-    <w:p>
-      <w:pPr>
-        <w:ind w:firstLine="720"/>
-        <w:rPr>
-          <w:rFonts w:ascii="Arial" w:eastAsia="Arial" w:hAnsi="Arial" w:cs="Arial"/>
-          <w:sz w:val="22"/>
-          <w:szCs w:val="22"/>
-          <w:highlight w:val="white"/>
-        </w:rPr>
-      </w:pPr>
-      <w:r>
-        <w:rPr>
-          <w:rFonts w:ascii="Arial" w:eastAsia="Arial" w:hAnsi="Arial" w:cs="Arial"/>
-          <w:sz w:val="22"/>
-          <w:szCs w:val="22"/>
-          <w:highlight w:val="white"/>
-        </w:rPr>
-        <w:t xml:space="preserve">        </w:t>
-      </w:r>
-      <w:r>
-        <w:rPr>
-          <w:rFonts w:ascii="Arial" w:eastAsia="Arial" w:hAnsi="Arial" w:cs="Arial"/>
-          <w:sz w:val="22"/>
-          <w:szCs w:val="22"/>
-          <w:highlight w:val="white"/>
-        </w:rPr>
-        <w:tab/>
-      </w:r>
-    </w:p>
-    <w:p>
-      <w:pPr>
-        <w:ind w:firstLine="720"/>
-        <w:rPr>
-          <w:rFonts w:ascii="Arial" w:eastAsia="Arial" w:hAnsi="Arial" w:cs="Arial"/>
-          <w:sz w:val="22"/>
-          <w:szCs w:val="22"/>
-          <w:highlight w:val="white"/>
-        </w:rPr>
-      </w:pPr>
-      <w:r>
-        <w:rPr>
-          <w:rFonts w:ascii="Arial" w:eastAsia="Arial" w:hAnsi="Arial" w:cs="Arial"/>
-          <w:sz w:val="22"/>
-          <w:szCs w:val="22"/>
-          <w:highlight w:val="white"/>
-        </w:rPr>
-        <w:t xml:space="preserve">O sistema deverá fazer </w:t>
-      </w:r>
-      <w:proofErr w:type="spellStart"/>
-      <w:r>
-        <w:rPr>
-          <w:rFonts w:ascii="Arial" w:eastAsia="Arial" w:hAnsi="Arial" w:cs="Arial"/>
-          <w:sz w:val="22"/>
-          <w:szCs w:val="22"/>
-          <w:highlight w:val="white"/>
-        </w:rPr>
-        <w:t>logoff</w:t>
-      </w:r>
-      <w:proofErr w:type="spellEnd"/>
-      <w:r>
-        <w:rPr>
-          <w:rFonts w:ascii="Arial" w:eastAsia="Arial" w:hAnsi="Arial" w:cs="Arial"/>
-          <w:sz w:val="22"/>
-          <w:szCs w:val="22"/>
-          <w:highlight w:val="white"/>
-        </w:rPr>
-        <w:t xml:space="preserve"> automático para todos os usuários </w:t>
-      </w:r>
-      <w:proofErr w:type="spellStart"/>
-      <w:r>
-        <w:rPr>
-          <w:rFonts w:ascii="Arial" w:eastAsia="Arial" w:hAnsi="Arial" w:cs="Arial"/>
-          <w:sz w:val="22"/>
-          <w:szCs w:val="22"/>
-          <w:highlight w:val="white"/>
-        </w:rPr>
-        <w:t>logados</w:t>
-      </w:r>
-      <w:proofErr w:type="spellEnd"/>
-      <w:r>
-        <w:rPr>
-          <w:rFonts w:ascii="Arial" w:eastAsia="Arial" w:hAnsi="Arial" w:cs="Arial"/>
-          <w:sz w:val="22"/>
-          <w:szCs w:val="22"/>
-          <w:highlight w:val="white"/>
-        </w:rPr>
-        <w:t>, após 10 minutos de inatividade. Esta ação também permite que o sistema não seja acessado por outras pessoas enquanto o usuário estiver indisponível.</w:t>
-      </w:r>
-    </w:p>
-    <w:p>
-      <w:pPr>
-        <w:rPr>
-          <w:rFonts w:ascii="Arial" w:eastAsia="Arial" w:hAnsi="Arial" w:cs="Arial"/>
-          <w:sz w:val="22"/>
-          <w:szCs w:val="22"/>
-        </w:rPr>
-      </w:pPr>
-    </w:p>
-    <w:p>
-      <w:pPr>
-        <w:rPr>
-          <w:rFonts w:ascii="Arial" w:eastAsia="Arial" w:hAnsi="Arial" w:cs="Arial"/>
-          <w:sz w:val="22"/>
-          <w:szCs w:val="22"/>
-        </w:rPr>
-      </w:pPr>
-      <w:r>
-        <w:rPr>
-          <w:rFonts w:ascii="Arial" w:eastAsia="Arial" w:hAnsi="Arial" w:cs="Arial"/>
-          <w:sz w:val="22"/>
-          <w:szCs w:val="22"/>
-        </w:rPr>
-        <w:t>Prioridade</w:t>
-      </w:r>
-      <w:proofErr w:type="gramStart"/>
-      <w:r>
-        <w:rPr>
-          <w:rFonts w:ascii="Arial" w:eastAsia="Arial" w:hAnsi="Arial" w:cs="Arial"/>
-          <w:sz w:val="22"/>
-          <w:szCs w:val="22"/>
-        </w:rPr>
-        <w:t>:  [</w:t>
-      </w:r>
-      <w:proofErr w:type="gramEnd"/>
-      <w:r>
-        <w:rPr>
-          <w:rFonts w:ascii="Arial" w:eastAsia="Arial" w:hAnsi="Arial" w:cs="Arial"/>
-          <w:sz w:val="22"/>
-          <w:szCs w:val="22"/>
-        </w:rPr>
-        <w:t xml:space="preserve">x]Essencial                   </w:t>
+      <w:r>
+        <w:rPr>
+          <w:rFonts w:ascii="Arial" w:eastAsia="Arial" w:hAnsi="Arial" w:cs="Arial"/>
+          <w:sz w:val="22"/>
+          <w:szCs w:val="22"/>
+        </w:rPr>
+        <w:t xml:space="preserve">[x]Essencial                   </w:t>
       </w:r>
       <w:r>
         <w:rPr>
@@ -25271,7 +26085,7 @@
           <w:sz w:val="22"/>
           <w:szCs w:val="22"/>
         </w:rPr>
-        <w:t>Prioridade</w:t>
+        <w:t>Prioridade:</w:t>
       </w:r>
       <w:proofErr w:type="gramStart"/>
       <w:r>
@@ -25280,7 +26094,7 @@
           <w:sz w:val="22"/>
           <w:szCs w:val="22"/>
         </w:rPr>
-        <w:t>:  [</w:t>
+        <w:t xml:space="preserve">  </w:t>
       </w:r>
       <w:proofErr w:type="gramEnd"/>
       <w:r>
@@ -25289,7 +26103,7 @@
           <w:sz w:val="22"/>
           <w:szCs w:val="22"/>
         </w:rPr>
-        <w:t xml:space="preserve">x]Essencial                   </w:t>
+        <w:t xml:space="preserve">[x]Essencial                   </w:t>
       </w:r>
       <w:r>
         <w:rPr>
@@ -25476,7 +26290,7 @@
           <w:sz w:val="22"/>
           <w:szCs w:val="22"/>
         </w:rPr>
-        <w:t>Prioridade</w:t>
+        <w:t>Prioridade:</w:t>
       </w:r>
       <w:proofErr w:type="gramStart"/>
       <w:r>
@@ -25485,7 +26299,7 @@
           <w:sz w:val="22"/>
           <w:szCs w:val="22"/>
         </w:rPr>
-        <w:t>:  [</w:t>
+        <w:t xml:space="preserve">  </w:t>
       </w:r>
       <w:proofErr w:type="gramEnd"/>
       <w:r>
@@ -25494,7 +26308,7 @@
           <w:sz w:val="22"/>
           <w:szCs w:val="22"/>
         </w:rPr>
-        <w:t xml:space="preserve">x]Essencial                   </w:t>
+        <w:t xml:space="preserve">[x]Essencial                   </w:t>
       </w:r>
       <w:r>
         <w:rPr>
@@ -25743,6 +26557,7 @@
           <w:sz w:val="22"/>
           <w:szCs w:val="22"/>
         </w:rPr>
+        <w:lastRenderedPageBreak/>
         <w:t>A empresa fornecedora iniciará a execução da mudança no caso de não haver impacto associado à mesma.&gt;</w:t>
       </w:r>
     </w:p>
@@ -26099,7 +26914,7 @@
 </file>
 
 <file path=word/endnotes.xml><?xml version="1.0" encoding="utf-8"?>
-<w:endnotes xmlns:wpc="http://schemas.microsoft.com/office/word/2010/wordprocessingCanvas" xmlns:cx="http://schemas.microsoft.com/office/drawing/2014/chartex" xmlns:cx1="http://schemas.microsoft.com/office/drawing/2015/9/8/chartex" xmlns:cx2="http://schemas.microsoft.com/office/drawing/2015/10/21/chartex" xmlns:cx3="http://schemas.microsoft.com/office/drawing/2016/5/9/chartex" xmlns:cx4="http://schemas.microsoft.com/office/drawing/2016/5/10/chartex" xmlns:cx5="http://schemas.microsoft.com/office/drawing/2016/5/11/chartex" xmlns:cx6="http://schemas.microsoft.com/office/drawing/2016/5/12/chartex" xmlns:cx7="http://schemas.microsoft.com/office/drawing/2016/5/13/chartex" xmlns:cx8="http://schemas.microsoft.com/office/drawing/2016/5/14/chartex" xmlns:mc="http://schemas.openxmlformats.org/markup-compatibility/2006" xmlns:aink="http://schemas.microsoft.com/office/drawing/2016/ink" xmlns:am3d="http://schemas.microsoft.com/office/drawing/2017/model3d" xmlns:o="urn:schemas-microsoft-com:office:office" xmlns:r="http://schemas.openxmlformats.org/officeDocument/2006/relationships" xmlns:m="http://schemas.openxmlformats.org/officeDocument/2006/math" xmlns:v="urn:schemas-microsoft-com:vml" xmlns:wp14="http://schemas.microsoft.com/office/word/2010/wordprocessingDrawing" xmlns:wp="http://schemas.openxmlformats.org/drawingml/2006/wordprocessingDrawing" xmlns:w10="urn:schemas-microsoft-com:office:word" xmlns:w="http://schemas.openxmlformats.org/wordprocessingml/2006/main" xmlns:w14="http://schemas.microsoft.com/office/word/2010/wordml" xmlns:w15="http://schemas.microsoft.com/office/word/2012/wordml" xmlns:w16cid="http://schemas.microsoft.com/office/word/2016/wordml/cid" xmlns:w16se="http://schemas.microsoft.com/office/word/2015/wordml/symex" xmlns:wpg="http://schemas.microsoft.com/office/word/2010/wordprocessingGroup" xmlns:wpi="http://schemas.microsoft.com/office/word/2010/wordprocessingInk" xmlns:wne="http://schemas.microsoft.com/office/word/2006/wordml" xmlns:wps="http://schemas.microsoft.com/office/word/2010/wordprocessingShape" mc:Ignorable="w14 w15 w16se w16cid wp14">
+<w:endnotes xmlns:wpc="http://schemas.microsoft.com/office/word/2010/wordprocessingCanvas" xmlns:mc="http://schemas.openxmlformats.org/markup-compatibility/2006" xmlns:o="urn:schemas-microsoft-com:office:office" xmlns:r="http://schemas.openxmlformats.org/officeDocument/2006/relationships" xmlns:m="http://schemas.openxmlformats.org/officeDocument/2006/math" xmlns:v="urn:schemas-microsoft-com:vml" xmlns:wp14="http://schemas.microsoft.com/office/word/2010/wordprocessingDrawing" xmlns:wp="http://schemas.openxmlformats.org/drawingml/2006/wordprocessingDrawing" xmlns:w10="urn:schemas-microsoft-com:office:word" xmlns:w="http://schemas.openxmlformats.org/wordprocessingml/2006/main" xmlns:w14="http://schemas.microsoft.com/office/word/2010/wordml" xmlns:wpg="http://schemas.microsoft.com/office/word/2010/wordprocessingGroup" xmlns:wpi="http://schemas.microsoft.com/office/word/2010/wordprocessingInk" xmlns:wne="http://schemas.microsoft.com/office/word/2006/wordml" xmlns:wps="http://schemas.microsoft.com/office/word/2010/wordprocessingShape" mc:Ignorable="w14 wp14">
   <w:endnote w:type="separator" w:id="-1">
     <w:p>
       <w:pPr>
@@ -26124,7 +26939,7 @@
 </file>
 
 <file path=word/footer1.xml><?xml version="1.0" encoding="utf-8"?>
-<w:ftr xmlns:wpc="http://schemas.microsoft.com/office/word/2010/wordprocessingCanvas" xmlns:cx="http://schemas.microsoft.com/office/drawing/2014/chartex" xmlns:cx1="http://schemas.microsoft.com/office/drawing/2015/9/8/chartex" xmlns:cx2="http://schemas.microsoft.com/office/drawing/2015/10/21/chartex" xmlns:cx3="http://schemas.microsoft.com/office/drawing/2016/5/9/chartex" xmlns:cx4="http://schemas.microsoft.com/office/drawing/2016/5/10/chartex" xmlns:cx5="http://schemas.microsoft.com/office/drawing/2016/5/11/chartex" xmlns:cx6="http://schemas.microsoft.com/office/drawing/2016/5/12/chartex" xmlns:cx7="http://schemas.microsoft.com/office/drawing/2016/5/13/chartex" xmlns:cx8="http://schemas.microsoft.com/office/drawing/2016/5/14/chartex" xmlns:mc="http://schemas.openxmlformats.org/markup-compatibility/2006" xmlns:aink="http://schemas.microsoft.com/office/drawing/2016/ink" xmlns:am3d="http://schemas.microsoft.com/office/drawing/2017/model3d" xmlns:o="urn:schemas-microsoft-com:office:office" xmlns:r="http://schemas.openxmlformats.org/officeDocument/2006/relationships" xmlns:m="http://schemas.openxmlformats.org/officeDocument/2006/math" xmlns:v="urn:schemas-microsoft-com:vml" xmlns:wp14="http://schemas.microsoft.com/office/word/2010/wordprocessingDrawing" xmlns:wp="http://schemas.openxmlformats.org/drawingml/2006/wordprocessingDrawing" xmlns:w10="urn:schemas-microsoft-com:office:word" xmlns:w="http://schemas.openxmlformats.org/wordprocessingml/2006/main" xmlns:w14="http://schemas.microsoft.com/office/word/2010/wordml" xmlns:w15="http://schemas.microsoft.com/office/word/2012/wordml" xmlns:w16cid="http://schemas.microsoft.com/office/word/2016/wordml/cid" xmlns:w16se="http://schemas.microsoft.com/office/word/2015/wordml/symex" xmlns:wpg="http://schemas.microsoft.com/office/word/2010/wordprocessingGroup" xmlns:wpi="http://schemas.microsoft.com/office/word/2010/wordprocessingInk" xmlns:wne="http://schemas.microsoft.com/office/word/2006/wordml" xmlns:wps="http://schemas.microsoft.com/office/word/2010/wordprocessingShape" mc:Ignorable="w14 w15 w16se w16cid wp14">
+<w:ftr xmlns:wpc="http://schemas.microsoft.com/office/word/2010/wordprocessingCanvas" xmlns:mc="http://schemas.openxmlformats.org/markup-compatibility/2006" xmlns:o="urn:schemas-microsoft-com:office:office" xmlns:r="http://schemas.openxmlformats.org/officeDocument/2006/relationships" xmlns:m="http://schemas.openxmlformats.org/officeDocument/2006/math" xmlns:v="urn:schemas-microsoft-com:vml" xmlns:wp14="http://schemas.microsoft.com/office/word/2010/wordprocessingDrawing" xmlns:wp="http://schemas.openxmlformats.org/drawingml/2006/wordprocessingDrawing" xmlns:w10="urn:schemas-microsoft-com:office:word" xmlns:w="http://schemas.openxmlformats.org/wordprocessingml/2006/main" xmlns:w14="http://schemas.microsoft.com/office/word/2010/wordml" xmlns:wpg="http://schemas.microsoft.com/office/word/2010/wordprocessingGroup" xmlns:wpi="http://schemas.microsoft.com/office/word/2010/wordprocessingInk" xmlns:wne="http://schemas.microsoft.com/office/word/2006/wordml" xmlns:wps="http://schemas.microsoft.com/office/word/2010/wordprocessingShape" mc:Ignorable="w14 wp14">
   <w:p>
     <w:pPr>
       <w:keepNext w:val="0"/>
@@ -26281,7 +27096,7 @@
               <w:sz w:val="16"/>
               <w:szCs w:val="16"/>
             </w:rPr>
-            <w:t>23</w:t>
+            <w:t>29</w:t>
           </w:r>
           <w:r>
             <w:rPr>
@@ -26336,7 +27151,7 @@
               <w:sz w:val="16"/>
               <w:szCs w:val="16"/>
             </w:rPr>
-            <w:t>27</w:t>
+            <w:t>31</w:t>
           </w:r>
           <w:r>
             <w:rPr>
@@ -26388,7 +27203,36 @@
               <w:sz w:val="16"/>
               <w:szCs w:val="16"/>
             </w:rPr>
-            <w:t>Projeto: Escola XYZ -  Versão: 1.3</w:t>
+            <w:t>Pr</w:t>
+          </w:r>
+          <w:r>
+            <w:rPr>
+              <w:rFonts w:ascii="Arial" w:eastAsia="Arial" w:hAnsi="Arial" w:cs="Arial"/>
+              <w:color w:val="000000"/>
+              <w:sz w:val="16"/>
+              <w:szCs w:val="16"/>
+            </w:rPr>
+            <w:t>ojeto: Escola XYZ -</w:t>
+          </w:r>
+          <w:proofErr w:type="gramStart"/>
+          <w:r>
+            <w:rPr>
+              <w:rFonts w:ascii="Arial" w:eastAsia="Arial" w:hAnsi="Arial" w:cs="Arial"/>
+              <w:color w:val="000000"/>
+              <w:sz w:val="16"/>
+              <w:szCs w:val="16"/>
+            </w:rPr>
+            <w:t xml:space="preserve">  </w:t>
+          </w:r>
+          <w:proofErr w:type="gramEnd"/>
+          <w:r>
+            <w:rPr>
+              <w:rFonts w:ascii="Arial" w:eastAsia="Arial" w:hAnsi="Arial" w:cs="Arial"/>
+              <w:color w:val="000000"/>
+              <w:sz w:val="16"/>
+              <w:szCs w:val="16"/>
+            </w:rPr>
+            <w:t>Versão: 1.4</w:t>
           </w:r>
         </w:p>
       </w:tc>
@@ -26449,7 +27293,7 @@
 </file>
 
 <file path=word/footnotes.xml><?xml version="1.0" encoding="utf-8"?>
-<w:footnotes xmlns:wpc="http://schemas.microsoft.com/office/word/2010/wordprocessingCanvas" xmlns:cx="http://schemas.microsoft.com/office/drawing/2014/chartex" xmlns:cx1="http://schemas.microsoft.com/office/drawing/2015/9/8/chartex" xmlns:cx2="http://schemas.microsoft.com/office/drawing/2015/10/21/chartex" xmlns:cx3="http://schemas.microsoft.com/office/drawing/2016/5/9/chartex" xmlns:cx4="http://schemas.microsoft.com/office/drawing/2016/5/10/chartex" xmlns:cx5="http://schemas.microsoft.com/office/drawing/2016/5/11/chartex" xmlns:cx6="http://schemas.microsoft.com/office/drawing/2016/5/12/chartex" xmlns:cx7="http://schemas.microsoft.com/office/drawing/2016/5/13/chartex" xmlns:cx8="http://schemas.microsoft.com/office/drawing/2016/5/14/chartex" xmlns:mc="http://schemas.openxmlformats.org/markup-compatibility/2006" xmlns:aink="http://schemas.microsoft.com/office/drawing/2016/ink" xmlns:am3d="http://schemas.microsoft.com/office/drawing/2017/model3d" xmlns:o="urn:schemas-microsoft-com:office:office" xmlns:r="http://schemas.openxmlformats.org/officeDocument/2006/relationships" xmlns:m="http://schemas.openxmlformats.org/officeDocument/2006/math" xmlns:v="urn:schemas-microsoft-com:vml" xmlns:wp14="http://schemas.microsoft.com/office/word/2010/wordprocessingDrawing" xmlns:wp="http://schemas.openxmlformats.org/drawingml/2006/wordprocessingDrawing" xmlns:w10="urn:schemas-microsoft-com:office:word" xmlns:w="http://schemas.openxmlformats.org/wordprocessingml/2006/main" xmlns:w14="http://schemas.microsoft.com/office/word/2010/wordml" xmlns:w15="http://schemas.microsoft.com/office/word/2012/wordml" xmlns:w16cid="http://schemas.microsoft.com/office/word/2016/wordml/cid" xmlns:w16se="http://schemas.microsoft.com/office/word/2015/wordml/symex" xmlns:wpg="http://schemas.microsoft.com/office/word/2010/wordprocessingGroup" xmlns:wpi="http://schemas.microsoft.com/office/word/2010/wordprocessingInk" xmlns:wne="http://schemas.microsoft.com/office/word/2006/wordml" xmlns:wps="http://schemas.microsoft.com/office/word/2010/wordprocessingShape" mc:Ignorable="w14 w15 w16se w16cid wp14">
+<w:footnotes xmlns:wpc="http://schemas.microsoft.com/office/word/2010/wordprocessingCanvas" xmlns:mc="http://schemas.openxmlformats.org/markup-compatibility/2006" xmlns:o="urn:schemas-microsoft-com:office:office" xmlns:r="http://schemas.openxmlformats.org/officeDocument/2006/relationships" xmlns:m="http://schemas.openxmlformats.org/officeDocument/2006/math" xmlns:v="urn:schemas-microsoft-com:vml" xmlns:wp14="http://schemas.microsoft.com/office/word/2010/wordprocessingDrawing" xmlns:wp="http://schemas.openxmlformats.org/drawingml/2006/wordprocessingDrawing" xmlns:w10="urn:schemas-microsoft-com:office:word" xmlns:w="http://schemas.openxmlformats.org/wordprocessingml/2006/main" xmlns:w14="http://schemas.microsoft.com/office/word/2010/wordml" xmlns:wpg="http://schemas.microsoft.com/office/word/2010/wordprocessingGroup" xmlns:wpi="http://schemas.microsoft.com/office/word/2010/wordprocessingInk" xmlns:wne="http://schemas.microsoft.com/office/word/2006/wordml" xmlns:wps="http://schemas.microsoft.com/office/word/2010/wordprocessingShape" mc:Ignorable="w14 wp14">
   <w:footnote w:type="separator" w:id="-1">
     <w:p>
       <w:pPr>
@@ -26474,7 +27318,7 @@
 </file>
 
 <file path=word/header1.xml><?xml version="1.0" encoding="utf-8"?>
-<w:hdr xmlns:wpc="http://schemas.microsoft.com/office/word/2010/wordprocessingCanvas" xmlns:cx="http://schemas.microsoft.com/office/drawing/2014/chartex" xmlns:cx1="http://schemas.microsoft.com/office/drawing/2015/9/8/chartex" xmlns:cx2="http://schemas.microsoft.com/office/drawing/2015/10/21/chartex" xmlns:cx3="http://schemas.microsoft.com/office/drawing/2016/5/9/chartex" xmlns:cx4="http://schemas.microsoft.com/office/drawing/2016/5/10/chartex" xmlns:cx5="http://schemas.microsoft.com/office/drawing/2016/5/11/chartex" xmlns:cx6="http://schemas.microsoft.com/office/drawing/2016/5/12/chartex" xmlns:cx7="http://schemas.microsoft.com/office/drawing/2016/5/13/chartex" xmlns:cx8="http://schemas.microsoft.com/office/drawing/2016/5/14/chartex" xmlns:mc="http://schemas.openxmlformats.org/markup-compatibility/2006" xmlns:aink="http://schemas.microsoft.com/office/drawing/2016/ink" xmlns:am3d="http://schemas.microsoft.com/office/drawing/2017/model3d" xmlns:o="urn:schemas-microsoft-com:office:office" xmlns:r="http://schemas.openxmlformats.org/officeDocument/2006/relationships" xmlns:m="http://schemas.openxmlformats.org/officeDocument/2006/math" xmlns:v="urn:schemas-microsoft-com:vml" xmlns:wp14="http://schemas.microsoft.com/office/word/2010/wordprocessingDrawing" xmlns:wp="http://schemas.openxmlformats.org/drawingml/2006/wordprocessingDrawing" xmlns:w10="urn:schemas-microsoft-com:office:word" xmlns:w="http://schemas.openxmlformats.org/wordprocessingml/2006/main" xmlns:w14="http://schemas.microsoft.com/office/word/2010/wordml" xmlns:w15="http://schemas.microsoft.com/office/word/2012/wordml" xmlns:w16cid="http://schemas.microsoft.com/office/word/2016/wordml/cid" xmlns:w16se="http://schemas.microsoft.com/office/word/2015/wordml/symex" xmlns:wpg="http://schemas.microsoft.com/office/word/2010/wordprocessingGroup" xmlns:wpi="http://schemas.microsoft.com/office/word/2010/wordprocessingInk" xmlns:wne="http://schemas.microsoft.com/office/word/2006/wordml" xmlns:wps="http://schemas.microsoft.com/office/word/2010/wordprocessingShape" mc:Ignorable="w14 w15 w16se w16cid wp14">
+<w:hdr xmlns:wpc="http://schemas.microsoft.com/office/word/2010/wordprocessingCanvas" xmlns:mc="http://schemas.openxmlformats.org/markup-compatibility/2006" xmlns:o="urn:schemas-microsoft-com:office:office" xmlns:r="http://schemas.openxmlformats.org/officeDocument/2006/relationships" xmlns:m="http://schemas.openxmlformats.org/officeDocument/2006/math" xmlns:v="urn:schemas-microsoft-com:vml" xmlns:wp14="http://schemas.microsoft.com/office/word/2010/wordprocessingDrawing" xmlns:wp="http://schemas.openxmlformats.org/drawingml/2006/wordprocessingDrawing" xmlns:w10="urn:schemas-microsoft-com:office:word" xmlns:w="http://schemas.openxmlformats.org/wordprocessingml/2006/main" xmlns:w14="http://schemas.microsoft.com/office/word/2010/wordml" xmlns:wpg="http://schemas.microsoft.com/office/word/2010/wordprocessingGroup" xmlns:wpi="http://schemas.microsoft.com/office/word/2010/wordprocessingInk" xmlns:wne="http://schemas.microsoft.com/office/word/2006/wordml" xmlns:wps="http://schemas.microsoft.com/office/word/2010/wordprocessingShape" mc:Ignorable="w14 wp14">
   <w:p>
     <w:pPr>
       <w:keepNext w:val="0"/>
@@ -26637,8 +27481,8 @@
 </file>
 
 <file path=word/numbering.xml><?xml version="1.0" encoding="utf-8"?>
-<w:numbering xmlns:wpc="http://schemas.microsoft.com/office/word/2010/wordprocessingCanvas" xmlns:cx="http://schemas.microsoft.com/office/drawing/2014/chartex" xmlns:cx1="http://schemas.microsoft.com/office/drawing/2015/9/8/chartex" xmlns:cx2="http://schemas.microsoft.com/office/drawing/2015/10/21/chartex" xmlns:cx3="http://schemas.microsoft.com/office/drawing/2016/5/9/chartex" xmlns:cx4="http://schemas.microsoft.com/office/drawing/2016/5/10/chartex" xmlns:cx5="http://schemas.microsoft.com/office/drawing/2016/5/11/chartex" xmlns:cx6="http://schemas.microsoft.com/office/drawing/2016/5/12/chartex" xmlns:cx7="http://schemas.microsoft.com/office/drawing/2016/5/13/chartex" xmlns:cx8="http://schemas.microsoft.com/office/drawing/2016/5/14/chartex" xmlns:mc="http://schemas.openxmlformats.org/markup-compatibility/2006" xmlns:aink="http://schemas.microsoft.com/office/drawing/2016/ink" xmlns:am3d="http://schemas.microsoft.com/office/drawing/2017/model3d" xmlns:o="urn:schemas-microsoft-com:office:office" xmlns:r="http://schemas.openxmlformats.org/officeDocument/2006/relationships" xmlns:m="http://schemas.openxmlformats.org/officeDocument/2006/math" xmlns:v="urn:schemas-microsoft-com:vml" xmlns:wp14="http://schemas.microsoft.com/office/word/2010/wordprocessingDrawing" xmlns:wp="http://schemas.openxmlformats.org/drawingml/2006/wordprocessingDrawing" xmlns:w10="urn:schemas-microsoft-com:office:word" xmlns:w="http://schemas.openxmlformats.org/wordprocessingml/2006/main" xmlns:w14="http://schemas.microsoft.com/office/word/2010/wordml" xmlns:w15="http://schemas.microsoft.com/office/word/2012/wordml" xmlns:w16cid="http://schemas.microsoft.com/office/word/2016/wordml/cid" xmlns:w16se="http://schemas.microsoft.com/office/word/2015/wordml/symex" xmlns:wpg="http://schemas.microsoft.com/office/word/2010/wordprocessingGroup" xmlns:wpi="http://schemas.microsoft.com/office/word/2010/wordprocessingInk" xmlns:wne="http://schemas.microsoft.com/office/word/2006/wordml" xmlns:wps="http://schemas.microsoft.com/office/word/2010/wordprocessingShape" mc:Ignorable="w14 w15 w16se w16cid wp14">
-  <w:abstractNum w:abstractNumId="0" w15:restartNumberingAfterBreak="0">
+<w:numbering xmlns:wpc="http://schemas.microsoft.com/office/word/2010/wordprocessingCanvas" xmlns:mc="http://schemas.openxmlformats.org/markup-compatibility/2006" xmlns:o="urn:schemas-microsoft-com:office:office" xmlns:r="http://schemas.openxmlformats.org/officeDocument/2006/relationships" xmlns:m="http://schemas.openxmlformats.org/officeDocument/2006/math" xmlns:v="urn:schemas-microsoft-com:vml" xmlns:wp14="http://schemas.microsoft.com/office/word/2010/wordprocessingDrawing" xmlns:wp="http://schemas.openxmlformats.org/drawingml/2006/wordprocessingDrawing" xmlns:w10="urn:schemas-microsoft-com:office:word" xmlns:w="http://schemas.openxmlformats.org/wordprocessingml/2006/main" xmlns:w14="http://schemas.microsoft.com/office/word/2010/wordml" xmlns:wpg="http://schemas.microsoft.com/office/word/2010/wordprocessingGroup" xmlns:wpi="http://schemas.microsoft.com/office/word/2010/wordprocessingInk" xmlns:wne="http://schemas.microsoft.com/office/word/2006/wordml" xmlns:wps="http://schemas.microsoft.com/office/word/2010/wordprocessingShape" mc:Ignorable="w14 wp14">
+  <w:abstractNum w:abstractNumId="0">
     <w:nsid w:val="012C1429"/>
     <w:multiLevelType w:val="multilevel"/>
     <w:tmpl w:val="52BA1B62"/>
@@ -26727,7 +27571,7 @@
       </w:pPr>
     </w:lvl>
   </w:abstractNum>
-  <w:abstractNum w:abstractNumId="1" w15:restartNumberingAfterBreak="0">
+  <w:abstractNum w:abstractNumId="1">
     <w:nsid w:val="116C21EA"/>
     <w:multiLevelType w:val="multilevel"/>
     <w:tmpl w:val="AA3073EE"/>
@@ -26813,7 +27657,7 @@
       </w:pPr>
     </w:lvl>
   </w:abstractNum>
-  <w:abstractNum w:abstractNumId="2" w15:restartNumberingAfterBreak="0">
+  <w:abstractNum w:abstractNumId="2">
     <w:nsid w:val="1470398A"/>
     <w:multiLevelType w:val="multilevel"/>
     <w:tmpl w:val="1F682AFE"/>
@@ -26904,7 +27748,7 @@
       </w:pPr>
     </w:lvl>
   </w:abstractNum>
-  <w:abstractNum w:abstractNumId="3" w15:restartNumberingAfterBreak="0">
+  <w:abstractNum w:abstractNumId="3">
     <w:nsid w:val="179D1AEE"/>
     <w:multiLevelType w:val="multilevel"/>
     <w:tmpl w:val="9326A110"/>
@@ -26990,7 +27834,7 @@
       </w:pPr>
     </w:lvl>
   </w:abstractNum>
-  <w:abstractNum w:abstractNumId="4" w15:restartNumberingAfterBreak="0">
+  <w:abstractNum w:abstractNumId="4">
     <w:nsid w:val="1D6E43A5"/>
     <w:multiLevelType w:val="hybridMultilevel"/>
     <w:tmpl w:val="807CAB60"/>
@@ -27080,7 +27924,7 @@
       </w:pPr>
     </w:lvl>
   </w:abstractNum>
-  <w:abstractNum w:abstractNumId="5" w15:restartNumberingAfterBreak="0">
+  <w:abstractNum w:abstractNumId="5">
     <w:nsid w:val="29B360B6"/>
     <w:multiLevelType w:val="multilevel"/>
     <w:tmpl w:val="CB180AAC"/>
@@ -27166,7 +28010,7 @@
       </w:pPr>
     </w:lvl>
   </w:abstractNum>
-  <w:abstractNum w:abstractNumId="6" w15:restartNumberingAfterBreak="0">
+  <w:abstractNum w:abstractNumId="6">
     <w:nsid w:val="39023F42"/>
     <w:multiLevelType w:val="multilevel"/>
     <w:tmpl w:val="1EFC290A"/>
@@ -27255,7 +28099,7 @@
       </w:pPr>
     </w:lvl>
   </w:abstractNum>
-  <w:abstractNum w:abstractNumId="7" w15:restartNumberingAfterBreak="0">
+  <w:abstractNum w:abstractNumId="7">
     <w:nsid w:val="4FC21943"/>
     <w:multiLevelType w:val="hybridMultilevel"/>
     <w:tmpl w:val="EAA41930"/>
@@ -27345,7 +28189,7 @@
       </w:pPr>
     </w:lvl>
   </w:abstractNum>
-  <w:abstractNum w:abstractNumId="8" w15:restartNumberingAfterBreak="0">
+  <w:abstractNum w:abstractNumId="8">
     <w:nsid w:val="53814D46"/>
     <w:multiLevelType w:val="multilevel"/>
     <w:tmpl w:val="B1A821F0"/>
@@ -27438,7 +28282,7 @@
       </w:pPr>
     </w:lvl>
   </w:abstractNum>
-  <w:abstractNum w:abstractNumId="9" w15:restartNumberingAfterBreak="0">
+  <w:abstractNum w:abstractNumId="9">
     <w:nsid w:val="58AF02A6"/>
     <w:multiLevelType w:val="multilevel"/>
     <w:tmpl w:val="7FF8BC4C"/>
@@ -27524,7 +28368,7 @@
       </w:pPr>
     </w:lvl>
   </w:abstractNum>
-  <w:abstractNum w:abstractNumId="10" w15:restartNumberingAfterBreak="0">
+  <w:abstractNum w:abstractNumId="10">
     <w:nsid w:val="5E510EE7"/>
     <w:multiLevelType w:val="hybridMultilevel"/>
     <w:tmpl w:val="E4A08984"/>
@@ -27637,7 +28481,7 @@
       </w:rPr>
     </w:lvl>
   </w:abstractNum>
-  <w:abstractNum w:abstractNumId="11" w15:restartNumberingAfterBreak="0">
+  <w:abstractNum w:abstractNumId="11">
     <w:nsid w:val="5FB02E2E"/>
     <w:multiLevelType w:val="multilevel"/>
     <w:tmpl w:val="95008CD8"/>
@@ -27723,7 +28567,7 @@
       </w:pPr>
     </w:lvl>
   </w:abstractNum>
-  <w:abstractNum w:abstractNumId="12" w15:restartNumberingAfterBreak="0">
+  <w:abstractNum w:abstractNumId="12">
     <w:nsid w:val="708A3E89"/>
     <w:multiLevelType w:val="multilevel"/>
     <w:tmpl w:val="7D9AE8C2"/>
@@ -27814,7 +28658,7 @@
       </w:pPr>
     </w:lvl>
   </w:abstractNum>
-  <w:abstractNum w:abstractNumId="13" w15:restartNumberingAfterBreak="0">
+  <w:abstractNum w:abstractNumId="13">
     <w:nsid w:val="7BD45286"/>
     <w:multiLevelType w:val="multilevel"/>
     <w:tmpl w:val="2728A1CA"/>
@@ -27964,7 +28808,7 @@
 </file>
 
 <file path=word/styles.xml><?xml version="1.0" encoding="utf-8"?>
-<w:styles xmlns:mc="http://schemas.openxmlformats.org/markup-compatibility/2006" xmlns:r="http://schemas.openxmlformats.org/officeDocument/2006/relationships" xmlns:w="http://schemas.openxmlformats.org/wordprocessingml/2006/main" xmlns:w14="http://schemas.microsoft.com/office/word/2010/wordml" xmlns:w15="http://schemas.microsoft.com/office/word/2012/wordml" xmlns:w16cid="http://schemas.microsoft.com/office/word/2016/wordml/cid" xmlns:w16se="http://schemas.microsoft.com/office/word/2015/wordml/symex" mc:Ignorable="w14 w15 w16se w16cid">
+<w:styles xmlns:mc="http://schemas.openxmlformats.org/markup-compatibility/2006" xmlns:r="http://schemas.openxmlformats.org/officeDocument/2006/relationships" xmlns:w="http://schemas.openxmlformats.org/wordprocessingml/2006/main" xmlns:w14="http://schemas.microsoft.com/office/word/2010/wordml" mc:Ignorable="w14">
   <w:docDefaults>
     <w:rPrDefault>
       <w:rPr>
@@ -27983,382 +28827,144 @@
       </w:pPr>
     </w:pPrDefault>
   </w:docDefaults>
-  <w:latentStyles w:defLockedState="0" w:defUIPriority="99" w:defSemiHidden="0" w:defUnhideWhenUsed="0" w:defQFormat="0" w:count="375">
-    <w:lsdException w:name="Normal" w:uiPriority="0" w:qFormat="1"/>
-    <w:lsdException w:name="heading 1" w:uiPriority="9" w:qFormat="1"/>
-    <w:lsdException w:name="heading 2" w:semiHidden="1" w:uiPriority="9" w:unhideWhenUsed="1" w:qFormat="1"/>
-    <w:lsdException w:name="heading 3" w:semiHidden="1" w:uiPriority="9" w:unhideWhenUsed="1" w:qFormat="1"/>
-    <w:lsdException w:name="heading 4" w:semiHidden="1" w:uiPriority="9" w:unhideWhenUsed="1" w:qFormat="1"/>
-    <w:lsdException w:name="heading 5" w:semiHidden="1" w:uiPriority="9" w:unhideWhenUsed="1" w:qFormat="1"/>
-    <w:lsdException w:name="heading 6" w:semiHidden="1" w:uiPriority="9" w:unhideWhenUsed="1" w:qFormat="1"/>
-    <w:lsdException w:name="heading 7" w:semiHidden="1" w:uiPriority="9" w:unhideWhenUsed="1" w:qFormat="1"/>
-    <w:lsdException w:name="heading 8" w:semiHidden="1" w:uiPriority="9" w:unhideWhenUsed="1" w:qFormat="1"/>
-    <w:lsdException w:name="heading 9" w:semiHidden="1" w:uiPriority="9" w:unhideWhenUsed="1" w:qFormat="1"/>
-    <w:lsdException w:name="index 1" w:semiHidden="1" w:unhideWhenUsed="1"/>
-    <w:lsdException w:name="index 2" w:semiHidden="1" w:unhideWhenUsed="1"/>
-    <w:lsdException w:name="index 3" w:semiHidden="1" w:unhideWhenUsed="1"/>
-    <w:lsdException w:name="index 4" w:semiHidden="1" w:unhideWhenUsed="1"/>
-    <w:lsdException w:name="index 5" w:semiHidden="1" w:unhideWhenUsed="1"/>
-    <w:lsdException w:name="index 6" w:semiHidden="1" w:unhideWhenUsed="1"/>
-    <w:lsdException w:name="index 7" w:semiHidden="1" w:unhideWhenUsed="1"/>
-    <w:lsdException w:name="index 8" w:semiHidden="1" w:unhideWhenUsed="1"/>
-    <w:lsdException w:name="index 9" w:semiHidden="1" w:unhideWhenUsed="1"/>
-    <w:lsdException w:name="toc 1" w:semiHidden="1" w:uiPriority="39" w:unhideWhenUsed="1"/>
-    <w:lsdException w:name="toc 2" w:semiHidden="1" w:uiPriority="39" w:unhideWhenUsed="1"/>
-    <w:lsdException w:name="toc 3" w:semiHidden="1" w:uiPriority="39" w:unhideWhenUsed="1"/>
-    <w:lsdException w:name="toc 4" w:semiHidden="1" w:uiPriority="39" w:unhideWhenUsed="1"/>
-    <w:lsdException w:name="toc 5" w:semiHidden="1" w:uiPriority="39" w:unhideWhenUsed="1"/>
-    <w:lsdException w:name="toc 6" w:semiHidden="1" w:uiPriority="39" w:unhideWhenUsed="1"/>
-    <w:lsdException w:name="toc 7" w:semiHidden="1" w:uiPriority="39" w:unhideWhenUsed="1"/>
-    <w:lsdException w:name="toc 8" w:semiHidden="1" w:uiPriority="39" w:unhideWhenUsed="1"/>
-    <w:lsdException w:name="toc 9" w:semiHidden="1" w:uiPriority="39" w:unhideWhenUsed="1"/>
-    <w:lsdException w:name="Normal Indent" w:semiHidden="1" w:unhideWhenUsed="1"/>
-    <w:lsdException w:name="footnote text" w:semiHidden="1" w:unhideWhenUsed="1"/>
-    <w:lsdException w:name="annotation text" w:semiHidden="1" w:unhideWhenUsed="1"/>
-    <w:lsdException w:name="header" w:semiHidden="1" w:unhideWhenUsed="1"/>
-    <w:lsdException w:name="footer" w:semiHidden="1" w:unhideWhenUsed="1"/>
-    <w:lsdException w:name="index heading" w:semiHidden="1" w:unhideWhenUsed="1"/>
-    <w:lsdException w:name="caption" w:semiHidden="1" w:uiPriority="35" w:unhideWhenUsed="1" w:qFormat="1"/>
-    <w:lsdException w:name="table of figures" w:semiHidden="1" w:unhideWhenUsed="1"/>
-    <w:lsdException w:name="envelope address" w:semiHidden="1" w:unhideWhenUsed="1"/>
-    <w:lsdException w:name="envelope return" w:semiHidden="1" w:unhideWhenUsed="1"/>
-    <w:lsdException w:name="footnote reference" w:semiHidden="1" w:unhideWhenUsed="1"/>
-    <w:lsdException w:name="annotation reference" w:semiHidden="1" w:unhideWhenUsed="1"/>
-    <w:lsdException w:name="line number" w:semiHidden="1" w:unhideWhenUsed="1"/>
-    <w:lsdException w:name="page number" w:semiHidden="1" w:unhideWhenUsed="1"/>
-    <w:lsdException w:name="endnote reference" w:semiHidden="1" w:unhideWhenUsed="1"/>
-    <w:lsdException w:name="endnote text" w:semiHidden="1" w:unhideWhenUsed="1"/>
-    <w:lsdException w:name="table of authorities" w:semiHidden="1" w:unhideWhenUsed="1"/>
-    <w:lsdException w:name="macro" w:semiHidden="1" w:unhideWhenUsed="1"/>
-    <w:lsdException w:name="toa heading" w:semiHidden="1" w:unhideWhenUsed="1"/>
-    <w:lsdException w:name="List" w:semiHidden="1" w:unhideWhenUsed="1"/>
-    <w:lsdException w:name="List Bullet" w:semiHidden="1" w:unhideWhenUsed="1"/>
-    <w:lsdException w:name="List Number" w:semiHidden="1" w:unhideWhenUsed="1"/>
-    <w:lsdException w:name="List 2" w:semiHidden="1" w:unhideWhenUsed="1"/>
-    <w:lsdException w:name="List 3" w:semiHidden="1" w:unhideWhenUsed="1"/>
-    <w:lsdException w:name="List 4" w:semiHidden="1" w:unhideWhenUsed="1"/>
-    <w:lsdException w:name="List 5" w:semiHidden="1" w:unhideWhenUsed="1"/>
-    <w:lsdException w:name="List Bullet 2" w:semiHidden="1" w:unhideWhenUsed="1"/>
-    <w:lsdException w:name="List Bullet 3" w:semiHidden="1" w:unhideWhenUsed="1"/>
-    <w:lsdException w:name="List Bullet 4" w:semiHidden="1" w:unhideWhenUsed="1"/>
-    <w:lsdException w:name="List Bullet 5" w:semiHidden="1" w:unhideWhenUsed="1"/>
-    <w:lsdException w:name="List Number 2" w:semiHidden="1" w:unhideWhenUsed="1"/>
-    <w:lsdException w:name="List Number 3" w:semiHidden="1" w:unhideWhenUsed="1"/>
-    <w:lsdException w:name="List Number 4" w:semiHidden="1" w:unhideWhenUsed="1"/>
-    <w:lsdException w:name="List Number 5" w:semiHidden="1" w:unhideWhenUsed="1"/>
-    <w:lsdException w:name="Title" w:uiPriority="10" w:qFormat="1"/>
-    <w:lsdException w:name="Closing" w:semiHidden="1" w:unhideWhenUsed="1"/>
-    <w:lsdException w:name="Signature" w:semiHidden="1" w:unhideWhenUsed="1"/>
-    <w:lsdException w:name="Default Paragraph Font" w:semiHidden="1" w:uiPriority="1" w:unhideWhenUsed="1"/>
-    <w:lsdException w:name="Body Text" w:semiHidden="1" w:unhideWhenUsed="1"/>
-    <w:lsdException w:name="Body Text Indent" w:semiHidden="1" w:unhideWhenUsed="1"/>
-    <w:lsdException w:name="List Continue" w:semiHidden="1" w:unhideWhenUsed="1"/>
-    <w:lsdException w:name="List Continue 2" w:semiHidden="1" w:unhideWhenUsed="1"/>
-    <w:lsdException w:name="List Continue 3" w:semiHidden="1" w:unhideWhenUsed="1"/>
-    <w:lsdException w:name="List Continue 4" w:semiHidden="1" w:unhideWhenUsed="1"/>
-    <w:lsdException w:name="List Continue 5" w:semiHidden="1" w:unhideWhenUsed="1"/>
-    <w:lsdException w:name="Message Header" w:semiHidden="1" w:unhideWhenUsed="1"/>
-    <w:lsdException w:name="Subtitle" w:uiPriority="11" w:qFormat="1"/>
-    <w:lsdException w:name="Salutation" w:semiHidden="1" w:unhideWhenUsed="1"/>
-    <w:lsdException w:name="Date" w:semiHidden="1" w:unhideWhenUsed="1"/>
-    <w:lsdException w:name="Body Text First Indent" w:semiHidden="1" w:unhideWhenUsed="1"/>
-    <w:lsdException w:name="Body Text First Indent 2" w:semiHidden="1" w:unhideWhenUsed="1"/>
-    <w:lsdException w:name="Note Heading" w:semiHidden="1" w:unhideWhenUsed="1"/>
-    <w:lsdException w:name="Body Text 2" w:semiHidden="1" w:unhideWhenUsed="1"/>
-    <w:lsdException w:name="Body Text 3" w:semiHidden="1" w:unhideWhenUsed="1"/>
-    <w:lsdException w:name="Body Text Indent 2" w:semiHidden="1" w:unhideWhenUsed="1"/>
-    <w:lsdException w:name="Body Text Indent 3" w:semiHidden="1" w:unhideWhenUsed="1"/>
-    <w:lsdException w:name="Block Text" w:semiHidden="1" w:unhideWhenUsed="1"/>
-    <w:lsdException w:name="Hyperlink" w:semiHidden="1" w:unhideWhenUsed="1"/>
-    <w:lsdException w:name="FollowedHyperlink" w:semiHidden="1" w:unhideWhenUsed="1"/>
-    <w:lsdException w:name="Strong" w:uiPriority="22" w:qFormat="1"/>
-    <w:lsdException w:name="Emphasis" w:uiPriority="20" w:qFormat="1"/>
-    <w:lsdException w:name="Document Map" w:semiHidden="1" w:unhideWhenUsed="1"/>
-    <w:lsdException w:name="Plain Text" w:semiHidden="1" w:unhideWhenUsed="1"/>
-    <w:lsdException w:name="E-mail Signature" w:semiHidden="1" w:unhideWhenUsed="1"/>
-    <w:lsdException w:name="HTML Top of Form" w:semiHidden="1" w:unhideWhenUsed="1"/>
-    <w:lsdException w:name="HTML Bottom of Form" w:semiHidden="1" w:unhideWhenUsed="1"/>
-    <w:lsdException w:name="Normal (Web)" w:semiHidden="1" w:unhideWhenUsed="1"/>
-    <w:lsdException w:name="HTML Acronym" w:semiHidden="1" w:unhideWhenUsed="1"/>
-    <w:lsdException w:name="HTML Address" w:semiHidden="1" w:unhideWhenUsed="1"/>
-    <w:lsdException w:name="HTML Cite" w:semiHidden="1" w:unhideWhenUsed="1"/>
-    <w:lsdException w:name="HTML Code" w:semiHidden="1" w:unhideWhenUsed="1"/>
-    <w:lsdException w:name="HTML Definition" w:semiHidden="1" w:unhideWhenUsed="1"/>
-    <w:lsdException w:name="HTML Keyboard" w:semiHidden="1" w:unhideWhenUsed="1"/>
-    <w:lsdException w:name="HTML Preformatted" w:semiHidden="1" w:unhideWhenUsed="1"/>
-    <w:lsdException w:name="HTML Sample" w:semiHidden="1" w:unhideWhenUsed="1"/>
-    <w:lsdException w:name="HTML Typewriter" w:semiHidden="1" w:unhideWhenUsed="1"/>
-    <w:lsdException w:name="HTML Variable" w:semiHidden="1" w:unhideWhenUsed="1"/>
-    <w:lsdException w:name="Normal Table" w:semiHidden="1" w:unhideWhenUsed="1"/>
-    <w:lsdException w:name="annotation subject" w:semiHidden="1" w:unhideWhenUsed="1"/>
-    <w:lsdException w:name="No List" w:semiHidden="1" w:unhideWhenUsed="1"/>
-    <w:lsdException w:name="Outline List 1" w:semiHidden="1" w:unhideWhenUsed="1"/>
-    <w:lsdException w:name="Outline List 2" w:semiHidden="1" w:unhideWhenUsed="1"/>
-    <w:lsdException w:name="Outline List 3" w:semiHidden="1" w:unhideWhenUsed="1"/>
-    <w:lsdException w:name="Table Simple 1" w:semiHidden="1" w:unhideWhenUsed="1"/>
-    <w:lsdException w:name="Table Simple 2" w:semiHidden="1" w:unhideWhenUsed="1"/>
-    <w:lsdException w:name="Table Simple 3" w:semiHidden="1" w:unhideWhenUsed="1"/>
-    <w:lsdException w:name="Table Classic 1" w:semiHidden="1" w:unhideWhenUsed="1"/>
-    <w:lsdException w:name="Table Classic 2" w:semiHidden="1" w:unhideWhenUsed="1"/>
-    <w:lsdException w:name="Table Classic 3" w:semiHidden="1" w:unhideWhenUsed="1"/>
-    <w:lsdException w:name="Table Classic 4" w:semiHidden="1" w:unhideWhenUsed="1"/>
-    <w:lsdException w:name="Table Colorful 1" w:semiHidden="1" w:unhideWhenUsed="1"/>
-    <w:lsdException w:name="Table Colorful 2" w:semiHidden="1" w:unhideWhenUsed="1"/>
-    <w:lsdException w:name="Table Colorful 3" w:semiHidden="1" w:unhideWhenUsed="1"/>
-    <w:lsdException w:name="Table Columns 1" w:semiHidden="1" w:unhideWhenUsed="1"/>
-    <w:lsdException w:name="Table Columns 2" w:semiHidden="1" w:unhideWhenUsed="1"/>
-    <w:lsdException w:name="Table Columns 3" w:semiHidden="1" w:unhideWhenUsed="1"/>
-    <w:lsdException w:name="Table Columns 4" w:semiHidden="1" w:unhideWhenUsed="1"/>
-    <w:lsdException w:name="Table Columns 5" w:semiHidden="1" w:unhideWhenUsed="1"/>
-    <w:lsdException w:name="Table Grid 1" w:semiHidden="1" w:unhideWhenUsed="1"/>
-    <w:lsdException w:name="Table Grid 2" w:semiHidden="1" w:unhideWhenUsed="1"/>
-    <w:lsdException w:name="Table Grid 3" w:semiHidden="1" w:unhideWhenUsed="1"/>
-    <w:lsdException w:name="Table Grid 4" w:semiHidden="1" w:unhideWhenUsed="1"/>
-    <w:lsdException w:name="Table Grid 5" w:semiHidden="1" w:unhideWhenUsed="1"/>
-    <w:lsdException w:name="Table Grid 6" w:semiHidden="1" w:unhideWhenUsed="1"/>
-    <w:lsdException w:name="Table Grid 7" w:semiHidden="1" w:unhideWhenUsed="1"/>
-    <w:lsdException w:name="Table Grid 8" w:semiHidden="1" w:unhideWhenUsed="1"/>
-    <w:lsdException w:name="Table List 1" w:semiHidden="1" w:unhideWhenUsed="1"/>
-    <w:lsdException w:name="Table List 2" w:semiHidden="1" w:unhideWhenUsed="1"/>
-    <w:lsdException w:name="Table List 3" w:semiHidden="1" w:unhideWhenUsed="1"/>
-    <w:lsdException w:name="Table List 4" w:semiHidden="1" w:unhideWhenUsed="1"/>
-    <w:lsdException w:name="Table List 5" w:semiHidden="1" w:unhideWhenUsed="1"/>
-    <w:lsdException w:name="Table List 6" w:semiHidden="1" w:unhideWhenUsed="1"/>
-    <w:lsdException w:name="Table List 7" w:semiHidden="1" w:unhideWhenUsed="1"/>
-    <w:lsdException w:name="Table List 8" w:semiHidden="1" w:unhideWhenUsed="1"/>
-    <w:lsdException w:name="Table 3D effects 1" w:semiHidden="1" w:unhideWhenUsed="1"/>
-    <w:lsdException w:name="Table 3D effects 2" w:semiHidden="1" w:unhideWhenUsed="1"/>
-    <w:lsdException w:name="Table 3D effects 3" w:semiHidden="1" w:unhideWhenUsed="1"/>
-    <w:lsdException w:name="Table Contemporary" w:semiHidden="1" w:unhideWhenUsed="1"/>
-    <w:lsdException w:name="Table Elegant" w:semiHidden="1" w:unhideWhenUsed="1"/>
-    <w:lsdException w:name="Table Professional" w:semiHidden="1" w:unhideWhenUsed="1"/>
-    <w:lsdException w:name="Table Subtle 1" w:semiHidden="1" w:unhideWhenUsed="1"/>
-    <w:lsdException w:name="Table Subtle 2" w:semiHidden="1" w:unhideWhenUsed="1"/>
-    <w:lsdException w:name="Table Web 1" w:semiHidden="1" w:unhideWhenUsed="1"/>
-    <w:lsdException w:name="Table Web 2" w:semiHidden="1" w:unhideWhenUsed="1"/>
-    <w:lsdException w:name="Table Web 3" w:semiHidden="1" w:unhideWhenUsed="1"/>
-    <w:lsdException w:name="Balloon Text" w:semiHidden="1" w:unhideWhenUsed="1"/>
-    <w:lsdException w:name="Table Grid" w:uiPriority="39"/>
-    <w:lsdException w:name="Table Theme" w:semiHidden="1" w:unhideWhenUsed="1"/>
-    <w:lsdException w:name="Placeholder Text" w:semiHidden="1"/>
-    <w:lsdException w:name="No Spacing" w:uiPriority="1" w:qFormat="1"/>
-    <w:lsdException w:name="Light Shading" w:uiPriority="60"/>
-    <w:lsdException w:name="Light List" w:uiPriority="61"/>
-    <w:lsdException w:name="Light Grid" w:uiPriority="62"/>
-    <w:lsdException w:name="Medium Shading 1" w:uiPriority="63"/>
-    <w:lsdException w:name="Medium Shading 2" w:uiPriority="64"/>
-    <w:lsdException w:name="Medium List 1" w:uiPriority="65"/>
-    <w:lsdException w:name="Medium List 2" w:uiPriority="66"/>
-    <w:lsdException w:name="Medium Grid 1" w:uiPriority="67"/>
-    <w:lsdException w:name="Medium Grid 2" w:uiPriority="68"/>
-    <w:lsdException w:name="Medium Grid 3" w:uiPriority="69"/>
-    <w:lsdException w:name="Dark List" w:uiPriority="70"/>
-    <w:lsdException w:name="Colorful Shading" w:uiPriority="71"/>
-    <w:lsdException w:name="Colorful List" w:uiPriority="72"/>
-    <w:lsdException w:name="Colorful Grid" w:uiPriority="73"/>
-    <w:lsdException w:name="Light Shading Accent 1" w:uiPriority="60"/>
-    <w:lsdException w:name="Light List Accent 1" w:uiPriority="61"/>
-    <w:lsdException w:name="Light Grid Accent 1" w:uiPriority="62"/>
-    <w:lsdException w:name="Medium Shading 1 Accent 1" w:uiPriority="63"/>
-    <w:lsdException w:name="Medium Shading 2 Accent 1" w:uiPriority="64"/>
-    <w:lsdException w:name="Medium List 1 Accent 1" w:uiPriority="65"/>
-    <w:lsdException w:name="Revision" w:semiHidden="1"/>
-    <w:lsdException w:name="List Paragraph" w:uiPriority="34" w:qFormat="1"/>
-    <w:lsdException w:name="Quote" w:uiPriority="29" w:qFormat="1"/>
-    <w:lsdException w:name="Intense Quote" w:uiPriority="30" w:qFormat="1"/>
-    <w:lsdException w:name="Medium List 2 Accent 1" w:uiPriority="66"/>
-    <w:lsdException w:name="Medium Grid 1 Accent 1" w:uiPriority="67"/>
-    <w:lsdException w:name="Medium Grid 2 Accent 1" w:uiPriority="68"/>
-    <w:lsdException w:name="Medium Grid 3 Accent 1" w:uiPriority="69"/>
-    <w:lsdException w:name="Dark List Accent 1" w:uiPriority="70"/>
-    <w:lsdException w:name="Colorful Shading Accent 1" w:uiPriority="71"/>
-    <w:lsdException w:name="Colorful List Accent 1" w:uiPriority="72"/>
-    <w:lsdException w:name="Colorful Grid Accent 1" w:uiPriority="73"/>
-    <w:lsdException w:name="Light Shading Accent 2" w:uiPriority="60"/>
-    <w:lsdException w:name="Light List Accent 2" w:uiPriority="61"/>
-    <w:lsdException w:name="Light Grid Accent 2" w:uiPriority="62"/>
-    <w:lsdException w:name="Medium Shading 1 Accent 2" w:uiPriority="63"/>
-    <w:lsdException w:name="Medium Shading 2 Accent 2" w:uiPriority="64"/>
-    <w:lsdException w:name="Medium List 1 Accent 2" w:uiPriority="65"/>
-    <w:lsdException w:name="Medium List 2 Accent 2" w:uiPriority="66"/>
-    <w:lsdException w:name="Medium Grid 1 Accent 2" w:uiPriority="67"/>
-    <w:lsdException w:name="Medium Grid 2 Accent 2" w:uiPriority="68"/>
-    <w:lsdException w:name="Medium Grid 3 Accent 2" w:uiPriority="69"/>
-    <w:lsdException w:name="Dark List Accent 2" w:uiPriority="70"/>
-    <w:lsdException w:name="Colorful Shading Accent 2" w:uiPriority="71"/>
-    <w:lsdException w:name="Colorful List Accent 2" w:uiPriority="72"/>
-    <w:lsdException w:name="Colorful Grid Accent 2" w:uiPriority="73"/>
-    <w:lsdException w:name="Light Shading Accent 3" w:uiPriority="60"/>
-    <w:lsdException w:name="Light List Accent 3" w:uiPriority="61"/>
-    <w:lsdException w:name="Light Grid Accent 3" w:uiPriority="62"/>
-    <w:lsdException w:name="Medium Shading 1 Accent 3" w:uiPriority="63"/>
-    <w:lsdException w:name="Medium Shading 2 Accent 3" w:uiPriority="64"/>
-    <w:lsdException w:name="Medium List 1 Accent 3" w:uiPriority="65"/>
-    <w:lsdException w:name="Medium List 2 Accent 3" w:uiPriority="66"/>
-    <w:lsdException w:name="Medium Grid 1 Accent 3" w:uiPriority="67"/>
-    <w:lsdException w:name="Medium Grid 2 Accent 3" w:uiPriority="68"/>
-    <w:lsdException w:name="Medium Grid 3 Accent 3" w:uiPriority="69"/>
-    <w:lsdException w:name="Dark List Accent 3" w:uiPriority="70"/>
-    <w:lsdException w:name="Colorful Shading Accent 3" w:uiPriority="71"/>
-    <w:lsdException w:name="Colorful List Accent 3" w:uiPriority="72"/>
-    <w:lsdException w:name="Colorful Grid Accent 3" w:uiPriority="73"/>
-    <w:lsdException w:name="Light Shading Accent 4" w:uiPriority="60"/>
-    <w:lsdException w:name="Light List Accent 4" w:uiPriority="61"/>
-    <w:lsdException w:name="Light Grid Accent 4" w:uiPriority="62"/>
-    <w:lsdException w:name="Medium Shading 1 Accent 4" w:uiPriority="63"/>
-    <w:lsdException w:name="Medium Shading 2 Accent 4" w:uiPriority="64"/>
-    <w:lsdException w:name="Medium List 1 Accent 4" w:uiPriority="65"/>
-    <w:lsdException w:name="Medium List 2 Accent 4" w:uiPriority="66"/>
-    <w:lsdException w:name="Medium Grid 1 Accent 4" w:uiPriority="67"/>
-    <w:lsdException w:name="Medium Grid 2 Accent 4" w:uiPriority="68"/>
-    <w:lsdException w:name="Medium Grid 3 Accent 4" w:uiPriority="69"/>
-    <w:lsdException w:name="Dark List Accent 4" w:uiPriority="70"/>
-    <w:lsdException w:name="Colorful Shading Accent 4" w:uiPriority="71"/>
-    <w:lsdException w:name="Colorful List Accent 4" w:uiPriority="72"/>
-    <w:lsdException w:name="Colorful Grid Accent 4" w:uiPriority="73"/>
-    <w:lsdException w:name="Light Shading Accent 5" w:uiPriority="60"/>
-    <w:lsdException w:name="Light List Accent 5" w:uiPriority="61"/>
-    <w:lsdException w:name="Light Grid Accent 5" w:uiPriority="62"/>
-    <w:lsdException w:name="Medium Shading 1 Accent 5" w:uiPriority="63"/>
-    <w:lsdException w:name="Medium Shading 2 Accent 5" w:uiPriority="64"/>
-    <w:lsdException w:name="Medium List 1 Accent 5" w:uiPriority="65"/>
-    <w:lsdException w:name="Medium List 2 Accent 5" w:uiPriority="66"/>
-    <w:lsdException w:name="Medium Grid 1 Accent 5" w:uiPriority="67"/>
-    <w:lsdException w:name="Medium Grid 2 Accent 5" w:uiPriority="68"/>
-    <w:lsdException w:name="Medium Grid 3 Accent 5" w:uiPriority="69"/>
-    <w:lsdException w:name="Dark List Accent 5" w:uiPriority="70"/>
-    <w:lsdException w:name="Colorful Shading Accent 5" w:uiPriority="71"/>
-    <w:lsdException w:name="Colorful List Accent 5" w:uiPriority="72"/>
-    <w:lsdException w:name="Colorful Grid Accent 5" w:uiPriority="73"/>
-    <w:lsdException w:name="Light Shading Accent 6" w:uiPriority="60"/>
-    <w:lsdException w:name="Light List Accent 6" w:uiPriority="61"/>
-    <w:lsdException w:name="Light Grid Accent 6" w:uiPriority="62"/>
-    <w:lsdException w:name="Medium Shading 1 Accent 6" w:uiPriority="63"/>
-    <w:lsdException w:name="Medium Shading 2 Accent 6" w:uiPriority="64"/>
-    <w:lsdException w:name="Medium List 1 Accent 6" w:uiPriority="65"/>
-    <w:lsdException w:name="Medium List 2 Accent 6" w:uiPriority="66"/>
-    <w:lsdException w:name="Medium Grid 1 Accent 6" w:uiPriority="67"/>
-    <w:lsdException w:name="Medium Grid 2 Accent 6" w:uiPriority="68"/>
-    <w:lsdException w:name="Medium Grid 3 Accent 6" w:uiPriority="69"/>
-    <w:lsdException w:name="Dark List Accent 6" w:uiPriority="70"/>
-    <w:lsdException w:name="Colorful Shading Accent 6" w:uiPriority="71"/>
-    <w:lsdException w:name="Colorful List Accent 6" w:uiPriority="72"/>
-    <w:lsdException w:name="Colorful Grid Accent 6" w:uiPriority="73"/>
-    <w:lsdException w:name="Subtle Emphasis" w:uiPriority="19" w:qFormat="1"/>
-    <w:lsdException w:name="Intense Emphasis" w:uiPriority="21" w:qFormat="1"/>
-    <w:lsdException w:name="Subtle Reference" w:uiPriority="31" w:qFormat="1"/>
-    <w:lsdException w:name="Intense Reference" w:uiPriority="32" w:qFormat="1"/>
-    <w:lsdException w:name="Book Title" w:uiPriority="33" w:qFormat="1"/>
-    <w:lsdException w:name="Bibliography" w:semiHidden="1" w:uiPriority="37" w:unhideWhenUsed="1"/>
-    <w:lsdException w:name="TOC Heading" w:semiHidden="1" w:uiPriority="39" w:unhideWhenUsed="1" w:qFormat="1"/>
-    <w:lsdException w:name="Plain Table 1" w:uiPriority="41"/>
-    <w:lsdException w:name="Plain Table 2" w:uiPriority="42"/>
-    <w:lsdException w:name="Plain Table 3" w:uiPriority="43"/>
-    <w:lsdException w:name="Plain Table 4" w:uiPriority="44"/>
-    <w:lsdException w:name="Plain Table 5" w:uiPriority="45"/>
-    <w:lsdException w:name="Grid Table Light" w:uiPriority="40"/>
-    <w:lsdException w:name="Grid Table 1 Light" w:uiPriority="46"/>
-    <w:lsdException w:name="Grid Table 2" w:uiPriority="47"/>
-    <w:lsdException w:name="Grid Table 3" w:uiPriority="48"/>
-    <w:lsdException w:name="Grid Table 4" w:uiPriority="49"/>
-    <w:lsdException w:name="Grid Table 5 Dark" w:uiPriority="50"/>
-    <w:lsdException w:name="Grid Table 6 Colorful" w:uiPriority="51"/>
-    <w:lsdException w:name="Grid Table 7 Colorful" w:uiPriority="52"/>
-    <w:lsdException w:name="Grid Table 1 Light Accent 1" w:uiPriority="46"/>
-    <w:lsdException w:name="Grid Table 2 Accent 1" w:uiPriority="47"/>
-    <w:lsdException w:name="Grid Table 3 Accent 1" w:uiPriority="48"/>
-    <w:lsdException w:name="Grid Table 4 Accent 1" w:uiPriority="49"/>
-    <w:lsdException w:name="Grid Table 5 Dark Accent 1" w:uiPriority="50"/>
-    <w:lsdException w:name="Grid Table 6 Colorful Accent 1" w:uiPriority="51"/>
-    <w:lsdException w:name="Grid Table 7 Colorful Accent 1" w:uiPriority="52"/>
-    <w:lsdException w:name="Grid Table 1 Light Accent 2" w:uiPriority="46"/>
-    <w:lsdException w:name="Grid Table 2 Accent 2" w:uiPriority="47"/>
-    <w:lsdException w:name="Grid Table 3 Accent 2" w:uiPriority="48"/>
-    <w:lsdException w:name="Grid Table 4 Accent 2" w:uiPriority="49"/>
-    <w:lsdException w:name="Grid Table 5 Dark Accent 2" w:uiPriority="50"/>
-    <w:lsdException w:name="Grid Table 6 Colorful Accent 2" w:uiPriority="51"/>
-    <w:lsdException w:name="Grid Table 7 Colorful Accent 2" w:uiPriority="52"/>
-    <w:lsdException w:name="Grid Table 1 Light Accent 3" w:uiPriority="46"/>
-    <w:lsdException w:name="Grid Table 2 Accent 3" w:uiPriority="47"/>
-    <w:lsdException w:name="Grid Table 3 Accent 3" w:uiPriority="48"/>
-    <w:lsdException w:name="Grid Table 4 Accent 3" w:uiPriority="49"/>
-    <w:lsdException w:name="Grid Table 5 Dark Accent 3" w:uiPriority="50"/>
-    <w:lsdException w:name="Grid Table 6 Colorful Accent 3" w:uiPriority="51"/>
-    <w:lsdException w:name="Grid Table 7 Colorful Accent 3" w:uiPriority="52"/>
-    <w:lsdException w:name="Grid Table 1 Light Accent 4" w:uiPriority="46"/>
-    <w:lsdException w:name="Grid Table 2 Accent 4" w:uiPriority="47"/>
-    <w:lsdException w:name="Grid Table 3 Accent 4" w:uiPriority="48"/>
-    <w:lsdException w:name="Grid Table 4 Accent 4" w:uiPriority="49"/>
-    <w:lsdException w:name="Grid Table 5 Dark Accent 4" w:uiPriority="50"/>
-    <w:lsdException w:name="Grid Table 6 Colorful Accent 4" w:uiPriority="51"/>
-    <w:lsdException w:name="Grid Table 7 Colorful Accent 4" w:uiPriority="52"/>
-    <w:lsdException w:name="Grid Table 1 Light Accent 5" w:uiPriority="46"/>
-    <w:lsdException w:name="Grid Table 2 Accent 5" w:uiPriority="47"/>
-    <w:lsdException w:name="Grid Table 3 Accent 5" w:uiPriority="48"/>
-    <w:lsdException w:name="Grid Table 4 Accent 5" w:uiPriority="49"/>
-    <w:lsdException w:name="Grid Table 5 Dark Accent 5" w:uiPriority="50"/>
-    <w:lsdException w:name="Grid Table 6 Colorful Accent 5" w:uiPriority="51"/>
-    <w:lsdException w:name="Grid Table 7 Colorful Accent 5" w:uiPriority="52"/>
-    <w:lsdException w:name="Grid Table 1 Light Accent 6" w:uiPriority="46"/>
-    <w:lsdException w:name="Grid Table 2 Accent 6" w:uiPriority="47"/>
-    <w:lsdException w:name="Grid Table 3 Accent 6" w:uiPriority="48"/>
-    <w:lsdException w:name="Grid Table 4 Accent 6" w:uiPriority="49"/>
-    <w:lsdException w:name="Grid Table 5 Dark Accent 6" w:uiPriority="50"/>
-    <w:lsdException w:name="Grid Table 6 Colorful Accent 6" w:uiPriority="51"/>
-    <w:lsdException w:name="Grid Table 7 Colorful Accent 6" w:uiPriority="52"/>
-    <w:lsdException w:name="List Table 1 Light" w:uiPriority="46"/>
-    <w:lsdException w:name="List Table 2" w:uiPriority="47"/>
-    <w:lsdException w:name="List Table 3" w:uiPriority="48"/>
-    <w:lsdException w:name="List Table 4" w:uiPriority="49"/>
-    <w:lsdException w:name="List Table 5 Dark" w:uiPriority="50"/>
-    <w:lsdException w:name="List Table 6 Colorful" w:uiPriority="51"/>
-    <w:lsdException w:name="List Table 7 Colorful" w:uiPriority="52"/>
-    <w:lsdException w:name="List Table 1 Light Accent 1" w:uiPriority="46"/>
-    <w:lsdException w:name="List Table 2 Accent 1" w:uiPriority="47"/>
-    <w:lsdException w:name="List Table 3 Accent 1" w:uiPriority="48"/>
-    <w:lsdException w:name="List Table 4 Accent 1" w:uiPriority="49"/>
-    <w:lsdException w:name="List Table 5 Dark Accent 1" w:uiPriority="50"/>
-    <w:lsdException w:name="List Table 6 Colorful Accent 1" w:uiPriority="51"/>
-    <w:lsdException w:name="List Table 7 Colorful Accent 1" w:uiPriority="52"/>
-    <w:lsdException w:name="List Table 1 Light Accent 2" w:uiPriority="46"/>
-    <w:lsdException w:name="List Table 2 Accent 2" w:uiPriority="47"/>
-    <w:lsdException w:name="List Table 3 Accent 2" w:uiPriority="48"/>
-    <w:lsdException w:name="List Table 4 Accent 2" w:uiPriority="49"/>
-    <w:lsdException w:name="List Table 5 Dark Accent 2" w:uiPriority="50"/>
-    <w:lsdException w:name="List Table 6 Colorful Accent 2" w:uiPriority="51"/>
-    <w:lsdException w:name="List Table 7 Colorful Accent 2" w:uiPriority="52"/>
-    <w:lsdException w:name="List Table 1 Light Accent 3" w:uiPriority="46"/>
-    <w:lsdException w:name="List Table 2 Accent 3" w:uiPriority="47"/>
-    <w:lsdException w:name="List Table 3 Accent 3" w:uiPriority="48"/>
-    <w:lsdException w:name="List Table 4 Accent 3" w:uiPriority="49"/>
-    <w:lsdException w:name="List Table 5 Dark Accent 3" w:uiPriority="50"/>
-    <w:lsdException w:name="List Table 6 Colorful Accent 3" w:uiPriority="51"/>
-    <w:lsdException w:name="List Table 7 Colorful Accent 3" w:uiPriority="52"/>
-    <w:lsdException w:name="List Table 1 Light Accent 4" w:uiPriority="46"/>
-    <w:lsdException w:name="List Table 2 Accent 4" w:uiPriority="47"/>
-    <w:lsdException w:name="List Table 3 Accent 4" w:uiPriority="48"/>
-    <w:lsdException w:name="List Table 4 Accent 4" w:uiPriority="49"/>
-    <w:lsdException w:name="List Table 5 Dark Accent 4" w:uiPriority="50"/>
-    <w:lsdException w:name="List Table 6 Colorful Accent 4" w:uiPriority="51"/>
-    <w:lsdException w:name="List Table 7 Colorful Accent 4" w:uiPriority="52"/>
-    <w:lsdException w:name="List Table 1 Light Accent 5" w:uiPriority="46"/>
-    <w:lsdException w:name="List Table 2 Accent 5" w:uiPriority="47"/>
-    <w:lsdException w:name="List Table 3 Accent 5" w:uiPriority="48"/>
-    <w:lsdException w:name="List Table 4 Accent 5" w:uiPriority="49"/>
-    <w:lsdException w:name="List Table 5 Dark Accent 5" w:uiPriority="50"/>
-    <w:lsdException w:name="List Table 6 Colorful Accent 5" w:uiPriority="51"/>
-    <w:lsdException w:name="List Table 7 Colorful Accent 5" w:uiPriority="52"/>
-    <w:lsdException w:name="List Table 1 Light Accent 6" w:uiPriority="46"/>
-    <w:lsdException w:name="List Table 2 Accent 6" w:uiPriority="47"/>
-    <w:lsdException w:name="List Table 3 Accent 6" w:uiPriority="48"/>
-    <w:lsdException w:name="List Table 4 Accent 6" w:uiPriority="49"/>
-    <w:lsdException w:name="List Table 5 Dark Accent 6" w:uiPriority="50"/>
-    <w:lsdException w:name="List Table 6 Colorful Accent 6" w:uiPriority="51"/>
-    <w:lsdException w:name="List Table 7 Colorful Accent 6" w:uiPriority="52"/>
-    <w:lsdException w:name="Mention" w:semiHidden="1" w:unhideWhenUsed="1"/>
-    <w:lsdException w:name="Smart Hyperlink" w:semiHidden="1" w:unhideWhenUsed="1"/>
-    <w:lsdException w:name="Hashtag" w:semiHidden="1" w:unhideWhenUsed="1"/>
-    <w:lsdException w:name="Unresolved Mention" w:semiHidden="1" w:unhideWhenUsed="1"/>
+  <w:latentStyles w:defLockedState="0" w:defUIPriority="99" w:defSemiHidden="1" w:defUnhideWhenUsed="1" w:defQFormat="0" w:count="267">
+    <w:lsdException w:name="Normal" w:semiHidden="0" w:uiPriority="0" w:unhideWhenUsed="0" w:qFormat="1"/>
+    <w:lsdException w:name="heading 1" w:semiHidden="0" w:uiPriority="9" w:unhideWhenUsed="0" w:qFormat="1"/>
+    <w:lsdException w:name="heading 2" w:uiPriority="9" w:qFormat="1"/>
+    <w:lsdException w:name="heading 3" w:uiPriority="9" w:qFormat="1"/>
+    <w:lsdException w:name="heading 4" w:uiPriority="9" w:qFormat="1"/>
+    <w:lsdException w:name="heading 5" w:uiPriority="9" w:qFormat="1"/>
+    <w:lsdException w:name="heading 6" w:uiPriority="9" w:qFormat="1"/>
+    <w:lsdException w:name="heading 7" w:uiPriority="9" w:qFormat="1"/>
+    <w:lsdException w:name="heading 8" w:uiPriority="9" w:qFormat="1"/>
+    <w:lsdException w:name="heading 9" w:uiPriority="9" w:qFormat="1"/>
+    <w:lsdException w:name="toc 1" w:uiPriority="39"/>
+    <w:lsdException w:name="toc 2" w:uiPriority="39"/>
+    <w:lsdException w:name="toc 3" w:uiPriority="39"/>
+    <w:lsdException w:name="toc 4" w:uiPriority="39"/>
+    <w:lsdException w:name="toc 5" w:uiPriority="39"/>
+    <w:lsdException w:name="toc 6" w:uiPriority="39"/>
+    <w:lsdException w:name="toc 7" w:uiPriority="39"/>
+    <w:lsdException w:name="toc 8" w:uiPriority="39"/>
+    <w:lsdException w:name="toc 9" w:uiPriority="39"/>
+    <w:lsdException w:name="caption" w:uiPriority="35" w:qFormat="1"/>
+    <w:lsdException w:name="Title" w:semiHidden="0" w:uiPriority="10" w:unhideWhenUsed="0" w:qFormat="1"/>
+    <w:lsdException w:name="Default Paragraph Font" w:uiPriority="1"/>
+    <w:lsdException w:name="Subtitle" w:semiHidden="0" w:uiPriority="11" w:unhideWhenUsed="0" w:qFormat="1"/>
+    <w:lsdException w:name="Strong" w:semiHidden="0" w:uiPriority="22" w:unhideWhenUsed="0" w:qFormat="1"/>
+    <w:lsdException w:name="Emphasis" w:semiHidden="0" w:uiPriority="20" w:unhideWhenUsed="0" w:qFormat="1"/>
+    <w:lsdException w:name="Table Grid" w:semiHidden="0" w:uiPriority="39" w:unhideWhenUsed="0"/>
+    <w:lsdException w:name="Placeholder Text" w:unhideWhenUsed="0"/>
+    <w:lsdException w:name="No Spacing" w:semiHidden="0" w:uiPriority="1" w:unhideWhenUsed="0" w:qFormat="1"/>
+    <w:lsdException w:name="Light Shading" w:semiHidden="0" w:uiPriority="60" w:unhideWhenUsed="0"/>
+    <w:lsdException w:name="Light List" w:semiHidden="0" w:uiPriority="61" w:unhideWhenUsed="0"/>
+    <w:lsdException w:name="Light Grid" w:semiHidden="0" w:uiPriority="62" w:unhideWhenUsed="0"/>
+    <w:lsdException w:name="Medium Shading 1" w:semiHidden="0" w:uiPriority="63" w:unhideWhenUsed="0"/>
+    <w:lsdException w:name="Medium Shading 2" w:semiHidden="0" w:uiPriority="64" w:unhideWhenUsed="0"/>
+    <w:lsdException w:name="Medium List 1" w:semiHidden="0" w:uiPriority="65" w:unhideWhenUsed="0"/>
+    <w:lsdException w:name="Medium List 2" w:semiHidden="0" w:uiPriority="66" w:unhideWhenUsed="0"/>
+    <w:lsdException w:name="Medium Grid 1" w:semiHidden="0" w:uiPriority="67" w:unhideWhenUsed="0"/>
+    <w:lsdException w:name="Medium Grid 2" w:semiHidden="0" w:uiPriority="68" w:unhideWhenUsed="0"/>
+    <w:lsdException w:name="Medium Grid 3" w:semiHidden="0" w:uiPriority="69" w:unhideWhenUsed="0"/>
+    <w:lsdException w:name="Dark List" w:semiHidden="0" w:uiPriority="70" w:unhideWhenUsed="0"/>
+    <w:lsdException w:name="Colorful Shading" w:semiHidden="0" w:uiPriority="71" w:unhideWhenUsed="0"/>
+    <w:lsdException w:name="Colorful List" w:semiHidden="0" w:uiPriority="72" w:unhideWhenUsed="0"/>
+    <w:lsdException w:name="Colorful Grid" w:semiHidden="0" w:uiPriority="73" w:unhideWhenUsed="0"/>
+    <w:lsdException w:name="Light Shading Accent 1" w:semiHidden="0" w:uiPriority="60" w:unhideWhenUsed="0"/>
+    <w:lsdException w:name="Light List Accent 1" w:semiHidden="0" w:uiPriority="61" w:unhideWhenUsed="0"/>
+    <w:lsdException w:name="Light Grid Accent 1" w:semiHidden="0" w:uiPriority="62" w:unhideWhenUsed="0"/>
+    <w:lsdException w:name="Medium Shading 1 Accent 1" w:semiHidden="0" w:uiPriority="63" w:unhideWhenUsed="0"/>
+    <w:lsdException w:name="Medium Shading 2 Accent 1" w:semiHidden="0" w:uiPriority="64" w:unhideWhenUsed="0"/>
+    <w:lsdException w:name="Medium List 1 Accent 1" w:semiHidden="0" w:uiPriority="65" w:unhideWhenUsed="0"/>
+    <w:lsdException w:name="Revision" w:unhideWhenUsed="0"/>
+    <w:lsdException w:name="List Paragraph" w:semiHidden="0" w:uiPriority="34" w:unhideWhenUsed="0" w:qFormat="1"/>
+    <w:lsdException w:name="Quote" w:semiHidden="0" w:uiPriority="29" w:unhideWhenUsed="0" w:qFormat="1"/>
+    <w:lsdException w:name="Intense Quote" w:semiHidden="0" w:uiPriority="30" w:unhideWhenUsed="0" w:qFormat="1"/>
+    <w:lsdException w:name="Medium List 2 Accent 1" w:semiHidden="0" w:uiPriority="66" w:unhideWhenUsed="0"/>
+    <w:lsdException w:name="Medium Grid 1 Accent 1" w:semiHidden="0" w:uiPriority="67" w:unhideWhenUsed="0"/>
+    <w:lsdException w:name="Medium Grid 2 Accent 1" w:semiHidden="0" w:uiPriority="68" w:unhideWhenUsed="0"/>
+    <w:lsdException w:name="Medium Grid 3 Accent 1" w:semiHidden="0" w:uiPriority="69" w:unhideWhenUsed="0"/>
+    <w:lsdException w:name="Dark List Accent 1" w:semiHidden="0" w:uiPriority="70" w:unhideWhenUsed="0"/>
+    <w:lsdException w:name="Colorful Shading Accent 1" w:semiHidden="0" w:uiPriority="71" w:unhideWhenUsed="0"/>
+    <w:lsdException w:name="Colorful List Accent 1" w:semiHidden="0" w:uiPriority="72" w:unhideWhenUsed="0"/>
+    <w:lsdException w:name="Colorful Grid Accent 1" w:semiHidden="0" w:uiPriority="73" w:unhideWhenUsed="0"/>
+    <w:lsdException w:name="Light Shading Accent 2" w:semiHidden="0" w:uiPriority="60" w:unhideWhenUsed="0"/>
+    <w:lsdException w:name="Light List Accent 2" w:semiHidden="0" w:uiPriority="61" w:unhideWhenUsed="0"/>
+    <w:lsdException w:name="Light Grid Accent 2" w:semiHidden="0" w:uiPriority="62" w:unhideWhenUsed="0"/>
+    <w:lsdException w:name="Medium Shading 1 Accent 2" w:semiHidden="0" w:uiPriority="63" w:unhideWhenUsed="0"/>
+    <w:lsdException w:name="Medium Shading 2 Accent 2" w:semiHidden="0" w:uiPriority="64" w:unhideWhenUsed="0"/>
+    <w:lsdException w:name="Medium List 1 Accent 2" w:semiHidden="0" w:uiPriority="65" w:unhideWhenUsed="0"/>
+    <w:lsdException w:name="Medium List 2 Accent 2" w:semiHidden="0" w:uiPriority="66" w:unhideWhenUsed="0"/>
+    <w:lsdException w:name="Medium Grid 1 Accent 2" w:semiHidden="0" w:uiPriority="67" w:unhideWhenUsed="0"/>
+    <w:lsdException w:name="Medium Grid 2 Accent 2" w:semiHidden="0" w:uiPriority="68" w:unhideWhenUsed="0"/>
+    <w:lsdException w:name="Medium Grid 3 Accent 2" w:semiHidden="0" w:uiPriority="69" w:unhideWhenUsed="0"/>
+    <w:lsdException w:name="Dark List Accent 2" w:semiHidden="0" w:uiPriority="70" w:unhideWhenUsed="0"/>
+    <w:lsdException w:name="Colorful Shading Accent 2" w:semiHidden="0" w:uiPriority="71" w:unhideWhenUsed="0"/>
+    <w:lsdException w:name="Colorful List Accent 2" w:semiHidden="0" w:uiPriority="72" w:unhideWhenUsed="0"/>
+    <w:lsdException w:name="Colorful Grid Accent 2" w:semiHidden="0" w:uiPriority="73" w:unhideWhenUsed="0"/>
+    <w:lsdException w:name="Light Shading Accent 3" w:semiHidden="0" w:uiPriority="60" w:unhideWhenUsed="0"/>
+    <w:lsdException w:name="Light List Accent 3" w:semiHidden="0" w:uiPriority="61" w:unhideWhenUsed="0"/>
+    <w:lsdException w:name="Light Grid Accent 3" w:semiHidden="0" w:uiPriority="62" w:unhideWhenUsed="0"/>
+    <w:lsdException w:name="Medium Shading 1 Accent 3" w:semiHidden="0" w:uiPriority="63" w:unhideWhenUsed="0"/>
+    <w:lsdException w:name="Medium Shading 2 Accent 3" w:semiHidden="0" w:uiPriority="64" w:unhideWhenUsed="0"/>
+    <w:lsdException w:name="Medium List 1 Accent 3" w:semiHidden="0" w:uiPriority="65" w:unhideWhenUsed="0"/>
+    <w:lsdException w:name="Medium List 2 Accent 3" w:semiHidden="0" w:uiPriority="66" w:unhideWhenUsed="0"/>
+    <w:lsdException w:name="Medium Grid 1 Accent 3" w:semiHidden="0" w:uiPriority="67" w:unhideWhenUsed="0"/>
+    <w:lsdException w:name="Medium Grid 2 Accent 3" w:semiHidden="0" w:uiPriority="68" w:unhideWhenUsed="0"/>
+    <w:lsdException w:name="Medium Grid 3 Accent 3" w:semiHidden="0" w:uiPriority="69" w:unhideWhenUsed="0"/>
+    <w:lsdException w:name="Dark List Accent 3" w:semiHidden="0" w:uiPriority="70" w:unhideWhenUsed="0"/>
+    <w:lsdException w:name="Colorful Shading Accent 3" w:semiHidden="0" w:uiPriority="71" w:unhideWhenUsed="0"/>
+    <w:lsdException w:name="Colorful List Accent 3" w:semiHidden="0" w:uiPriority="72" w:unhideWhenUsed="0"/>
+    <w:lsdException w:name="Colorful Grid Accent 3" w:semiHidden="0" w:uiPriority="73" w:unhideWhenUsed="0"/>
+    <w:lsdException w:name="Light Shading Accent 4" w:semiHidden="0" w:uiPriority="60" w:unhideWhenUsed="0"/>
+    <w:lsdException w:name="Light List Accent 4" w:semiHidden="0" w:uiPriority="61" w:unhideWhenUsed="0"/>
+    <w:lsdException w:name="Light Grid Accent 4" w:semiHidden="0" w:uiPriority="62" w:unhideWhenUsed="0"/>
+    <w:lsdException w:name="Medium Shading 1 Accent 4" w:semiHidden="0" w:uiPriority="63" w:unhideWhenUsed="0"/>
+    <w:lsdException w:name="Medium Shading 2 Accent 4" w:semiHidden="0" w:uiPriority="64" w:unhideWhenUsed="0"/>
+    <w:lsdException w:name="Medium List 1 Accent 4" w:semiHidden="0" w:uiPriority="65" w:unhideWhenUsed="0"/>
+    <w:lsdException w:name="Medium List 2 Accent 4" w:semiHidden="0" w:uiPriority="66" w:unhideWhenUsed="0"/>
+    <w:lsdException w:name="Medium Grid 1 Accent 4" w:semiHidden="0" w:uiPriority="67" w:unhideWhenUsed="0"/>
+    <w:lsdException w:name="Medium Grid 2 Accent 4" w:semiHidden="0" w:uiPriority="68" w:unhideWhenUsed="0"/>
+    <w:lsdException w:name="Medium Grid 3 Accent 4" w:semiHidden="0" w:uiPriority="69" w:unhideWhenUsed="0"/>
+    <w:lsdException w:name="Dark List Accent 4" w:semiHidden="0" w:uiPriority="70" w:unhideWhenUsed="0"/>
+    <w:lsdException w:name="Colorful Shading Accent 4" w:semiHidden="0" w:uiPriority="71" w:unhideWhenUsed="0"/>
+    <w:lsdException w:name="Colorful List Accent 4" w:semiHidden="0" w:uiPriority="72" w:unhideWhenUsed="0"/>
+    <w:lsdException w:name="Colorful Grid Accent 4" w:semiHidden="0" w:uiPriority="73" w:unhideWhenUsed="0"/>
+    <w:lsdException w:name="Light Shading Accent 5" w:semiHidden="0" w:uiPriority="60" w:unhideWhenUsed="0"/>
+    <w:lsdException w:name="Light List Accent 5" w:semiHidden="0" w:uiPriority="61" w:unhideWhenUsed="0"/>
+    <w:lsdException w:name="Light Grid Accent 5" w:semiHidden="0" w:uiPriority="62" w:unhideWhenUsed="0"/>
+    <w:lsdException w:name="Medium Shading 1 Accent 5" w:semiHidden="0" w:uiPriority="63" w:unhideWhenUsed="0"/>
+    <w:lsdException w:name="Medium Shading 2 Accent 5" w:semiHidden="0" w:uiPriority="64" w:unhideWhenUsed="0"/>
+    <w:lsdException w:name="Medium List 1 Accent 5" w:semiHidden="0" w:uiPriority="65" w:unhideWhenUsed="0"/>
+    <w:lsdException w:name="Medium List 2 Accent 5" w:semiHidden="0" w:uiPriority="66" w:unhideWhenUsed="0"/>
+    <w:lsdException w:name="Medium Grid 1 Accent 5" w:semiHidden="0" w:uiPriority="67" w:unhideWhenUsed="0"/>
+    <w:lsdException w:name="Medium Grid 2 Accent 5" w:semiHidden="0" w:uiPriority="68" w:unhideWhenUsed="0"/>
+    <w:lsdException w:name="Medium Grid 3 Accent 5" w:semiHidden="0" w:uiPriority="69" w:unhideWhenUsed="0"/>
+    <w:lsdException w:name="Dark List Accent 5" w:semiHidden="0" w:uiPriority="70" w:unhideWhenUsed="0"/>
+    <w:lsdException w:name="Colorful Shading Accent 5" w:semiHidden="0" w:uiPriority="71" w:unhideWhenUsed="0"/>
+    <w:lsdException w:name="Colorful List Accent 5" w:semiHidden="0" w:uiPriority="72" w:unhideWhenUsed="0"/>
+    <w:lsdException w:name="Colorful Grid Accent 5" w:semiHidden="0" w:uiPriority="73" w:unhideWhenUsed="0"/>
+    <w:lsdException w:name="Light Shading Accent 6" w:semiHidden="0" w:uiPriority="60" w:unhideWhenUsed="0"/>
+    <w:lsdException w:name="Light List Accent 6" w:semiHidden="0" w:uiPriority="61" w:unhideWhenUsed="0"/>
+    <w:lsdException w:name="Light Grid Accent 6" w:semiHidden="0" w:uiPriority="62" w:unhideWhenUsed="0"/>
+    <w:lsdException w:name="Medium Shading 1 Accent 6" w:semiHidden="0" w:uiPriority="63" w:unhideWhenUsed="0"/>
+    <w:lsdException w:name="Medium Shading 2 Accent 6" w:semiHidden="0" w:uiPriority="64" w:unhideWhenUsed="0"/>
+    <w:lsdException w:name="Medium List 1 Accent 6" w:semiHidden="0" w:uiPriority="65" w:unhideWhenUsed="0"/>
+    <w:lsdException w:name="Medium List 2 Accent 6" w:semiHidden="0" w:uiPriority="66" w:unhideWhenUsed="0"/>
+    <w:lsdException w:name="Medium Grid 1 Accent 6" w:semiHidden="0" w:uiPriority="67" w:unhideWhenUsed="0"/>
+    <w:lsdException w:name="Medium Grid 2 Accent 6" w:semiHidden="0" w:uiPriority="68" w:unhideWhenUsed="0"/>
+    <w:lsdException w:name="Medium Grid 3 Accent 6" w:semiHidden="0" w:uiPriority="69" w:unhideWhenUsed="0"/>
+    <w:lsdException w:name="Dark List Accent 6" w:semiHidden="0" w:uiPriority="70" w:unhideWhenUsed="0"/>
+    <w:lsdException w:name="Colorful Shading Accent 6" w:semiHidden="0" w:uiPriority="71" w:unhideWhenUsed="0"/>
+    <w:lsdException w:name="Colorful List Accent 6" w:semiHidden="0" w:uiPriority="72" w:unhideWhenUsed="0"/>
+    <w:lsdException w:name="Colorful Grid Accent 6" w:semiHidden="0" w:uiPriority="73" w:unhideWhenUsed="0"/>
+    <w:lsdException w:name="Subtle Emphasis" w:semiHidden="0" w:uiPriority="19" w:unhideWhenUsed="0" w:qFormat="1"/>
+    <w:lsdException w:name="Intense Emphasis" w:semiHidden="0" w:uiPriority="21" w:unhideWhenUsed="0" w:qFormat="1"/>
+    <w:lsdException w:name="Subtle Reference" w:semiHidden="0" w:uiPriority="31" w:unhideWhenUsed="0" w:qFormat="1"/>
+    <w:lsdException w:name="Intense Reference" w:semiHidden="0" w:uiPriority="32" w:unhideWhenUsed="0" w:qFormat="1"/>
+    <w:lsdException w:name="Book Title" w:semiHidden="0" w:uiPriority="33" w:unhideWhenUsed="0" w:qFormat="1"/>
+    <w:lsdException w:name="Bibliography" w:uiPriority="37"/>
+    <w:lsdException w:name="TOC Heading" w:uiPriority="39" w:qFormat="1"/>
   </w:latentStyles>
   <w:style w:type="paragraph" w:default="1" w:styleId="Normal">
     <w:name w:val="Normal"/>
@@ -28454,6 +29060,7 @@
   <w:style w:type="character" w:default="1" w:styleId="Fontepargpadro">
     <w:name w:val="Default Paragraph Font"/>
     <w:uiPriority w:val="1"/>
+    <w:semiHidden/>
     <w:unhideWhenUsed/>
   </w:style>
   <w:style w:type="table" w:default="1" w:styleId="Tabelanormal">
@@ -28524,7 +29131,10 @@
       <w:tblStyleRowBandSize w:val="1"/>
       <w:tblStyleColBandSize w:val="1"/>
       <w:tblCellMar>
+        <w:top w:w="0" w:type="dxa"/>
         <w:left w:w="-2" w:type="dxa"/>
+        <w:bottom w:w="0" w:type="dxa"/>
+        <w:right w:w="0" w:type="dxa"/>
       </w:tblCellMar>
     </w:tblPr>
   </w:style>
@@ -28534,7 +29144,10 @@
       <w:tblStyleRowBandSize w:val="1"/>
       <w:tblStyleColBandSize w:val="1"/>
       <w:tblCellMar>
+        <w:top w:w="0" w:type="dxa"/>
         <w:left w:w="-2" w:type="dxa"/>
+        <w:bottom w:w="0" w:type="dxa"/>
+        <w:right w:w="0" w:type="dxa"/>
       </w:tblCellMar>
     </w:tblPr>
   </w:style>
@@ -28778,7 +29391,9 @@
       <w:tblStyleRowBandSize w:val="1"/>
       <w:tblStyleColBandSize w:val="1"/>
       <w:tblCellMar>
+        <w:top w:w="0" w:type="dxa"/>
         <w:left w:w="22" w:type="dxa"/>
+        <w:bottom w:w="0" w:type="dxa"/>
         <w:right w:w="30" w:type="dxa"/>
       </w:tblCellMar>
     </w:tblPr>
@@ -28789,7 +29404,9 @@
       <w:tblStyleRowBandSize w:val="1"/>
       <w:tblStyleColBandSize w:val="1"/>
       <w:tblCellMar>
+        <w:top w:w="0" w:type="dxa"/>
         <w:left w:w="108" w:type="dxa"/>
+        <w:bottom w:w="0" w:type="dxa"/>
         <w:right w:w="108" w:type="dxa"/>
       </w:tblCellMar>
     </w:tblPr>
@@ -29172,6 +29789,1053 @@
       <w:shd w:val="clear" w:color="auto" w:fill="FFFFFF"/>
     </w:rPr>
   </w:style>
+  <w:style w:type="paragraph" w:styleId="Textodebalo">
+    <w:name w:val="Balloon Text"/>
+    <w:basedOn w:val="Normal"/>
+    <w:link w:val="TextodebaloChar"/>
+    <w:uiPriority w:val="99"/>
+    <w:semiHidden/>
+    <w:unhideWhenUsed/>
+    <w:rsid w:val="001D0DA5"/>
+    <w:pPr>
+      <w:spacing w:before="0" w:after="0"/>
+    </w:pPr>
+    <w:rPr>
+      <w:rFonts w:ascii="Tahoma" w:hAnsi="Tahoma" w:cs="Tahoma"/>
+      <w:sz w:val="16"/>
+      <w:szCs w:val="16"/>
+    </w:rPr>
+  </w:style>
+  <w:style w:type="character" w:customStyle="1" w:styleId="TextodebaloChar">
+    <w:name w:val="Texto de balão Char"/>
+    <w:basedOn w:val="Fontepargpadro"/>
+    <w:link w:val="Textodebalo"/>
+    <w:uiPriority w:val="99"/>
+    <w:semiHidden/>
+    <w:rsid w:val="001D0DA5"/>
+    <w:rPr>
+      <w:rFonts w:ascii="Tahoma" w:hAnsi="Tahoma" w:cs="Tahoma"/>
+      <w:sz w:val="16"/>
+      <w:szCs w:val="16"/>
+      <w:shd w:val="clear" w:color="auto" w:fill="FFFFFF"/>
+    </w:rPr>
+  </w:style>
+</w:styles>
+</file>
+
+<file path=word/stylesWithEffects.xml><?xml version="1.0" encoding="utf-8"?>
+<w:styles xmlns:wpc="http://schemas.microsoft.com/office/word/2010/wordprocessingCanvas" xmlns:mc="http://schemas.openxmlformats.org/markup-compatibility/2006" xmlns:o="urn:schemas-microsoft-com:office:office" xmlns:r="http://schemas.openxmlformats.org/officeDocument/2006/relationships" xmlns:m="http://schemas.openxmlformats.org/officeDocument/2006/math" xmlns:v="urn:schemas-microsoft-com:vml" xmlns:wp14="http://schemas.microsoft.com/office/word/2010/wordprocessingDrawing" xmlns:wp="http://schemas.openxmlformats.org/drawingml/2006/wordprocessingDrawing" xmlns:w10="urn:schemas-microsoft-com:office:word" xmlns:w="http://schemas.openxmlformats.org/wordprocessingml/2006/main" xmlns:w14="http://schemas.microsoft.com/office/word/2010/wordml" xmlns:wpg="http://schemas.microsoft.com/office/word/2010/wordprocessingGroup" xmlns:wpi="http://schemas.microsoft.com/office/word/2010/wordprocessingInk" xmlns:wne="http://schemas.microsoft.com/office/word/2006/wordml" xmlns:wps="http://schemas.microsoft.com/office/word/2010/wordprocessingShape" mc:Ignorable="w14 wp14">
+  <w:docDefaults>
+    <w:rPrDefault>
+      <w:rPr>
+        <w:rFonts w:ascii="Times New Roman" w:eastAsia="Times New Roman" w:hAnsi="Times New Roman" w:cs="Times New Roman"/>
+        <w:sz w:val="24"/>
+        <w:szCs w:val="24"/>
+        <w:lang w:val="pt-BR" w:eastAsia="pt-BR" w:bidi="ar-SA"/>
+      </w:rPr>
+    </w:rPrDefault>
+    <w:pPrDefault>
+      <w:pPr>
+        <w:keepNext/>
+        <w:shd w:val="clear" w:color="auto" w:fill="FFFFFF"/>
+        <w:spacing w:before="60" w:after="60"/>
+        <w:jc w:val="both"/>
+      </w:pPr>
+    </w:pPrDefault>
+  </w:docDefaults>
+  <w:latentStyles w:defLockedState="0" w:defUIPriority="99" w:defSemiHidden="1" w:defUnhideWhenUsed="1" w:defQFormat="0" w:count="267">
+    <w:lsdException w:name="Normal" w:semiHidden="0" w:uiPriority="0" w:unhideWhenUsed="0" w:qFormat="1"/>
+    <w:lsdException w:name="heading 1" w:semiHidden="0" w:uiPriority="9" w:unhideWhenUsed="0" w:qFormat="1"/>
+    <w:lsdException w:name="heading 2" w:uiPriority="9" w:qFormat="1"/>
+    <w:lsdException w:name="heading 3" w:uiPriority="9" w:qFormat="1"/>
+    <w:lsdException w:name="heading 4" w:uiPriority="9" w:qFormat="1"/>
+    <w:lsdException w:name="heading 5" w:uiPriority="9" w:qFormat="1"/>
+    <w:lsdException w:name="heading 6" w:uiPriority="9" w:qFormat="1"/>
+    <w:lsdException w:name="heading 7" w:uiPriority="9" w:qFormat="1"/>
+    <w:lsdException w:name="heading 8" w:uiPriority="9" w:qFormat="1"/>
+    <w:lsdException w:name="heading 9" w:uiPriority="9" w:qFormat="1"/>
+    <w:lsdException w:name="toc 1" w:uiPriority="39"/>
+    <w:lsdException w:name="toc 2" w:uiPriority="39"/>
+    <w:lsdException w:name="toc 3" w:uiPriority="39"/>
+    <w:lsdException w:name="toc 4" w:uiPriority="39"/>
+    <w:lsdException w:name="toc 5" w:uiPriority="39"/>
+    <w:lsdException w:name="toc 6" w:uiPriority="39"/>
+    <w:lsdException w:name="toc 7" w:uiPriority="39"/>
+    <w:lsdException w:name="toc 8" w:uiPriority="39"/>
+    <w:lsdException w:name="toc 9" w:uiPriority="39"/>
+    <w:lsdException w:name="caption" w:uiPriority="35" w:qFormat="1"/>
+    <w:lsdException w:name="Title" w:semiHidden="0" w:uiPriority="10" w:unhideWhenUsed="0" w:qFormat="1"/>
+    <w:lsdException w:name="Default Paragraph Font" w:uiPriority="1"/>
+    <w:lsdException w:name="Subtitle" w:semiHidden="0" w:uiPriority="11" w:unhideWhenUsed="0" w:qFormat="1"/>
+    <w:lsdException w:name="Strong" w:semiHidden="0" w:uiPriority="22" w:unhideWhenUsed="0" w:qFormat="1"/>
+    <w:lsdException w:name="Emphasis" w:semiHidden="0" w:uiPriority="20" w:unhideWhenUsed="0" w:qFormat="1"/>
+    <w:lsdException w:name="Table Grid" w:semiHidden="0" w:uiPriority="39" w:unhideWhenUsed="0"/>
+    <w:lsdException w:name="Placeholder Text" w:unhideWhenUsed="0"/>
+    <w:lsdException w:name="No Spacing" w:semiHidden="0" w:uiPriority="1" w:unhideWhenUsed="0" w:qFormat="1"/>
+    <w:lsdException w:name="Light Shading" w:semiHidden="0" w:uiPriority="60" w:unhideWhenUsed="0"/>
+    <w:lsdException w:name="Light List" w:semiHidden="0" w:uiPriority="61" w:unhideWhenUsed="0"/>
+    <w:lsdException w:name="Light Grid" w:semiHidden="0" w:uiPriority="62" w:unhideWhenUsed="0"/>
+    <w:lsdException w:name="Medium Shading 1" w:semiHidden="0" w:uiPriority="63" w:unhideWhenUsed="0"/>
+    <w:lsdException w:name="Medium Shading 2" w:semiHidden="0" w:uiPriority="64" w:unhideWhenUsed="0"/>
+    <w:lsdException w:name="Medium List 1" w:semiHidden="0" w:uiPriority="65" w:unhideWhenUsed="0"/>
+    <w:lsdException w:name="Medium List 2" w:semiHidden="0" w:uiPriority="66" w:unhideWhenUsed="0"/>
+    <w:lsdException w:name="Medium Grid 1" w:semiHidden="0" w:uiPriority="67" w:unhideWhenUsed="0"/>
+    <w:lsdException w:name="Medium Grid 2" w:semiHidden="0" w:uiPriority="68" w:unhideWhenUsed="0"/>
+    <w:lsdException w:name="Medium Grid 3" w:semiHidden="0" w:uiPriority="69" w:unhideWhenUsed="0"/>
+    <w:lsdException w:name="Dark List" w:semiHidden="0" w:uiPriority="70" w:unhideWhenUsed="0"/>
+    <w:lsdException w:name="Colorful Shading" w:semiHidden="0" w:uiPriority="71" w:unhideWhenUsed="0"/>
+    <w:lsdException w:name="Colorful List" w:semiHidden="0" w:uiPriority="72" w:unhideWhenUsed="0"/>
+    <w:lsdException w:name="Colorful Grid" w:semiHidden="0" w:uiPriority="73" w:unhideWhenUsed="0"/>
+    <w:lsdException w:name="Light Shading Accent 1" w:semiHidden="0" w:uiPriority="60" w:unhideWhenUsed="0"/>
+    <w:lsdException w:name="Light List Accent 1" w:semiHidden="0" w:uiPriority="61" w:unhideWhenUsed="0"/>
+    <w:lsdException w:name="Light Grid Accent 1" w:semiHidden="0" w:uiPriority="62" w:unhideWhenUsed="0"/>
+    <w:lsdException w:name="Medium Shading 1 Accent 1" w:semiHidden="0" w:uiPriority="63" w:unhideWhenUsed="0"/>
+    <w:lsdException w:name="Medium Shading 2 Accent 1" w:semiHidden="0" w:uiPriority="64" w:unhideWhenUsed="0"/>
+    <w:lsdException w:name="Medium List 1 Accent 1" w:semiHidden="0" w:uiPriority="65" w:unhideWhenUsed="0"/>
+    <w:lsdException w:name="Revision" w:unhideWhenUsed="0"/>
+    <w:lsdException w:name="List Paragraph" w:semiHidden="0" w:uiPriority="34" w:unhideWhenUsed="0" w:qFormat="1"/>
+    <w:lsdException w:name="Quote" w:semiHidden="0" w:uiPriority="29" w:unhideWhenUsed="0" w:qFormat="1"/>
+    <w:lsdException w:name="Intense Quote" w:semiHidden="0" w:uiPriority="30" w:unhideWhenUsed="0" w:qFormat="1"/>
+    <w:lsdException w:name="Medium List 2 Accent 1" w:semiHidden="0" w:uiPriority="66" w:unhideWhenUsed="0"/>
+    <w:lsdException w:name="Medium Grid 1 Accent 1" w:semiHidden="0" w:uiPriority="67" w:unhideWhenUsed="0"/>
+    <w:lsdException w:name="Medium Grid 2 Accent 1" w:semiHidden="0" w:uiPriority="68" w:unhideWhenUsed="0"/>
+    <w:lsdException w:name="Medium Grid 3 Accent 1" w:semiHidden="0" w:uiPriority="69" w:unhideWhenUsed="0"/>
+    <w:lsdException w:name="Dark List Accent 1" w:semiHidden="0" w:uiPriority="70" w:unhideWhenUsed="0"/>
+    <w:lsdException w:name="Colorful Shading Accent 1" w:semiHidden="0" w:uiPriority="71" w:unhideWhenUsed="0"/>
+    <w:lsdException w:name="Colorful List Accent 1" w:semiHidden="0" w:uiPriority="72" w:unhideWhenUsed="0"/>
+    <w:lsdException w:name="Colorful Grid Accent 1" w:semiHidden="0" w:uiPriority="73" w:unhideWhenUsed="0"/>
+    <w:lsdException w:name="Light Shading Accent 2" w:semiHidden="0" w:uiPriority="60" w:unhideWhenUsed="0"/>
+    <w:lsdException w:name="Light List Accent 2" w:semiHidden="0" w:uiPriority="61" w:unhideWhenUsed="0"/>
+    <w:lsdException w:name="Light Grid Accent 2" w:semiHidden="0" w:uiPriority="62" w:unhideWhenUsed="0"/>
+    <w:lsdException w:name="Medium Shading 1 Accent 2" w:semiHidden="0" w:uiPriority="63" w:unhideWhenUsed="0"/>
+    <w:lsdException w:name="Medium Shading 2 Accent 2" w:semiHidden="0" w:uiPriority="64" w:unhideWhenUsed="0"/>
+    <w:lsdException w:name="Medium List 1 Accent 2" w:semiHidden="0" w:uiPriority="65" w:unhideWhenUsed="0"/>
+    <w:lsdException w:name="Medium List 2 Accent 2" w:semiHidden="0" w:uiPriority="66" w:unhideWhenUsed="0"/>
+    <w:lsdException w:name="Medium Grid 1 Accent 2" w:semiHidden="0" w:uiPriority="67" w:unhideWhenUsed="0"/>
+    <w:lsdException w:name="Medium Grid 2 Accent 2" w:semiHidden="0" w:uiPriority="68" w:unhideWhenUsed="0"/>
+    <w:lsdException w:name="Medium Grid 3 Accent 2" w:semiHidden="0" w:uiPriority="69" w:unhideWhenUsed="0"/>
+    <w:lsdException w:name="Dark List Accent 2" w:semiHidden="0" w:uiPriority="70" w:unhideWhenUsed="0"/>
+    <w:lsdException w:name="Colorful Shading Accent 2" w:semiHidden="0" w:uiPriority="71" w:unhideWhenUsed="0"/>
+    <w:lsdException w:name="Colorful List Accent 2" w:semiHidden="0" w:uiPriority="72" w:unhideWhenUsed="0"/>
+    <w:lsdException w:name="Colorful Grid Accent 2" w:semiHidden="0" w:uiPriority="73" w:unhideWhenUsed="0"/>
+    <w:lsdException w:name="Light Shading Accent 3" w:semiHidden="0" w:uiPriority="60" w:unhideWhenUsed="0"/>
+    <w:lsdException w:name="Light List Accent 3" w:semiHidden="0" w:uiPriority="61" w:unhideWhenUsed="0"/>
+    <w:lsdException w:name="Light Grid Accent 3" w:semiHidden="0" w:uiPriority="62" w:unhideWhenUsed="0"/>
+    <w:lsdException w:name="Medium Shading 1 Accent 3" w:semiHidden="0" w:uiPriority="63" w:unhideWhenUsed="0"/>
+    <w:lsdException w:name="Medium Shading 2 Accent 3" w:semiHidden="0" w:uiPriority="64" w:unhideWhenUsed="0"/>
+    <w:lsdException w:name="Medium List 1 Accent 3" w:semiHidden="0" w:uiPriority="65" w:unhideWhenUsed="0"/>
+    <w:lsdException w:name="Medium List 2 Accent 3" w:semiHidden="0" w:uiPriority="66" w:unhideWhenUsed="0"/>
+    <w:lsdException w:name="Medium Grid 1 Accent 3" w:semiHidden="0" w:uiPriority="67" w:unhideWhenUsed="0"/>
+    <w:lsdException w:name="Medium Grid 2 Accent 3" w:semiHidden="0" w:uiPriority="68" w:unhideWhenUsed="0"/>
+    <w:lsdException w:name="Medium Grid 3 Accent 3" w:semiHidden="0" w:uiPriority="69" w:unhideWhenUsed="0"/>
+    <w:lsdException w:name="Dark List Accent 3" w:semiHidden="0" w:uiPriority="70" w:unhideWhenUsed="0"/>
+    <w:lsdException w:name="Colorful Shading Accent 3" w:semiHidden="0" w:uiPriority="71" w:unhideWhenUsed="0"/>
+    <w:lsdException w:name="Colorful List Accent 3" w:semiHidden="0" w:uiPriority="72" w:unhideWhenUsed="0"/>
+    <w:lsdException w:name="Colorful Grid Accent 3" w:semiHidden="0" w:uiPriority="73" w:unhideWhenUsed="0"/>
+    <w:lsdException w:name="Light Shading Accent 4" w:semiHidden="0" w:uiPriority="60" w:unhideWhenUsed="0"/>
+    <w:lsdException w:name="Light List Accent 4" w:semiHidden="0" w:uiPriority="61" w:unhideWhenUsed="0"/>
+    <w:lsdException w:name="Light Grid Accent 4" w:semiHidden="0" w:uiPriority="62" w:unhideWhenUsed="0"/>
+    <w:lsdException w:name="Medium Shading 1 Accent 4" w:semiHidden="0" w:uiPriority="63" w:unhideWhenUsed="0"/>
+    <w:lsdException w:name="Medium Shading 2 Accent 4" w:semiHidden="0" w:uiPriority="64" w:unhideWhenUsed="0"/>
+    <w:lsdException w:name="Medium List 1 Accent 4" w:semiHidden="0" w:uiPriority="65" w:unhideWhenUsed="0"/>
+    <w:lsdException w:name="Medium List 2 Accent 4" w:semiHidden="0" w:uiPriority="66" w:unhideWhenUsed="0"/>
+    <w:lsdException w:name="Medium Grid 1 Accent 4" w:semiHidden="0" w:uiPriority="67" w:unhideWhenUsed="0"/>
+    <w:lsdException w:name="Medium Grid 2 Accent 4" w:semiHidden="0" w:uiPriority="68" w:unhideWhenUsed="0"/>
+    <w:lsdException w:name="Medium Grid 3 Accent 4" w:semiHidden="0" w:uiPriority="69" w:unhideWhenUsed="0"/>
+    <w:lsdException w:name="Dark List Accent 4" w:semiHidden="0" w:uiPriority="70" w:unhideWhenUsed="0"/>
+    <w:lsdException w:name="Colorful Shading Accent 4" w:semiHidden="0" w:uiPriority="71" w:unhideWhenUsed="0"/>
+    <w:lsdException w:name="Colorful List Accent 4" w:semiHidden="0" w:uiPriority="72" w:unhideWhenUsed="0"/>
+    <w:lsdException w:name="Colorful Grid Accent 4" w:semiHidden="0" w:uiPriority="73" w:unhideWhenUsed="0"/>
+    <w:lsdException w:name="Light Shading Accent 5" w:semiHidden="0" w:uiPriority="60" w:unhideWhenUsed="0"/>
+    <w:lsdException w:name="Light List Accent 5" w:semiHidden="0" w:uiPriority="61" w:unhideWhenUsed="0"/>
+    <w:lsdException w:name="Light Grid Accent 5" w:semiHidden="0" w:uiPriority="62" w:unhideWhenUsed="0"/>
+    <w:lsdException w:name="Medium Shading 1 Accent 5" w:semiHidden="0" w:uiPriority="63" w:unhideWhenUsed="0"/>
+    <w:lsdException w:name="Medium Shading 2 Accent 5" w:semiHidden="0" w:uiPriority="64" w:unhideWhenUsed="0"/>
+    <w:lsdException w:name="Medium List 1 Accent 5" w:semiHidden="0" w:uiPriority="65" w:unhideWhenUsed="0"/>
+    <w:lsdException w:name="Medium List 2 Accent 5" w:semiHidden="0" w:uiPriority="66" w:unhideWhenUsed="0"/>
+    <w:lsdException w:name="Medium Grid 1 Accent 5" w:semiHidden="0" w:uiPriority="67" w:unhideWhenUsed="0"/>
+    <w:lsdException w:name="Medium Grid 2 Accent 5" w:semiHidden="0" w:uiPriority="68" w:unhideWhenUsed="0"/>
+    <w:lsdException w:name="Medium Grid 3 Accent 5" w:semiHidden="0" w:uiPriority="69" w:unhideWhenUsed="0"/>
+    <w:lsdException w:name="Dark List Accent 5" w:semiHidden="0" w:uiPriority="70" w:unhideWhenUsed="0"/>
+    <w:lsdException w:name="Colorful Shading Accent 5" w:semiHidden="0" w:uiPriority="71" w:unhideWhenUsed="0"/>
+    <w:lsdException w:name="Colorful List Accent 5" w:semiHidden="0" w:uiPriority="72" w:unhideWhenUsed="0"/>
+    <w:lsdException w:name="Colorful Grid Accent 5" w:semiHidden="0" w:uiPriority="73" w:unhideWhenUsed="0"/>
+    <w:lsdException w:name="Light Shading Accent 6" w:semiHidden="0" w:uiPriority="60" w:unhideWhenUsed="0"/>
+    <w:lsdException w:name="Light List Accent 6" w:semiHidden="0" w:uiPriority="61" w:unhideWhenUsed="0"/>
+    <w:lsdException w:name="Light Grid Accent 6" w:semiHidden="0" w:uiPriority="62" w:unhideWhenUsed="0"/>
+    <w:lsdException w:name="Medium Shading 1 Accent 6" w:semiHidden="0" w:uiPriority="63" w:unhideWhenUsed="0"/>
+    <w:lsdException w:name="Medium Shading 2 Accent 6" w:semiHidden="0" w:uiPriority="64" w:unhideWhenUsed="0"/>
+    <w:lsdException w:name="Medium List 1 Accent 6" w:semiHidden="0" w:uiPriority="65" w:unhideWhenUsed="0"/>
+    <w:lsdException w:name="Medium List 2 Accent 6" w:semiHidden="0" w:uiPriority="66" w:unhideWhenUsed="0"/>
+    <w:lsdException w:name="Medium Grid 1 Accent 6" w:semiHidden="0" w:uiPriority="67" w:unhideWhenUsed="0"/>
+    <w:lsdException w:name="Medium Grid 2 Accent 6" w:semiHidden="0" w:uiPriority="68" w:unhideWhenUsed="0"/>
+    <w:lsdException w:name="Medium Grid 3 Accent 6" w:semiHidden="0" w:uiPriority="69" w:unhideWhenUsed="0"/>
+    <w:lsdException w:name="Dark List Accent 6" w:semiHidden="0" w:uiPriority="70" w:unhideWhenUsed="0"/>
+    <w:lsdException w:name="Colorful Shading Accent 6" w:semiHidden="0" w:uiPriority="71" w:unhideWhenUsed="0"/>
+    <w:lsdException w:name="Colorful List Accent 6" w:semiHidden="0" w:uiPriority="72" w:unhideWhenUsed="0"/>
+    <w:lsdException w:name="Colorful Grid Accent 6" w:semiHidden="0" w:uiPriority="73" w:unhideWhenUsed="0"/>
+    <w:lsdException w:name="Subtle Emphasis" w:semiHidden="0" w:uiPriority="19" w:unhideWhenUsed="0" w:qFormat="1"/>
+    <w:lsdException w:name="Intense Emphasis" w:semiHidden="0" w:uiPriority="21" w:unhideWhenUsed="0" w:qFormat="1"/>
+    <w:lsdException w:name="Subtle Reference" w:semiHidden="0" w:uiPriority="31" w:unhideWhenUsed="0" w:qFormat="1"/>
+    <w:lsdException w:name="Intense Reference" w:semiHidden="0" w:uiPriority="32" w:unhideWhenUsed="0" w:qFormat="1"/>
+    <w:lsdException w:name="Book Title" w:semiHidden="0" w:uiPriority="33" w:unhideWhenUsed="0" w:qFormat="1"/>
+    <w:lsdException w:name="Bibliography" w:uiPriority="37"/>
+    <w:lsdException w:name="TOC Heading" w:uiPriority="39" w:qFormat="1"/>
+  </w:latentStyles>
+  <w:style w:type="paragraph" w:default="1" w:styleId="Normal">
+    <w:name w:val="Normal"/>
+  </w:style>
+  <w:style w:type="paragraph" w:styleId="Ttulo1">
+    <w:name w:val="heading 1"/>
+    <w:basedOn w:val="Normal"/>
+    <w:next w:val="Normal"/>
+    <w:pPr>
+      <w:keepLines/>
+      <w:spacing w:before="480" w:after="120"/>
+      <w:outlineLvl w:val="0"/>
+    </w:pPr>
+    <w:rPr>
+      <w:b/>
+      <w:sz w:val="48"/>
+      <w:szCs w:val="48"/>
+    </w:rPr>
+  </w:style>
+  <w:style w:type="paragraph" w:styleId="Ttulo2">
+    <w:name w:val="heading 2"/>
+    <w:basedOn w:val="Normal"/>
+    <w:next w:val="Normal"/>
+    <w:pPr>
+      <w:keepLines/>
+      <w:spacing w:before="360" w:after="80"/>
+      <w:outlineLvl w:val="1"/>
+    </w:pPr>
+    <w:rPr>
+      <w:b/>
+      <w:sz w:val="36"/>
+      <w:szCs w:val="36"/>
+    </w:rPr>
+  </w:style>
+  <w:style w:type="paragraph" w:styleId="Ttulo3">
+    <w:name w:val="heading 3"/>
+    <w:basedOn w:val="Normal"/>
+    <w:next w:val="Normal"/>
+    <w:pPr>
+      <w:keepLines/>
+      <w:spacing w:before="280" w:after="80"/>
+      <w:outlineLvl w:val="2"/>
+    </w:pPr>
+    <w:rPr>
+      <w:b/>
+      <w:sz w:val="28"/>
+      <w:szCs w:val="28"/>
+    </w:rPr>
+  </w:style>
+  <w:style w:type="paragraph" w:styleId="Ttulo4">
+    <w:name w:val="heading 4"/>
+    <w:basedOn w:val="Normal"/>
+    <w:next w:val="Normal"/>
+    <w:pPr>
+      <w:keepLines/>
+      <w:spacing w:before="240" w:after="40"/>
+      <w:outlineLvl w:val="3"/>
+    </w:pPr>
+    <w:rPr>
+      <w:b/>
+    </w:rPr>
+  </w:style>
+  <w:style w:type="paragraph" w:styleId="Ttulo5">
+    <w:name w:val="heading 5"/>
+    <w:basedOn w:val="Normal"/>
+    <w:next w:val="Normal"/>
+    <w:pPr>
+      <w:keepLines/>
+      <w:spacing w:before="220" w:after="40"/>
+      <w:outlineLvl w:val="4"/>
+    </w:pPr>
+    <w:rPr>
+      <w:b/>
+      <w:sz w:val="22"/>
+      <w:szCs w:val="22"/>
+    </w:rPr>
+  </w:style>
+  <w:style w:type="paragraph" w:styleId="Ttulo6">
+    <w:name w:val="heading 6"/>
+    <w:basedOn w:val="Normal"/>
+    <w:next w:val="Normal"/>
+    <w:pPr>
+      <w:keepLines/>
+      <w:spacing w:before="200" w:after="40"/>
+      <w:outlineLvl w:val="5"/>
+    </w:pPr>
+    <w:rPr>
+      <w:b/>
+      <w:sz w:val="20"/>
+      <w:szCs w:val="20"/>
+    </w:rPr>
+  </w:style>
+  <w:style w:type="character" w:default="1" w:styleId="Fontepargpadro">
+    <w:name w:val="Default Paragraph Font"/>
+    <w:uiPriority w:val="1"/>
+    <w:semiHidden/>
+    <w:unhideWhenUsed/>
+  </w:style>
+  <w:style w:type="table" w:default="1" w:styleId="Tabelanormal">
+    <w:name w:val="Normal Table"/>
+    <w:uiPriority w:val="99"/>
+    <w:semiHidden/>
+    <w:unhideWhenUsed/>
+    <w:tblPr>
+      <w:tblInd w:w="0" w:type="dxa"/>
+      <w:tblCellMar>
+        <w:top w:w="0" w:type="dxa"/>
+        <w:left w:w="108" w:type="dxa"/>
+        <w:bottom w:w="0" w:type="dxa"/>
+        <w:right w:w="108" w:type="dxa"/>
+      </w:tblCellMar>
+    </w:tblPr>
+  </w:style>
+  <w:style w:type="numbering" w:default="1" w:styleId="Semlista">
+    <w:name w:val="No List"/>
+    <w:uiPriority w:val="99"/>
+    <w:semiHidden/>
+    <w:unhideWhenUsed/>
+  </w:style>
+  <w:style w:type="table" w:customStyle="1" w:styleId="TableNormal">
+    <w:name w:val="Table Normal"/>
+    <w:tblPr>
+      <w:tblCellMar>
+        <w:top w:w="0" w:type="dxa"/>
+        <w:left w:w="0" w:type="dxa"/>
+        <w:bottom w:w="0" w:type="dxa"/>
+        <w:right w:w="0" w:type="dxa"/>
+      </w:tblCellMar>
+    </w:tblPr>
+  </w:style>
+  <w:style w:type="paragraph" w:styleId="Ttulo">
+    <w:name w:val="Title"/>
+    <w:basedOn w:val="Normal"/>
+    <w:next w:val="Normal"/>
+    <w:pPr>
+      <w:keepLines/>
+      <w:spacing w:before="480" w:after="120"/>
+    </w:pPr>
+    <w:rPr>
+      <w:b/>
+      <w:sz w:val="72"/>
+      <w:szCs w:val="72"/>
+    </w:rPr>
+  </w:style>
+  <w:style w:type="paragraph" w:styleId="Subttulo">
+    <w:name w:val="Subtitle"/>
+    <w:basedOn w:val="Normal"/>
+    <w:next w:val="Normal"/>
+    <w:pPr>
+      <w:keepLines/>
+      <w:spacing w:before="360" w:after="80"/>
+    </w:pPr>
+    <w:rPr>
+      <w:rFonts w:ascii="Georgia" w:eastAsia="Georgia" w:hAnsi="Georgia" w:cs="Georgia"/>
+      <w:i/>
+      <w:color w:val="666666"/>
+      <w:sz w:val="48"/>
+      <w:szCs w:val="48"/>
+    </w:rPr>
+  </w:style>
+  <w:style w:type="table" w:customStyle="1" w:styleId="a">
+    <w:basedOn w:val="TableNormal"/>
+    <w:tblPr>
+      <w:tblStyleRowBandSize w:val="1"/>
+      <w:tblStyleColBandSize w:val="1"/>
+      <w:tblCellMar>
+        <w:top w:w="0" w:type="dxa"/>
+        <w:left w:w="-2" w:type="dxa"/>
+        <w:bottom w:w="0" w:type="dxa"/>
+        <w:right w:w="0" w:type="dxa"/>
+      </w:tblCellMar>
+    </w:tblPr>
+  </w:style>
+  <w:style w:type="table" w:customStyle="1" w:styleId="a0">
+    <w:basedOn w:val="TableNormal"/>
+    <w:tblPr>
+      <w:tblStyleRowBandSize w:val="1"/>
+      <w:tblStyleColBandSize w:val="1"/>
+      <w:tblCellMar>
+        <w:top w:w="0" w:type="dxa"/>
+        <w:left w:w="-2" w:type="dxa"/>
+        <w:bottom w:w="0" w:type="dxa"/>
+        <w:right w:w="0" w:type="dxa"/>
+      </w:tblCellMar>
+    </w:tblPr>
+  </w:style>
+  <w:style w:type="table" w:customStyle="1" w:styleId="a1">
+    <w:basedOn w:val="TableNormal"/>
+    <w:tblPr>
+      <w:tblStyleRowBandSize w:val="1"/>
+      <w:tblStyleColBandSize w:val="1"/>
+      <w:tblCellMar>
+        <w:top w:w="100" w:type="dxa"/>
+        <w:left w:w="100" w:type="dxa"/>
+        <w:bottom w:w="100" w:type="dxa"/>
+        <w:right w:w="100" w:type="dxa"/>
+      </w:tblCellMar>
+    </w:tblPr>
+  </w:style>
+  <w:style w:type="table" w:customStyle="1" w:styleId="a2">
+    <w:basedOn w:val="TableNormal"/>
+    <w:tblPr>
+      <w:tblStyleRowBandSize w:val="1"/>
+      <w:tblStyleColBandSize w:val="1"/>
+      <w:tblCellMar>
+        <w:top w:w="100" w:type="dxa"/>
+        <w:left w:w="100" w:type="dxa"/>
+        <w:bottom w:w="100" w:type="dxa"/>
+        <w:right w:w="100" w:type="dxa"/>
+      </w:tblCellMar>
+    </w:tblPr>
+  </w:style>
+  <w:style w:type="table" w:customStyle="1" w:styleId="a3">
+    <w:basedOn w:val="TableNormal"/>
+    <w:tblPr>
+      <w:tblStyleRowBandSize w:val="1"/>
+      <w:tblStyleColBandSize w:val="1"/>
+      <w:tblCellMar>
+        <w:top w:w="100" w:type="dxa"/>
+        <w:left w:w="100" w:type="dxa"/>
+        <w:bottom w:w="100" w:type="dxa"/>
+        <w:right w:w="100" w:type="dxa"/>
+      </w:tblCellMar>
+    </w:tblPr>
+  </w:style>
+  <w:style w:type="table" w:customStyle="1" w:styleId="a4">
+    <w:basedOn w:val="TableNormal"/>
+    <w:tblPr>
+      <w:tblStyleRowBandSize w:val="1"/>
+      <w:tblStyleColBandSize w:val="1"/>
+      <w:tblCellMar>
+        <w:top w:w="100" w:type="dxa"/>
+        <w:left w:w="100" w:type="dxa"/>
+        <w:bottom w:w="100" w:type="dxa"/>
+        <w:right w:w="100" w:type="dxa"/>
+      </w:tblCellMar>
+    </w:tblPr>
+  </w:style>
+  <w:style w:type="table" w:customStyle="1" w:styleId="a5">
+    <w:basedOn w:val="TableNormal"/>
+    <w:tblPr>
+      <w:tblStyleRowBandSize w:val="1"/>
+      <w:tblStyleColBandSize w:val="1"/>
+      <w:tblCellMar>
+        <w:top w:w="100" w:type="dxa"/>
+        <w:left w:w="100" w:type="dxa"/>
+        <w:bottom w:w="100" w:type="dxa"/>
+        <w:right w:w="100" w:type="dxa"/>
+      </w:tblCellMar>
+    </w:tblPr>
+  </w:style>
+  <w:style w:type="table" w:customStyle="1" w:styleId="a6">
+    <w:basedOn w:val="TableNormal"/>
+    <w:tblPr>
+      <w:tblStyleRowBandSize w:val="1"/>
+      <w:tblStyleColBandSize w:val="1"/>
+      <w:tblCellMar>
+        <w:top w:w="100" w:type="dxa"/>
+        <w:left w:w="100" w:type="dxa"/>
+        <w:bottom w:w="100" w:type="dxa"/>
+        <w:right w:w="100" w:type="dxa"/>
+      </w:tblCellMar>
+    </w:tblPr>
+  </w:style>
+  <w:style w:type="table" w:customStyle="1" w:styleId="a7">
+    <w:basedOn w:val="TableNormal"/>
+    <w:tblPr>
+      <w:tblStyleRowBandSize w:val="1"/>
+      <w:tblStyleColBandSize w:val="1"/>
+      <w:tblCellMar>
+        <w:top w:w="100" w:type="dxa"/>
+        <w:left w:w="100" w:type="dxa"/>
+        <w:bottom w:w="100" w:type="dxa"/>
+        <w:right w:w="100" w:type="dxa"/>
+      </w:tblCellMar>
+    </w:tblPr>
+  </w:style>
+  <w:style w:type="table" w:customStyle="1" w:styleId="a8">
+    <w:basedOn w:val="TableNormal"/>
+    <w:tblPr>
+      <w:tblStyleRowBandSize w:val="1"/>
+      <w:tblStyleColBandSize w:val="1"/>
+      <w:tblCellMar>
+        <w:top w:w="100" w:type="dxa"/>
+        <w:left w:w="100" w:type="dxa"/>
+        <w:bottom w:w="100" w:type="dxa"/>
+        <w:right w:w="100" w:type="dxa"/>
+      </w:tblCellMar>
+    </w:tblPr>
+  </w:style>
+  <w:style w:type="table" w:customStyle="1" w:styleId="a9">
+    <w:basedOn w:val="TableNormal"/>
+    <w:tblPr>
+      <w:tblStyleRowBandSize w:val="1"/>
+      <w:tblStyleColBandSize w:val="1"/>
+      <w:tblCellMar>
+        <w:top w:w="100" w:type="dxa"/>
+        <w:left w:w="100" w:type="dxa"/>
+        <w:bottom w:w="100" w:type="dxa"/>
+        <w:right w:w="100" w:type="dxa"/>
+      </w:tblCellMar>
+    </w:tblPr>
+  </w:style>
+  <w:style w:type="table" w:customStyle="1" w:styleId="aa">
+    <w:basedOn w:val="TableNormal"/>
+    <w:tblPr>
+      <w:tblStyleRowBandSize w:val="1"/>
+      <w:tblStyleColBandSize w:val="1"/>
+      <w:tblCellMar>
+        <w:top w:w="100" w:type="dxa"/>
+        <w:left w:w="100" w:type="dxa"/>
+        <w:bottom w:w="100" w:type="dxa"/>
+        <w:right w:w="100" w:type="dxa"/>
+      </w:tblCellMar>
+    </w:tblPr>
+  </w:style>
+  <w:style w:type="table" w:customStyle="1" w:styleId="ab">
+    <w:basedOn w:val="TableNormal"/>
+    <w:tblPr>
+      <w:tblStyleRowBandSize w:val="1"/>
+      <w:tblStyleColBandSize w:val="1"/>
+      <w:tblCellMar>
+        <w:top w:w="100" w:type="dxa"/>
+        <w:left w:w="100" w:type="dxa"/>
+        <w:bottom w:w="100" w:type="dxa"/>
+        <w:right w:w="100" w:type="dxa"/>
+      </w:tblCellMar>
+    </w:tblPr>
+  </w:style>
+  <w:style w:type="table" w:customStyle="1" w:styleId="ac">
+    <w:basedOn w:val="TableNormal"/>
+    <w:tblPr>
+      <w:tblStyleRowBandSize w:val="1"/>
+      <w:tblStyleColBandSize w:val="1"/>
+      <w:tblCellMar>
+        <w:top w:w="100" w:type="dxa"/>
+        <w:left w:w="100" w:type="dxa"/>
+        <w:bottom w:w="100" w:type="dxa"/>
+        <w:right w:w="100" w:type="dxa"/>
+      </w:tblCellMar>
+    </w:tblPr>
+  </w:style>
+  <w:style w:type="table" w:customStyle="1" w:styleId="ad">
+    <w:basedOn w:val="TableNormal"/>
+    <w:tblPr>
+      <w:tblStyleRowBandSize w:val="1"/>
+      <w:tblStyleColBandSize w:val="1"/>
+      <w:tblCellMar>
+        <w:top w:w="100" w:type="dxa"/>
+        <w:left w:w="100" w:type="dxa"/>
+        <w:bottom w:w="100" w:type="dxa"/>
+        <w:right w:w="100" w:type="dxa"/>
+      </w:tblCellMar>
+    </w:tblPr>
+  </w:style>
+  <w:style w:type="table" w:customStyle="1" w:styleId="ae">
+    <w:basedOn w:val="TableNormal"/>
+    <w:tblPr>
+      <w:tblStyleRowBandSize w:val="1"/>
+      <w:tblStyleColBandSize w:val="1"/>
+      <w:tblCellMar>
+        <w:top w:w="100" w:type="dxa"/>
+        <w:left w:w="100" w:type="dxa"/>
+        <w:bottom w:w="100" w:type="dxa"/>
+        <w:right w:w="100" w:type="dxa"/>
+      </w:tblCellMar>
+    </w:tblPr>
+  </w:style>
+  <w:style w:type="table" w:customStyle="1" w:styleId="af">
+    <w:basedOn w:val="TableNormal"/>
+    <w:tblPr>
+      <w:tblStyleRowBandSize w:val="1"/>
+      <w:tblStyleColBandSize w:val="1"/>
+      <w:tblCellMar>
+        <w:top w:w="100" w:type="dxa"/>
+        <w:left w:w="100" w:type="dxa"/>
+        <w:bottom w:w="100" w:type="dxa"/>
+        <w:right w:w="100" w:type="dxa"/>
+      </w:tblCellMar>
+    </w:tblPr>
+  </w:style>
+  <w:style w:type="table" w:customStyle="1" w:styleId="af0">
+    <w:basedOn w:val="TableNormal"/>
+    <w:tblPr>
+      <w:tblStyleRowBandSize w:val="1"/>
+      <w:tblStyleColBandSize w:val="1"/>
+      <w:tblCellMar>
+        <w:top w:w="100" w:type="dxa"/>
+        <w:left w:w="100" w:type="dxa"/>
+        <w:bottom w:w="100" w:type="dxa"/>
+        <w:right w:w="100" w:type="dxa"/>
+      </w:tblCellMar>
+    </w:tblPr>
+  </w:style>
+  <w:style w:type="table" w:customStyle="1" w:styleId="af1">
+    <w:basedOn w:val="TableNormal"/>
+    <w:tblPr>
+      <w:tblStyleRowBandSize w:val="1"/>
+      <w:tblStyleColBandSize w:val="1"/>
+      <w:tblCellMar>
+        <w:top w:w="100" w:type="dxa"/>
+        <w:left w:w="100" w:type="dxa"/>
+        <w:bottom w:w="100" w:type="dxa"/>
+        <w:right w:w="100" w:type="dxa"/>
+      </w:tblCellMar>
+    </w:tblPr>
+  </w:style>
+  <w:style w:type="table" w:customStyle="1" w:styleId="af2">
+    <w:basedOn w:val="TableNormal"/>
+    <w:tblPr>
+      <w:tblStyleRowBandSize w:val="1"/>
+      <w:tblStyleColBandSize w:val="1"/>
+      <w:tblCellMar>
+        <w:top w:w="100" w:type="dxa"/>
+        <w:left w:w="100" w:type="dxa"/>
+        <w:bottom w:w="100" w:type="dxa"/>
+        <w:right w:w="100" w:type="dxa"/>
+      </w:tblCellMar>
+    </w:tblPr>
+  </w:style>
+  <w:style w:type="table" w:customStyle="1" w:styleId="af3">
+    <w:basedOn w:val="TableNormal"/>
+    <w:tblPr>
+      <w:tblStyleRowBandSize w:val="1"/>
+      <w:tblStyleColBandSize w:val="1"/>
+      <w:tblCellMar>
+        <w:top w:w="0" w:type="dxa"/>
+        <w:left w:w="22" w:type="dxa"/>
+        <w:bottom w:w="0" w:type="dxa"/>
+        <w:right w:w="30" w:type="dxa"/>
+      </w:tblCellMar>
+    </w:tblPr>
+  </w:style>
+  <w:style w:type="table" w:customStyle="1" w:styleId="af4">
+    <w:basedOn w:val="TableNormal"/>
+    <w:tblPr>
+      <w:tblStyleRowBandSize w:val="1"/>
+      <w:tblStyleColBandSize w:val="1"/>
+      <w:tblCellMar>
+        <w:top w:w="0" w:type="dxa"/>
+        <w:left w:w="108" w:type="dxa"/>
+        <w:bottom w:w="0" w:type="dxa"/>
+        <w:right w:w="108" w:type="dxa"/>
+      </w:tblCellMar>
+    </w:tblPr>
+  </w:style>
+  <w:style w:type="paragraph" w:styleId="PargrafodaLista">
+    <w:name w:val="List Paragraph"/>
+    <w:basedOn w:val="Normal"/>
+    <w:link w:val="PargrafodaListaChar"/>
+    <w:uiPriority w:val="34"/>
+    <w:qFormat/>
+    <w:rsid w:val="00845CBC"/>
+    <w:pPr>
+      <w:ind w:left="720"/>
+      <w:contextualSpacing/>
+    </w:pPr>
+  </w:style>
+  <w:style w:type="paragraph" w:styleId="CabealhodoSumrio">
+    <w:name w:val="TOC Heading"/>
+    <w:basedOn w:val="Ttulo1"/>
+    <w:next w:val="Normal"/>
+    <w:uiPriority w:val="39"/>
+    <w:unhideWhenUsed/>
+    <w:qFormat/>
+    <w:rsid w:val="00337CA6"/>
+    <w:pPr>
+      <w:shd w:val="clear" w:color="auto" w:fill="auto"/>
+      <w:spacing w:before="240" w:after="0" w:line="259" w:lineRule="auto"/>
+      <w:jc w:val="left"/>
+      <w:outlineLvl w:val="9"/>
+    </w:pPr>
+    <w:rPr>
+      <w:rFonts w:asciiTheme="majorHAnsi" w:eastAsiaTheme="majorEastAsia" w:hAnsiTheme="majorHAnsi" w:cstheme="majorBidi"/>
+      <w:b w:val="0"/>
+      <w:color w:val="365F91" w:themeColor="accent1" w:themeShade="BF"/>
+      <w:sz w:val="32"/>
+      <w:szCs w:val="32"/>
+    </w:rPr>
+  </w:style>
+  <w:style w:type="paragraph" w:styleId="Sumrio2">
+    <w:name w:val="toc 2"/>
+    <w:basedOn w:val="Normal"/>
+    <w:next w:val="Normal"/>
+    <w:autoRedefine/>
+    <w:uiPriority w:val="39"/>
+    <w:unhideWhenUsed/>
+    <w:rsid w:val="00337CA6"/>
+    <w:pPr>
+      <w:keepNext w:val="0"/>
+      <w:shd w:val="clear" w:color="auto" w:fill="auto"/>
+      <w:spacing w:before="0" w:after="100" w:line="259" w:lineRule="auto"/>
+      <w:ind w:left="220"/>
+      <w:jc w:val="left"/>
+    </w:pPr>
+    <w:rPr>
+      <w:rFonts w:asciiTheme="minorHAnsi" w:eastAsiaTheme="minorEastAsia" w:hAnsiTheme="minorHAnsi"/>
+      <w:sz w:val="22"/>
+      <w:szCs w:val="22"/>
+    </w:rPr>
+  </w:style>
+  <w:style w:type="paragraph" w:styleId="Sumrio1">
+    <w:name w:val="toc 1"/>
+    <w:basedOn w:val="Normal"/>
+    <w:next w:val="Normal"/>
+    <w:autoRedefine/>
+    <w:uiPriority w:val="39"/>
+    <w:unhideWhenUsed/>
+    <w:rsid w:val="002C20DA"/>
+    <w:pPr>
+      <w:keepNext w:val="0"/>
+      <w:shd w:val="clear" w:color="auto" w:fill="auto"/>
+      <w:spacing w:before="0" w:after="100" w:line="259" w:lineRule="auto"/>
+      <w:jc w:val="left"/>
+    </w:pPr>
+    <w:rPr>
+      <w:rFonts w:ascii="Arial" w:eastAsiaTheme="minorEastAsia" w:hAnsi="Arial"/>
+      <w:sz w:val="22"/>
+      <w:szCs w:val="22"/>
+    </w:rPr>
+  </w:style>
+  <w:style w:type="paragraph" w:styleId="Sumrio3">
+    <w:name w:val="toc 3"/>
+    <w:basedOn w:val="Normal"/>
+    <w:next w:val="Normal"/>
+    <w:autoRedefine/>
+    <w:uiPriority w:val="39"/>
+    <w:unhideWhenUsed/>
+    <w:rsid w:val="00337CA6"/>
+    <w:pPr>
+      <w:keepNext w:val="0"/>
+      <w:shd w:val="clear" w:color="auto" w:fill="auto"/>
+      <w:spacing w:before="0" w:after="100" w:line="259" w:lineRule="auto"/>
+      <w:ind w:left="440"/>
+      <w:jc w:val="left"/>
+    </w:pPr>
+    <w:rPr>
+      <w:rFonts w:asciiTheme="minorHAnsi" w:eastAsiaTheme="minorEastAsia" w:hAnsiTheme="minorHAnsi"/>
+      <w:sz w:val="22"/>
+      <w:szCs w:val="22"/>
+    </w:rPr>
+  </w:style>
+  <w:style w:type="paragraph" w:styleId="Cabealho">
+    <w:name w:val="header"/>
+    <w:basedOn w:val="Normal"/>
+    <w:link w:val="CabealhoChar"/>
+    <w:uiPriority w:val="99"/>
+    <w:unhideWhenUsed/>
+    <w:rsid w:val="008B6B06"/>
+    <w:pPr>
+      <w:tabs>
+        <w:tab w:val="center" w:pos="4252"/>
+        <w:tab w:val="right" w:pos="8504"/>
+      </w:tabs>
+      <w:spacing w:before="0" w:after="0"/>
+    </w:pPr>
+  </w:style>
+  <w:style w:type="character" w:customStyle="1" w:styleId="CabealhoChar">
+    <w:name w:val="Cabeçalho Char"/>
+    <w:basedOn w:val="Fontepargpadro"/>
+    <w:link w:val="Cabealho"/>
+    <w:uiPriority w:val="99"/>
+    <w:rsid w:val="008B6B06"/>
+    <w:rPr>
+      <w:shd w:val="clear" w:color="auto" w:fill="FFFFFF"/>
+    </w:rPr>
+  </w:style>
+  <w:style w:type="paragraph" w:styleId="Rodap">
+    <w:name w:val="footer"/>
+    <w:basedOn w:val="Normal"/>
+    <w:link w:val="RodapChar"/>
+    <w:uiPriority w:val="99"/>
+    <w:unhideWhenUsed/>
+    <w:rsid w:val="008B6B06"/>
+    <w:pPr>
+      <w:tabs>
+        <w:tab w:val="center" w:pos="4252"/>
+        <w:tab w:val="right" w:pos="8504"/>
+      </w:tabs>
+      <w:spacing w:before="0" w:after="0"/>
+    </w:pPr>
+  </w:style>
+  <w:style w:type="character" w:customStyle="1" w:styleId="RodapChar">
+    <w:name w:val="Rodapé Char"/>
+    <w:basedOn w:val="Fontepargpadro"/>
+    <w:link w:val="Rodap"/>
+    <w:uiPriority w:val="99"/>
+    <w:rsid w:val="008B6B06"/>
+    <w:rPr>
+      <w:shd w:val="clear" w:color="auto" w:fill="FFFFFF"/>
+    </w:rPr>
+  </w:style>
+  <w:style w:type="paragraph" w:customStyle="1" w:styleId="Estilo1">
+    <w:name w:val="Estilo1"/>
+    <w:basedOn w:val="Normal"/>
+    <w:link w:val="Estilo1Char"/>
+    <w:qFormat/>
+    <w:rsid w:val="000755AD"/>
+    <w:pPr>
+      <w:numPr>
+        <w:numId w:val="5"/>
+      </w:numPr>
+    </w:pPr>
+    <w:rPr>
+      <w:rFonts w:ascii="Arial" w:eastAsia="Arial" w:hAnsi="Arial" w:cs="Arial"/>
+      <w:b/>
+      <w:sz w:val="28"/>
+      <w:szCs w:val="28"/>
+    </w:rPr>
+  </w:style>
+  <w:style w:type="paragraph" w:customStyle="1" w:styleId="Estilo2">
+    <w:name w:val="Estilo2"/>
+    <w:basedOn w:val="Normal"/>
+    <w:link w:val="Estilo2Char"/>
+    <w:qFormat/>
+    <w:rsid w:val="000755AD"/>
+    <w:pPr>
+      <w:numPr>
+        <w:numId w:val="6"/>
+      </w:numPr>
+      <w:pBdr>
+        <w:top w:val="single" w:sz="4" w:space="1" w:color="000000"/>
+        <w:left w:val="nil"/>
+        <w:bottom w:val="single" w:sz="4" w:space="1" w:color="000000"/>
+        <w:right w:val="nil"/>
+        <w:between w:val="nil"/>
+      </w:pBdr>
+      <w:spacing w:before="0" w:after="120"/>
+      <w:jc w:val="center"/>
+    </w:pPr>
+    <w:rPr>
+      <w:rFonts w:ascii="Arial" w:eastAsia="Arial" w:hAnsi="Arial" w:cs="Arial"/>
+      <w:b/>
+      <w:sz w:val="22"/>
+      <w:szCs w:val="22"/>
+    </w:rPr>
+  </w:style>
+  <w:style w:type="character" w:customStyle="1" w:styleId="Estilo1Char">
+    <w:name w:val="Estilo1 Char"/>
+    <w:basedOn w:val="Fontepargpadro"/>
+    <w:link w:val="Estilo1"/>
+    <w:rsid w:val="000755AD"/>
+    <w:rPr>
+      <w:rFonts w:ascii="Arial" w:eastAsia="Arial" w:hAnsi="Arial" w:cs="Arial"/>
+      <w:b/>
+      <w:sz w:val="28"/>
+      <w:szCs w:val="28"/>
+      <w:shd w:val="clear" w:color="auto" w:fill="FFFFFF"/>
+    </w:rPr>
+  </w:style>
+  <w:style w:type="paragraph" w:customStyle="1" w:styleId="Estilo3">
+    <w:name w:val="Estilo3"/>
+    <w:basedOn w:val="Normal"/>
+    <w:link w:val="Estilo3Char"/>
+    <w:qFormat/>
+    <w:rsid w:val="002C20DA"/>
+    <w:pPr>
+      <w:pBdr>
+        <w:top w:val="nil"/>
+        <w:left w:val="nil"/>
+        <w:bottom w:val="nil"/>
+        <w:right w:val="nil"/>
+        <w:between w:val="nil"/>
+      </w:pBdr>
+      <w:spacing w:before="240" w:after="0"/>
+    </w:pPr>
+    <w:rPr>
+      <w:rFonts w:ascii="Arial" w:eastAsia="Arial" w:hAnsi="Arial" w:cs="Arial"/>
+      <w:b/>
+      <w:sz w:val="28"/>
+      <w:szCs w:val="28"/>
+    </w:rPr>
+  </w:style>
+  <w:style w:type="character" w:customStyle="1" w:styleId="Estilo2Char">
+    <w:name w:val="Estilo2 Char"/>
+    <w:basedOn w:val="Fontepargpadro"/>
+    <w:link w:val="Estilo2"/>
+    <w:rsid w:val="000755AD"/>
+    <w:rPr>
+      <w:rFonts w:ascii="Arial" w:eastAsia="Arial" w:hAnsi="Arial" w:cs="Arial"/>
+      <w:b/>
+      <w:sz w:val="22"/>
+      <w:szCs w:val="22"/>
+      <w:shd w:val="clear" w:color="auto" w:fill="FFFFFF"/>
+    </w:rPr>
+  </w:style>
+  <w:style w:type="paragraph" w:customStyle="1" w:styleId="Estilo4">
+    <w:name w:val="Estilo4"/>
+    <w:basedOn w:val="Normal"/>
+    <w:link w:val="Estilo4Char"/>
+    <w:qFormat/>
+    <w:rsid w:val="002C20DA"/>
+    <w:pPr>
+      <w:numPr>
+        <w:numId w:val="7"/>
+      </w:numPr>
+      <w:pBdr>
+        <w:top w:val="single" w:sz="4" w:space="1" w:color="000000"/>
+        <w:bottom w:val="single" w:sz="4" w:space="1" w:color="000000"/>
+      </w:pBdr>
+      <w:spacing w:before="0" w:after="120"/>
+      <w:jc w:val="center"/>
+    </w:pPr>
+    <w:rPr>
+      <w:rFonts w:ascii="Arial" w:eastAsia="Arial" w:hAnsi="Arial" w:cs="Arial"/>
+      <w:b/>
+      <w:sz w:val="22"/>
+      <w:szCs w:val="22"/>
+    </w:rPr>
+  </w:style>
+  <w:style w:type="character" w:customStyle="1" w:styleId="Estilo3Char">
+    <w:name w:val="Estilo3 Char"/>
+    <w:basedOn w:val="Fontepargpadro"/>
+    <w:link w:val="Estilo3"/>
+    <w:rsid w:val="002C20DA"/>
+    <w:rPr>
+      <w:rFonts w:ascii="Arial" w:eastAsia="Arial" w:hAnsi="Arial" w:cs="Arial"/>
+      <w:b/>
+      <w:sz w:val="28"/>
+      <w:szCs w:val="28"/>
+      <w:shd w:val="clear" w:color="auto" w:fill="FFFFFF"/>
+    </w:rPr>
+  </w:style>
+  <w:style w:type="paragraph" w:customStyle="1" w:styleId="Estilo5">
+    <w:name w:val="Estilo5"/>
+    <w:basedOn w:val="PargrafodaLista"/>
+    <w:link w:val="Estilo5Char"/>
+    <w:qFormat/>
+    <w:rsid w:val="002C20DA"/>
+    <w:pPr>
+      <w:numPr>
+        <w:numId w:val="10"/>
+      </w:numPr>
+      <w:pBdr>
+        <w:top w:val="nil"/>
+        <w:left w:val="nil"/>
+        <w:bottom w:val="nil"/>
+        <w:right w:val="nil"/>
+        <w:between w:val="nil"/>
+      </w:pBdr>
+      <w:spacing w:before="240" w:after="0"/>
+    </w:pPr>
+    <w:rPr>
+      <w:rFonts w:ascii="Arial" w:eastAsia="Arial" w:hAnsi="Arial" w:cs="Arial"/>
+      <w:b/>
+      <w:color w:val="000000"/>
+      <w:sz w:val="28"/>
+      <w:szCs w:val="28"/>
+    </w:rPr>
+  </w:style>
+  <w:style w:type="character" w:customStyle="1" w:styleId="Estilo4Char">
+    <w:name w:val="Estilo4 Char"/>
+    <w:basedOn w:val="Fontepargpadro"/>
+    <w:link w:val="Estilo4"/>
+    <w:rsid w:val="002C20DA"/>
+    <w:rPr>
+      <w:rFonts w:ascii="Arial" w:eastAsia="Arial" w:hAnsi="Arial" w:cs="Arial"/>
+      <w:b/>
+      <w:sz w:val="22"/>
+      <w:szCs w:val="22"/>
+      <w:shd w:val="clear" w:color="auto" w:fill="FFFFFF"/>
+    </w:rPr>
+  </w:style>
+  <w:style w:type="character" w:styleId="Hyperlink">
+    <w:name w:val="Hyperlink"/>
+    <w:basedOn w:val="Fontepargpadro"/>
+    <w:uiPriority w:val="99"/>
+    <w:unhideWhenUsed/>
+    <w:rsid w:val="002C20DA"/>
+    <w:rPr>
+      <w:color w:val="0000FF" w:themeColor="hyperlink"/>
+      <w:u w:val="single"/>
+    </w:rPr>
+  </w:style>
+  <w:style w:type="character" w:customStyle="1" w:styleId="PargrafodaListaChar">
+    <w:name w:val="Parágrafo da Lista Char"/>
+    <w:basedOn w:val="Fontepargpadro"/>
+    <w:link w:val="PargrafodaLista"/>
+    <w:uiPriority w:val="34"/>
+    <w:rsid w:val="002C20DA"/>
+    <w:rPr>
+      <w:shd w:val="clear" w:color="auto" w:fill="FFFFFF"/>
+    </w:rPr>
+  </w:style>
+  <w:style w:type="character" w:customStyle="1" w:styleId="Estilo5Char">
+    <w:name w:val="Estilo5 Char"/>
+    <w:basedOn w:val="PargrafodaListaChar"/>
+    <w:link w:val="Estilo5"/>
+    <w:rsid w:val="002C20DA"/>
+    <w:rPr>
+      <w:rFonts w:ascii="Arial" w:eastAsia="Arial" w:hAnsi="Arial" w:cs="Arial"/>
+      <w:b/>
+      <w:color w:val="000000"/>
+      <w:sz w:val="28"/>
+      <w:szCs w:val="28"/>
+      <w:shd w:val="clear" w:color="auto" w:fill="FFFFFF"/>
+    </w:rPr>
+  </w:style>
+  <w:style w:type="paragraph" w:customStyle="1" w:styleId="Estilo6">
+    <w:name w:val="Estilo6"/>
+    <w:basedOn w:val="Normal"/>
+    <w:link w:val="Estilo6Char"/>
+    <w:qFormat/>
+    <w:rsid w:val="003B3A7F"/>
+    <w:pPr>
+      <w:pBdr>
+        <w:top w:val="nil"/>
+        <w:left w:val="nil"/>
+        <w:bottom w:val="nil"/>
+        <w:right w:val="nil"/>
+        <w:between w:val="nil"/>
+      </w:pBdr>
+      <w:spacing w:before="240" w:after="0"/>
+    </w:pPr>
+  </w:style>
+  <w:style w:type="character" w:customStyle="1" w:styleId="Estilo6Char">
+    <w:name w:val="Estilo6 Char"/>
+    <w:basedOn w:val="Fontepargpadro"/>
+    <w:link w:val="Estilo6"/>
+    <w:rsid w:val="003B3A7F"/>
+    <w:rPr>
+      <w:shd w:val="clear" w:color="auto" w:fill="FFFFFF"/>
+    </w:rPr>
+  </w:style>
+  <w:style w:type="paragraph" w:styleId="Textodebalo">
+    <w:name w:val="Balloon Text"/>
+    <w:basedOn w:val="Normal"/>
+    <w:link w:val="TextodebaloChar"/>
+    <w:uiPriority w:val="99"/>
+    <w:semiHidden/>
+    <w:unhideWhenUsed/>
+    <w:rsid w:val="001D0DA5"/>
+    <w:pPr>
+      <w:spacing w:before="0" w:after="0"/>
+    </w:pPr>
+    <w:rPr>
+      <w:rFonts w:ascii="Tahoma" w:hAnsi="Tahoma" w:cs="Tahoma"/>
+      <w:sz w:val="16"/>
+      <w:szCs w:val="16"/>
+    </w:rPr>
+  </w:style>
+  <w:style w:type="character" w:customStyle="1" w:styleId="TextodebaloChar">
+    <w:name w:val="Texto de balão Char"/>
+    <w:basedOn w:val="Fontepargpadro"/>
+    <w:link w:val="Textodebalo"/>
+    <w:uiPriority w:val="99"/>
+    <w:semiHidden/>
+    <w:rsid w:val="001D0DA5"/>
+    <w:rPr>
+      <w:rFonts w:ascii="Tahoma" w:hAnsi="Tahoma" w:cs="Tahoma"/>
+      <w:sz w:val="16"/>
+      <w:szCs w:val="16"/>
+      <w:shd w:val="clear" w:color="auto" w:fill="FFFFFF"/>
+    </w:rPr>
+  </w:style>
 </w:styles>
 </file>
 
@@ -29500,7 +31164,7 @@
 </file>
 
 <file path=customXml/itemProps1.xml><?xml version="1.0" encoding="utf-8"?>
-<ds:datastoreItem xmlns:ds="http://schemas.openxmlformats.org/officeDocument/2006/customXml" ds:itemID="{342BFC10-C808-44AB-BDA7-F5902BF03262}">
+<ds:datastoreItem xmlns:ds="http://schemas.openxmlformats.org/officeDocument/2006/customXml" ds:itemID="{F1D6829E-8117-475B-869B-D7FC9507648E}">
   <ds:schemaRefs>
     <ds:schemaRef ds:uri="http://schemas.openxmlformats.org/officeDocument/2006/bibliography"/>
   </ds:schemaRefs>

</xml_diff>